<commit_message>
[Estrategia] - Added 'Administrador General' role information
</commit_message>
<xml_diff>
--- a/Estrategia.docx
+++ b/Estrategia.docx
@@ -18,7 +18,7 @@
               <w:noProof/>
             </w:rPr>
             <w:pict w14:anchorId="1F2F79E4">
-              <v:group id="Group 149" o:spid="_x0000_s1029" style="position:absolute;margin-left:0;margin-top:0;width:575.9pt;height:95.55pt;z-index:251662336;mso-width-percent:941;mso-height-percent:121;mso-top-percent:23;mso-position-horizontal:center;mso-position-horizontal-relative:page;mso-position-vertical-relative:page;mso-width-percent:941;mso-height-percent:121;mso-top-percent:23" coordsize="73152,12161" o:gfxdata="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">
+              <v:group id="Group 149" o:spid="_x0000_s1029" style="position:absolute;margin-left:0;margin-top:0;width:575.8pt;height:95.4pt;z-index:251662336;mso-width-percent:941;mso-height-percent:121;mso-top-percent:23;mso-position-horizontal:center;mso-position-horizontal-relative:page;mso-position-vertical-relative:page;mso-width-percent:941;mso-height-percent:121;mso-top-percent:23" coordsize="73152,12161" o:gfxdata="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">
                 <v:shape id="Rectangle 51" o:spid="_x0000_s1030" style="position:absolute;width:73152;height:11303;visibility:visible;mso-wrap-style:square;v-text-anchor:middle" coordsize="7312660,1129665" o:gfxdata="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" path="m0,0l7312660,,7312660,1129665,3619500,733425,,1091565,,0xe" fillcolor="#4f81bd [3204]" stroked="f" strokeweight="2pt">
                   <v:path arrowok="t" o:connecttype="custom" o:connectlocs="0,0;7315200,0;7315200,1130373;3620757,733885;0,1092249;0,0" o:connectangles="0,0,0,0,0,0"/>
                 </v:shape>
@@ -157,7 +157,7 @@
               <w:noProof/>
             </w:rPr>
             <w:pict w14:anchorId="1E993F29">
-              <v:shape id="Text Box 152" o:spid="_x0000_s1028" type="#_x0000_t202" style="position:absolute;margin-left:21.05pt;margin-top:538.35pt;width:575.8pt;height:72.5pt;z-index:251660288;visibility:visible;mso-wrap-style:square;mso-width-percent:941;mso-height-percent:92;mso-wrap-distance-left:9pt;mso-wrap-distance-top:0;mso-wrap-distance-right:9pt;mso-wrap-distance-bottom:0;mso-position-horizontal-relative:page;mso-position-vertical-relative:page;mso-width-percent:941;mso-height-percent:92;mso-width-relative:page;mso-height-relative:page;v-text-anchor:bottom" o:gfxdata="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" filled="f" stroked="f" strokeweight=".5pt">
+              <v:shape id="Text Box 152" o:spid="_x0000_s1028" type="#_x0000_t202" style="position:absolute;margin-left:21.05pt;margin-top:538.35pt;width:575.7pt;height:72.35pt;z-index:251660288;visibility:visible;mso-wrap-style:square;mso-width-percent:941;mso-height-percent:92;mso-wrap-distance-left:9pt;mso-wrap-distance-top:0;mso-wrap-distance-right:9pt;mso-wrap-distance-bottom:0;mso-position-horizontal-relative:page;mso-position-vertical-relative:page;mso-width-percent:941;mso-height-percent:92;mso-width-relative:page;mso-height-relative:page;v-text-anchor:bottom" o:gfxdata="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" filled="f" stroked="f" strokeweight=".5pt">
                 <v:textbox style="mso-next-textbox:#Text Box 152" inset="126pt,0,54pt,0">
                   <w:txbxContent>
                     <w:sdt>
@@ -244,7 +244,7 @@
               <w:noProof/>
             </w:rPr>
             <w:pict w14:anchorId="08880EE5">
-              <v:shape id="Text Box 153" o:spid="_x0000_s1027" type="#_x0000_t202" style="position:absolute;margin-left:18.05pt;margin-top:468.15pt;width:575.8pt;height:75.05pt;z-index:251661312;visibility:visible;mso-wrap-style:square;mso-width-percent:941;mso-height-percent:100;mso-wrap-distance-left:9pt;mso-wrap-distance-top:0;mso-wrap-distance-right:9pt;mso-wrap-distance-bottom:0;mso-position-horizontal-relative:page;mso-position-vertical-relative:page;mso-width-percent:941;mso-height-percent:100;mso-width-relative:page;mso-height-relative:page;v-text-anchor:top" o:gfxdata="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" filled="f" stroked="f" strokeweight=".5pt">
+              <v:shape id="Text Box 153" o:spid="_x0000_s1027" type="#_x0000_t202" style="position:absolute;margin-left:18.05pt;margin-top:468.15pt;width:575.7pt;height:75.05pt;z-index:251661312;visibility:visible;mso-wrap-style:square;mso-width-percent:941;mso-height-percent:100;mso-wrap-distance-left:9pt;mso-wrap-distance-top:0;mso-wrap-distance-right:9pt;mso-wrap-distance-bottom:0;mso-position-horizontal-relative:page;mso-position-vertical-relative:page;mso-width-percent:941;mso-height-percent:100;mso-width-relative:page;mso-height-relative:page;v-text-anchor:top" o:gfxdata="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" filled="f" stroked="f" strokeweight=".5pt">
                 <v:textbox style="mso-next-textbox:#Text Box 153;mso-fit-shape-to-text:t" inset="126pt,0,54pt,0">
                   <w:txbxContent>
                     <w:p>
@@ -366,7 +366,7 @@
               <w:noProof/>
             </w:rPr>
             <w:pict w14:anchorId="76854629">
-              <v:shape id="Text Box 154" o:spid="_x0000_s1026" type="#_x0000_t202" style="position:absolute;margin-left:18.05pt;margin-top:150.6pt;width:575.8pt;height:287.5pt;z-index:251659264;visibility:visible;mso-wrap-style:square;mso-width-percent:941;mso-height-percent:363;mso-wrap-distance-left:9pt;mso-wrap-distance-top:0;mso-wrap-distance-right:9pt;mso-wrap-distance-bottom:0;mso-position-horizontal-relative:page;mso-position-vertical-relative:page;mso-width-percent:941;mso-height-percent:363;mso-width-relative:page;mso-height-relative:page;v-text-anchor:bottom" o:gfxdata="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" filled="f" stroked="f" strokeweight=".5pt">
+              <v:shape id="Text Box 154" o:spid="_x0000_s1026" type="#_x0000_t202" style="position:absolute;margin-left:18.05pt;margin-top:150.6pt;width:575.7pt;height:287.5pt;z-index:251659264;visibility:visible;mso-wrap-style:square;mso-width-percent:941;mso-height-percent:363;mso-wrap-distance-left:9pt;mso-wrap-distance-top:0;mso-wrap-distance-right:9pt;mso-wrap-distance-bottom:0;mso-position-horizontal-relative:page;mso-position-vertical-relative:page;mso-width-percent:941;mso-height-percent:363;mso-width-relative:page;mso-height-relative:page;v-text-anchor:bottom" o:gfxdata="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" filled="f" stroked="f" strokeweight=".5pt">
                 <v:textbox style="mso-next-textbox:#Text Box 154" inset="126pt,0,54pt,0">
                   <w:txbxContent>
                     <w:p>
@@ -773,7 +773,7 @@
                 <w:noProof/>
                 <w:webHidden/>
               </w:rPr>
-              <w:t>6</w:t>
+              <w:t>7</w:t>
             </w:r>
             <w:r>
               <w:rPr>
@@ -915,7 +915,7 @@
                 <w:noProof/>
                 <w:webHidden/>
               </w:rPr>
-              <w:t>7</w:t>
+              <w:t>8</w:t>
             </w:r>
             <w:r>
               <w:rPr>
@@ -1710,109 +1710,75 @@
         </w:numPr>
       </w:pPr>
       <w:r>
-        <w:t>En nuestro modelo relacional de datos, planteamos una tabla ‘</w:t>
+        <w:t>En cierta parte de la consigna (donde se habla de las condiciones de entrega de la soluci</w:t>
+      </w:r>
+      <w:r>
+        <w:t>ó</w:t>
+      </w:r>
+      <w:r>
+        <w:t>n encontrada) se menciona que se debe generar un usuario hardcodeado que posea el rol ‘</w:t>
       </w:r>
       <w:r>
         <w:rPr>
           <w:b/>
           <w:sz w:val="22"/>
         </w:rPr>
-        <w:t>TL_Usuario</w:t>
-      </w:r>
-      <w:r>
-        <w:t xml:space="preserve">’, que </w:t>
-      </w:r>
-      <w:r>
-        <w:t>contenía</w:t>
-      </w:r>
-      <w:r>
-        <w:t xml:space="preserve"> </w:t>
-      </w:r>
-      <w:r>
-        <w:t>únicamente</w:t>
-      </w:r>
-      <w:r>
-        <w:t xml:space="preserve"> </w:t>
-      </w:r>
-      <w:r>
-        <w:t>información</w:t>
-      </w:r>
-      <w:r>
-        <w:t xml:space="preserve"> de los mismos (Nombre de usuario, </w:t>
-      </w:r>
-      <w:r>
-        <w:t>contraseña</w:t>
-      </w:r>
-      <w:r>
-        <w:t xml:space="preserve">, activo, habilitado, etc.). A la hora de realizar la </w:t>
-      </w:r>
-      <w:r>
-        <w:t>migración</w:t>
-      </w:r>
-      <w:r>
-        <w:t xml:space="preserve"> de los datos desde la tabla maestra, no </w:t>
-      </w:r>
-      <w:r>
-        <w:t>contábamos</w:t>
-      </w:r>
-      <w:r>
-        <w:t xml:space="preserve"> con los datos del usuario, sino que </w:t>
-      </w:r>
-      <w:r>
-        <w:t>poseíamos</w:t>
-      </w:r>
-      <w:r>
-        <w:t xml:space="preserve"> solo la </w:t>
-      </w:r>
-      <w:r>
-        <w:t>información</w:t>
-      </w:r>
-      <w:r>
-        <w:t xml:space="preserve"> de los clientes y las empresas. Nuestro primer inconveniente era como generar los distintos usuarios si no </w:t>
-      </w:r>
-      <w:r>
-        <w:t>contábamos</w:t>
-      </w:r>
-      <w:r>
-        <w:t xml:space="preserve"> con dicha </w:t>
-      </w:r>
-      <w:r>
-        <w:t>información</w:t>
-      </w:r>
-      <w:r>
-        <w:t xml:space="preserve">. Por un lado, para los usuarios que </w:t>
-      </w:r>
-      <w:r>
-        <w:t>poseían</w:t>
-      </w:r>
-      <w:r>
-        <w:t xml:space="preserve"> un registro asociado de tipo ‘</w:t>
+        <w:t>Administrador General</w:t>
+      </w:r>
+      <w:r>
+        <w:t>’. Lo que nos llam</w:t>
+      </w:r>
+      <w:r>
+        <w:t>ó</w:t>
+      </w:r>
+      <w:r>
+        <w:t xml:space="preserve"> la atenci</w:t>
+      </w:r>
+      <w:r>
+        <w:t>ó</w:t>
+      </w:r>
+      <w:r>
+        <w:t>n de este enunciado, es que no se habla de igual forma que se habla del rol ‘</w:t>
       </w:r>
       <w:r>
         <w:rPr>
           <w:b/>
           <w:sz w:val="22"/>
         </w:rPr>
-        <w:t>Cliente</w:t>
-      </w:r>
-      <w:r>
-        <w:t xml:space="preserve">’, decidimos que el nombre de usuario sea su DNI, y para los usuarios que </w:t>
-      </w:r>
-      <w:r>
-        <w:t>poseían</w:t>
-      </w:r>
-      <w:r>
-        <w:t xml:space="preserve"> un registro asociado de tipo ‘</w:t>
-      </w:r>
-      <w:r>
-        <w:rPr>
-          <w:b/>
-          <w:sz w:val="22"/>
-        </w:rPr>
-        <w:t>Empresa</w:t>
-      </w:r>
-      <w:r>
-        <w:t xml:space="preserve">’, el nombre de usuario iba a ser su CUIT. </w:t>
+        <w:t>Administrativo</w:t>
+      </w:r>
+      <w:r>
+        <w:t>’</w:t>
+      </w:r>
+      <w:r>
+        <w:t xml:space="preserve"> en el resto de la consigna</w:t>
+      </w:r>
+      <w:bookmarkStart w:id="4" w:name="_GoBack"/>
+      <w:bookmarkEnd w:id="4"/>
+      <w:r>
+        <w:t>. E</w:t>
+      </w:r>
+      <w:r>
+        <w:t>s por est</w:t>
+      </w:r>
+      <w:r>
+        <w:t>e motivo,</w:t>
+      </w:r>
+      <w:r>
+        <w:t xml:space="preserve"> que </w:t>
+      </w:r>
+      <w:r>
+        <w:t>decidimos crear un rol distinto en la tabla ‘</w:t>
+      </w:r>
+      <w:r>
+        <w:rPr>
+          <w:b/>
+          <w:i/>
+        </w:rPr>
+        <w:t>TL_Rol</w:t>
+      </w:r>
+      <w:r>
+        <w:t>’.</w:t>
       </w:r>
     </w:p>
     <w:p>
@@ -1822,125 +1788,111 @@
           <w:ilvl w:val="0"/>
           <w:numId w:val="2"/>
         </w:numPr>
-        <w:rPr>
-          <w:rFonts w:ascii="Calibri" w:eastAsia="Calibri" w:hAnsi="Calibri" w:cs="Calibri"/>
+      </w:pPr>
+      <w:r>
+        <w:t>En nuestro modelo relacional de datos, planteamos una tabla ‘</w:t>
+      </w:r>
+      <w:r>
+        <w:rPr>
+          <w:b/>
           <w:sz w:val="22"/>
         </w:rPr>
-      </w:pPr>
-      <w:r>
-        <w:t xml:space="preserve">Un problema similar </w:t>
-      </w:r>
-      <w:r>
-        <w:t>ocurrió</w:t>
-      </w:r>
-      <w:r>
-        <w:t xml:space="preserve"> con la </w:t>
+        <w:t>TL_Usuario</w:t>
+      </w:r>
+      <w:r>
+        <w:t xml:space="preserve">’, que </w:t>
+      </w:r>
+      <w:r>
+        <w:t>contenía</w:t>
+      </w:r>
+      <w:r>
+        <w:t xml:space="preserve"> </w:t>
+      </w:r>
+      <w:r>
+        <w:t>únicamente</w:t>
+      </w:r>
+      <w:r>
+        <w:t xml:space="preserve"> </w:t>
+      </w:r>
+      <w:r>
+        <w:t>información</w:t>
+      </w:r>
+      <w:r>
+        <w:t xml:space="preserve"> de los mismos (Nombre de usuario, </w:t>
       </w:r>
       <w:r>
         <w:t>contraseña</w:t>
       </w:r>
       <w:r>
-        <w:t xml:space="preserve"> de los usuarios. Para los que fueron generados a partir de la </w:t>
+        <w:t xml:space="preserve">, activo, habilitado, etc.). A la hora de realizar la </w:t>
       </w:r>
       <w:r>
         <w:t>migración</w:t>
       </w:r>
       <w:r>
-        <w:t xml:space="preserve">, como no </w:t>
+        <w:t xml:space="preserve"> de los datos desde la tabla maestra, no </w:t>
       </w:r>
       <w:r>
         <w:t>contábamos</w:t>
       </w:r>
       <w:r>
-        <w:t xml:space="preserve"> con esta </w:t>
+        <w:t xml:space="preserve"> con los datos del usuario, sino que </w:t>
+      </w:r>
+      <w:r>
+        <w:t>poseíamos</w:t>
+      </w:r>
+      <w:r>
+        <w:t xml:space="preserve"> solo la </w:t>
       </w:r>
       <w:r>
         <w:t>información</w:t>
       </w:r>
       <w:r>
-        <w:t xml:space="preserve">, decidimos establecer como </w:t>
-      </w:r>
-      <w:r>
-        <w:t>contraseña</w:t>
-      </w:r>
-      <w:r>
-        <w:t xml:space="preserve"> fija </w:t>
-      </w:r>
-      <w:r>
-        <w:t>“</w:t>
-      </w:r>
-      <w:r>
-        <w:rPr>
-          <w:i/>
-        </w:rPr>
-        <w:t>temporal</w:t>
-      </w:r>
-      <w:r>
-        <w:t>”</w:t>
-      </w:r>
-      <w:r>
-        <w:t xml:space="preserve">. A su vez, como la </w:t>
-      </w:r>
-      <w:r>
-        <w:t>contraseña</w:t>
-      </w:r>
-      <w:r>
-        <w:t xml:space="preserve"> </w:t>
-      </w:r>
-      <w:r>
-        <w:t>debía</w:t>
-      </w:r>
-      <w:r>
-        <w:t xml:space="preserve"> permanecer guardada en la base de datos encriptada con el algoritmo SHA256, decidimos buscar un encriptador online en internet y le aplicamos el algoritmo de encripci</w:t>
-      </w:r>
-      <w:r>
-        <w:t>ó</w:t>
-      </w:r>
-      <w:r>
-        <w:t xml:space="preserve">n a la cadena </w:t>
-      </w:r>
-      <w:r>
-        <w:t>“</w:t>
-      </w:r>
-      <w:r>
-        <w:rPr>
-          <w:i/>
-        </w:rPr>
-        <w:t>temporal</w:t>
-      </w:r>
-      <w:r>
-        <w:t>”</w:t>
-      </w:r>
-      <w:r>
-        <w:t xml:space="preserve">. Cuando ya </w:t>
-      </w:r>
-      <w:r>
-        <w:t>teníamos</w:t>
-      </w:r>
-      <w:r>
-        <w:t xml:space="preserve"> la cadena encriptada, colocamos dicho valor “hardcodeado” en la consulta que genera la </w:t>
-      </w:r>
-      <w:r>
-        <w:t>migración</w:t>
-      </w:r>
-      <w:r>
-        <w:t xml:space="preserve"> de los usuarios desde la tabla maestra. Para los usuarios nuevos, es decir, los que se iban a ir generando mediante nuestro sistema desarrollado, decidimos implementar una clase ‘</w:t>
+        <w:t xml:space="preserve"> de los clientes y las empresas. Nuestro primer inconveniente era como generar los distintos usuarios si no </w:t>
+      </w:r>
+      <w:r>
+        <w:t>contábamos</w:t>
+      </w:r>
+      <w:r>
+        <w:t xml:space="preserve"> con dicha </w:t>
+      </w:r>
+      <w:r>
+        <w:t>información</w:t>
+      </w:r>
+      <w:r>
+        <w:t xml:space="preserve">. Por un lado, para los usuarios que </w:t>
+      </w:r>
+      <w:r>
+        <w:t>poseían</w:t>
+      </w:r>
+      <w:r>
+        <w:t xml:space="preserve"> un registro asociado de tipo ‘</w:t>
       </w:r>
       <w:r>
         <w:rPr>
           <w:b/>
           <w:sz w:val="22"/>
         </w:rPr>
-        <w:t>SHA256Helper</w:t>
-      </w:r>
-      <w:r>
-        <w:t xml:space="preserve">’ que a partir de una cadena, retorna su valor encriptado. Luego, este nuevo valor calculado se le pasa por </w:t>
-      </w:r>
-      <w:r>
-        <w:t>parámetro</w:t>
-      </w:r>
-      <w:r>
-        <w:t xml:space="preserve"> a la consulta que inserta los nuevos usuarios.</w:t>
+        <w:t>Cliente</w:t>
+      </w:r>
+      <w:r>
+        <w:t xml:space="preserve">’, decidimos que el nombre de usuario sea su DNI, y para los usuarios que </w:t>
+      </w:r>
+      <w:r>
+        <w:t>poseían</w:t>
+      </w:r>
+      <w:r>
+        <w:t xml:space="preserve"> un registro asociado de tipo ‘</w:t>
+      </w:r>
+      <w:r>
+        <w:rPr>
+          <w:b/>
+          <w:sz w:val="22"/>
+        </w:rPr>
+        <w:t>Empresa</w:t>
+      </w:r>
+      <w:r>
+        <w:t xml:space="preserve">’, el nombre de usuario iba a ser su CUIT. </w:t>
       </w:r>
     </w:p>
     <w:p>
@@ -1956,110 +1908,119 @@
         </w:rPr>
       </w:pPr>
       <w:r>
-        <w:t xml:space="preserve">Durante la etapa de </w:t>
+        <w:t xml:space="preserve">Un problema similar </w:t>
+      </w:r>
+      <w:r>
+        <w:t>ocurrió</w:t>
+      </w:r>
+      <w:r>
+        <w:t xml:space="preserve"> con la </w:t>
+      </w:r>
+      <w:r>
+        <w:t>contraseña</w:t>
+      </w:r>
+      <w:r>
+        <w:t xml:space="preserve"> de los usuarios. Para los que fueron generados a partir de la </w:t>
       </w:r>
       <w:r>
         <w:t>migración</w:t>
       </w:r>
       <w:r>
-        <w:t xml:space="preserve">, detectamos que los valores almacenados en la tabla maestra correspondiente a las calificaciones otorgadas, </w:t>
-      </w:r>
-      <w:r>
-        <w:t>podían</w:t>
-      </w:r>
-      <w:r>
-        <w:t xml:space="preserve"> valer desde 1 a 10. En la consigna planteada, mencionaba que el modelo de datos, las </w:t>
-      </w:r>
-      <w:r>
-        <w:t>calificaciones</w:t>
+        <w:t xml:space="preserve">, como no </w:t>
+      </w:r>
+      <w:r>
+        <w:t>contábamos</w:t>
+      </w:r>
+      <w:r>
+        <w:t xml:space="preserve"> con esta </w:t>
+      </w:r>
+      <w:r>
+        <w:t>información</w:t>
+      </w:r>
+      <w:r>
+        <w:t xml:space="preserve">, decidimos establecer como </w:t>
+      </w:r>
+      <w:r>
+        <w:t>contraseña</w:t>
+      </w:r>
+      <w:r>
+        <w:t xml:space="preserve"> fija </w:t>
+      </w:r>
+      <w:r>
+        <w:t>“</w:t>
+      </w:r>
+      <w:r>
+        <w:rPr>
+          <w:i/>
+        </w:rPr>
+        <w:t>temporal</w:t>
+      </w:r>
+      <w:r>
+        <w:t>”</w:t>
+      </w:r>
+      <w:r>
+        <w:t xml:space="preserve">. A su vez, como la </w:t>
+      </w:r>
+      <w:r>
+        <w:t>contraseña</w:t>
       </w:r>
       <w:r>
         <w:t xml:space="preserve"> </w:t>
       </w:r>
       <w:r>
-        <w:t>podían</w:t>
-      </w:r>
-      <w:r>
-        <w:t xml:space="preserve"> valer </w:t>
-      </w:r>
-      <w:r>
-        <w:t>únicamente</w:t>
-      </w:r>
-      <w:r>
-        <w:t xml:space="preserve"> del 1 al 5, por lo que debimos llevarlo a cabo en nuestro esquema. Para poder realizar esta “</w:t>
-      </w:r>
-      <w:r>
-        <w:t>transformación</w:t>
-      </w:r>
-      <w:r>
-        <w:t xml:space="preserve">” de posibles valores, decidimos tomar los valores existentes en la tabla </w:t>
-      </w:r>
-      <w:r>
-        <w:lastRenderedPageBreak/>
-        <w:t xml:space="preserve">maestra y dividirlos por dos. Por consiguiente, </w:t>
-      </w:r>
-      <w:r>
-        <w:t>ocurría</w:t>
-      </w:r>
-      <w:r>
-        <w:t xml:space="preserve"> que para los valores impares, la </w:t>
-      </w:r>
-      <w:r>
-        <w:t>división</w:t>
-      </w:r>
-      <w:r>
-        <w:t xml:space="preserve"> iba a arrojar resultados decimales, por lo que nuestro campo ‘</w:t>
+        <w:t>debía</w:t>
+      </w:r>
+      <w:r>
+        <w:t xml:space="preserve"> permanecer guardada en la base de datos encriptada con el algoritmo SHA256, decidimos buscar un encriptador online en internet y le aplicamos el algoritmo de encripci</w:t>
+      </w:r>
+      <w:r>
+        <w:t>ó</w:t>
+      </w:r>
+      <w:r>
+        <w:t xml:space="preserve">n a la cadena </w:t>
+      </w:r>
+      <w:r>
+        <w:t>“</w:t>
+      </w:r>
+      <w:r>
+        <w:rPr>
+          <w:i/>
+        </w:rPr>
+        <w:t>temporal</w:t>
+      </w:r>
+      <w:r>
+        <w:t>”</w:t>
+      </w:r>
+      <w:r>
+        <w:t xml:space="preserve">. Cuando ya </w:t>
+      </w:r>
+      <w:r>
+        <w:t>teníamos</w:t>
+      </w:r>
+      <w:r>
+        <w:t xml:space="preserve"> la cadena encriptada, colocamos dicho valor “hardcodeado” en la consulta que genera la </w:t>
+      </w:r>
+      <w:r>
+        <w:t>migración</w:t>
+      </w:r>
+      <w:r>
+        <w:t xml:space="preserve"> de los usuarios desde la tabla maestra. Para los usuarios nuevos, es decir, los que se iban a ir generando mediante nuestro sistema desarrollado, decidimos implementar una clase ‘</w:t>
       </w:r>
       <w:r>
         <w:rPr>
           <w:b/>
           <w:sz w:val="22"/>
         </w:rPr>
-        <w:t>Cantidad_Estrellas</w:t>
-      </w:r>
-      <w:r>
-        <w:rPr>
-          <w:b/>
-          <w:sz w:val="22"/>
-        </w:rPr>
-        <w:t>’</w:t>
-      </w:r>
-      <w:r>
-        <w:rPr>
-          <w:sz w:val="22"/>
-        </w:rPr>
-        <w:t xml:space="preserve"> </w:t>
-      </w:r>
-      <w:r>
-        <w:t>de la tabla ‘</w:t>
-      </w:r>
-      <w:r>
-        <w:rPr>
-          <w:b/>
-          <w:i/>
-        </w:rPr>
-        <w:t>TL_Calificacion</w:t>
-      </w:r>
-      <w:r>
-        <w:t xml:space="preserve">’ </w:t>
-      </w:r>
-      <w:r>
-        <w:t>dejaría</w:t>
-      </w:r>
-      <w:r>
-        <w:t xml:space="preserve"> de ser entero (como lo </w:t>
-      </w:r>
-      <w:r>
-        <w:t>habíamos</w:t>
-      </w:r>
-      <w:r>
-        <w:t xml:space="preserve"> </w:t>
-      </w:r>
-      <w:r>
-        <w:t>planteado</w:t>
-      </w:r>
-      <w:r>
-        <w:t xml:space="preserve"> en un primer momento) para pasar a ser decimal.</w:t>
+        <w:t>SHA256Helper</w:t>
+      </w:r>
+      <w:r>
+        <w:t xml:space="preserve">’ que a partir de una cadena, retorna su valor encriptado. Luego, este nuevo valor calculado se le pasa por </w:t>
+      </w:r>
+      <w:r>
+        <w:t>parámetro</w:t>
+      </w:r>
+      <w:r>
+        <w:t xml:space="preserve"> a la consulta que inserta los nuevos usuarios.</w:t>
       </w:r>
     </w:p>
     <w:p>
@@ -2069,123 +2030,113 @@
           <w:ilvl w:val="0"/>
           <w:numId w:val="2"/>
         </w:numPr>
-      </w:pPr>
-      <w:r>
-        <w:t xml:space="preserve">Durante la </w:t>
+        <w:rPr>
+          <w:rFonts w:ascii="Calibri" w:eastAsia="Calibri" w:hAnsi="Calibri" w:cs="Calibri"/>
+          <w:sz w:val="22"/>
+        </w:rPr>
+      </w:pPr>
+      <w:r>
+        <w:lastRenderedPageBreak/>
+        <w:t xml:space="preserve">Durante la etapa de </w:t>
       </w:r>
       <w:r>
         <w:t>migración</w:t>
       </w:r>
       <w:r>
-        <w:t xml:space="preserve"> de datos desde la tabla maestra, nos dimos cuenta que en nuestro modelo de datos </w:t>
-      </w:r>
-      <w:r>
-        <w:t>contábamos</w:t>
-      </w:r>
-      <w:r>
-        <w:t xml:space="preserve"> con tablas cuya clave principal (PK) ya </w:t>
-      </w:r>
-      <w:r>
-        <w:t>poseíamos</w:t>
-      </w:r>
-      <w:r>
-        <w:t xml:space="preserve"> el valor informado en los registros de la tabla maestra. Por lo tanto, </w:t>
-      </w:r>
-      <w:r>
-        <w:t>debíamos</w:t>
-      </w:r>
-      <w:r>
-        <w:t xml:space="preserve"> encontrar una forma de insertar los valores que </w:t>
-      </w:r>
-      <w:r>
-        <w:t>contábamos</w:t>
-      </w:r>
-      <w:r>
-        <w:t xml:space="preserve"> en la tabla maestra como PK de las tablas de nuestro DER, y a medida que </w:t>
-      </w:r>
-      <w:r>
-        <w:t>íbamos</w:t>
-      </w:r>
-      <w:r>
-        <w:t xml:space="preserve"> insertando nuevos registros en dichas tablas a </w:t>
-      </w:r>
-      <w:r>
-        <w:t>través</w:t>
-      </w:r>
-      <w:r>
-        <w:t xml:space="preserve"> de nuestro sistema, la clave principal de dichos nuevos registros </w:t>
-      </w:r>
-      <w:r>
-        <w:t>debían</w:t>
-      </w:r>
-      <w:r>
-        <w:t xml:space="preserve"> continuar a la </w:t>
-      </w:r>
-      <w:r>
-        <w:t>última</w:t>
-      </w:r>
-      <w:r>
-        <w:t xml:space="preserve"> clave principal insertada durante la </w:t>
-      </w:r>
-      <w:r>
-        <w:t>migración</w:t>
-      </w:r>
-      <w:r>
-        <w:t xml:space="preserve">. Para poder realizar esto, tuvimos que primero crear la tabla correspondiente con el campo como clave principal, luego indicarle al motor que nos permita insertar valores en dicho campo (hecho que no se puede realizar si tenemos un campo </w:t>
-      </w:r>
-      <w:r>
-        <w:t>auto numérico</w:t>
-      </w:r>
-      <w:r>
-        <w:t xml:space="preserve">), realizar la </w:t>
-      </w:r>
-      <w:r>
-        <w:t>migración</w:t>
-      </w:r>
-      <w:r>
-        <w:t xml:space="preserve"> de los datos, volver a indicarle al motor de base de datos que a partir de la </w:t>
-      </w:r>
-      <w:r>
-        <w:t>finalización</w:t>
-      </w:r>
-      <w:r>
-        <w:t xml:space="preserve"> de la </w:t>
-      </w:r>
-      <w:r>
-        <w:t>migración</w:t>
-      </w:r>
-      <w:r>
-        <w:t xml:space="preserve"> ya no nos permita insertar nuevos valores en el campo de clave principal y en </w:t>
-      </w:r>
-      <w:r>
-        <w:t>último</w:t>
-      </w:r>
-      <w:r>
-        <w:t xml:space="preserve"> lugar volver a setearle la </w:t>
-      </w:r>
-      <w:r>
-        <w:t>última</w:t>
-      </w:r>
-      <w:r>
-        <w:t xml:space="preserve"> clave insertada durante la </w:t>
-      </w:r>
-      <w:r>
-        <w:t>migración</w:t>
-      </w:r>
-      <w:r>
-        <w:t xml:space="preserve"> como el ultimo valor de la secuencia de campos claves. Esto permite que la clave de los nuevos registros insertados </w:t>
-      </w:r>
-      <w:r>
-        <w:t>continúen</w:t>
-      </w:r>
-      <w:r>
-        <w:t xml:space="preserve"> la secuencia de claves insertadas durante la </w:t>
-      </w:r>
-      <w:r>
-        <w:t>migración</w:t>
-      </w:r>
-      <w:r>
-        <w:t>.</w:t>
+        <w:t xml:space="preserve">, detectamos que los valores almacenados en la tabla maestra correspondiente a las calificaciones otorgadas, </w:t>
+      </w:r>
+      <w:r>
+        <w:t>podían</w:t>
+      </w:r>
+      <w:r>
+        <w:t xml:space="preserve"> valer desde 1 a 10. En la consigna planteada, mencionaba que el modelo de datos, las </w:t>
+      </w:r>
+      <w:r>
+        <w:t>calificaciones</w:t>
+      </w:r>
+      <w:r>
+        <w:t xml:space="preserve"> </w:t>
+      </w:r>
+      <w:r>
+        <w:t>podían</w:t>
+      </w:r>
+      <w:r>
+        <w:t xml:space="preserve"> valer </w:t>
+      </w:r>
+      <w:r>
+        <w:t>únicamente</w:t>
+      </w:r>
+      <w:r>
+        <w:t xml:space="preserve"> del 1 al 5, por lo que debimos llevarlo a cabo en nuestro esquema. Para poder realizar esta “</w:t>
+      </w:r>
+      <w:r>
+        <w:t>transformación</w:t>
+      </w:r>
+      <w:r>
+        <w:t xml:space="preserve">” de posibles valores, decidimos tomar los valores existentes en la tabla maestra y dividirlos por dos. Por consiguiente, </w:t>
+      </w:r>
+      <w:r>
+        <w:t>ocurría</w:t>
+      </w:r>
+      <w:r>
+        <w:t xml:space="preserve"> que para los valores impares, la </w:t>
+      </w:r>
+      <w:r>
+        <w:t>división</w:t>
+      </w:r>
+      <w:r>
+        <w:t xml:space="preserve"> iba a arrojar resultados decimales, por lo que nuestro campo ‘</w:t>
+      </w:r>
+      <w:r>
+        <w:rPr>
+          <w:b/>
+          <w:sz w:val="22"/>
+        </w:rPr>
+        <w:t>Cantidad_Estrellas</w:t>
+      </w:r>
+      <w:r>
+        <w:rPr>
+          <w:b/>
+          <w:sz w:val="22"/>
+        </w:rPr>
+        <w:t>’</w:t>
+      </w:r>
+      <w:r>
+        <w:rPr>
+          <w:sz w:val="22"/>
+        </w:rPr>
+        <w:t xml:space="preserve"> </w:t>
+      </w:r>
+      <w:r>
+        <w:t>de la tabla ‘</w:t>
+      </w:r>
+      <w:r>
+        <w:rPr>
+          <w:b/>
+          <w:i/>
+        </w:rPr>
+        <w:t>TL_Calificacion</w:t>
+      </w:r>
+      <w:r>
+        <w:t xml:space="preserve">’ </w:t>
+      </w:r>
+      <w:r>
+        <w:t>dejaría</w:t>
+      </w:r>
+      <w:r>
+        <w:t xml:space="preserve"> de ser entero (como lo </w:t>
+      </w:r>
+      <w:r>
+        <w:t>habíamos</w:t>
+      </w:r>
+      <w:r>
+        <w:t xml:space="preserve"> </w:t>
+      </w:r>
+      <w:r>
+        <w:t>planteado</w:t>
+      </w:r>
+      <w:r>
+        <w:t xml:space="preserve"> en un primer momento) para pasar a ser decimal.</w:t>
       </w:r>
     </w:p>
     <w:p>
@@ -2197,29 +2148,121 @@
         </w:numPr>
       </w:pPr>
       <w:r>
-        <w:t>Para el manejo del usuario logueado, en vez de instanciar un objeto Usuario en el momento que se loguea el usuario</w:t>
-      </w:r>
-      <w:r>
-        <w:t xml:space="preserve"> e ir pasando dicho objeto entre las distintas </w:t>
-      </w:r>
-      <w:r>
-        <w:t>pantallas que lo necesiten, decidimos crear una clase global ‘</w:t>
-      </w:r>
-      <w:r>
-        <w:rPr>
-          <w:b/>
-          <w:sz w:val="22"/>
-        </w:rPr>
-        <w:t>SessionManager</w:t>
-      </w:r>
-      <w:r>
-        <w:t xml:space="preserve">’, encargada de contener la </w:t>
-      </w:r>
-      <w:r>
-        <w:t>información</w:t>
-      </w:r>
-      <w:r>
-        <w:t xml:space="preserve"> del usuario logueado, el rol con el que se logueo y el momento de login. </w:t>
+        <w:t xml:space="preserve">Durante la </w:t>
+      </w:r>
+      <w:r>
+        <w:t>migración</w:t>
+      </w:r>
+      <w:r>
+        <w:t xml:space="preserve"> de datos desde la tabla maestra, nos dimos cuenta que en nuestro modelo de datos </w:t>
+      </w:r>
+      <w:r>
+        <w:t>contábamos</w:t>
+      </w:r>
+      <w:r>
+        <w:t xml:space="preserve"> con tablas cuya clave principal (PK) ya </w:t>
+      </w:r>
+      <w:r>
+        <w:t>poseíamos</w:t>
+      </w:r>
+      <w:r>
+        <w:t xml:space="preserve"> el valor informado en los registros de la tabla maestra. Por lo tanto, </w:t>
+      </w:r>
+      <w:r>
+        <w:t>debíamos</w:t>
+      </w:r>
+      <w:r>
+        <w:t xml:space="preserve"> encontrar una forma de insertar los valores que </w:t>
+      </w:r>
+      <w:r>
+        <w:t>contábamos</w:t>
+      </w:r>
+      <w:r>
+        <w:t xml:space="preserve"> en la tabla maestra como PK de las tablas de nuestro DER, y a medida que </w:t>
+      </w:r>
+      <w:r>
+        <w:t>íbamos</w:t>
+      </w:r>
+      <w:r>
+        <w:t xml:space="preserve"> insertando nuevos registros en dichas tablas a </w:t>
+      </w:r>
+      <w:r>
+        <w:t>través</w:t>
+      </w:r>
+      <w:r>
+        <w:t xml:space="preserve"> de nuestro sistema, la clave principal de dichos nuevos registros </w:t>
+      </w:r>
+      <w:r>
+        <w:t>debían</w:t>
+      </w:r>
+      <w:r>
+        <w:t xml:space="preserve"> continuar a la </w:t>
+      </w:r>
+      <w:r>
+        <w:t>última</w:t>
+      </w:r>
+      <w:r>
+        <w:t xml:space="preserve"> clave principal insertada durante la </w:t>
+      </w:r>
+      <w:r>
+        <w:t>migración</w:t>
+      </w:r>
+      <w:r>
+        <w:t xml:space="preserve">. Para poder realizar esto, tuvimos que primero crear la tabla correspondiente con el campo como clave principal, luego indicarle al motor que nos permita insertar valores en dicho campo (hecho que no se puede realizar si tenemos un campo </w:t>
+      </w:r>
+      <w:r>
+        <w:t>auto numérico</w:t>
+      </w:r>
+      <w:r>
+        <w:t xml:space="preserve">), realizar la </w:t>
+      </w:r>
+      <w:r>
+        <w:t>migración</w:t>
+      </w:r>
+      <w:r>
+        <w:t xml:space="preserve"> de los datos, volver a indicarle al motor de base de datos que a partir de la </w:t>
+      </w:r>
+      <w:r>
+        <w:t>finalización</w:t>
+      </w:r>
+      <w:r>
+        <w:t xml:space="preserve"> de la </w:t>
+      </w:r>
+      <w:r>
+        <w:t>migración</w:t>
+      </w:r>
+      <w:r>
+        <w:t xml:space="preserve"> ya no nos permita insertar nuevos valores en el campo de clave principal y en </w:t>
+      </w:r>
+      <w:r>
+        <w:t>último</w:t>
+      </w:r>
+      <w:r>
+        <w:t xml:space="preserve"> lugar volver a setearle la </w:t>
+      </w:r>
+      <w:r>
+        <w:t>última</w:t>
+      </w:r>
+      <w:r>
+        <w:t xml:space="preserve"> clave insertada durante la </w:t>
+      </w:r>
+      <w:r>
+        <w:t>migración</w:t>
+      </w:r>
+      <w:r>
+        <w:t xml:space="preserve"> como el ultimo valor de la secuencia de campos claves. Esto permite que la clave de los nuevos registros insertados </w:t>
+      </w:r>
+      <w:r>
+        <w:t>continúen</w:t>
+      </w:r>
+      <w:r>
+        <w:t xml:space="preserve"> la secuencia de claves insertadas durante la </w:t>
+      </w:r>
+      <w:r>
+        <w:t>migración</w:t>
+      </w:r>
+      <w:r>
+        <w:t>.</w:t>
       </w:r>
     </w:p>
     <w:p>
@@ -2231,105 +2274,29 @@
         </w:numPr>
       </w:pPr>
       <w:r>
-        <w:t xml:space="preserve">A la hora de realizar los filtros de </w:t>
-      </w:r>
-      <w:r>
-        <w:t>búsqueda</w:t>
-      </w:r>
-      <w:r>
-        <w:t xml:space="preserve"> en todas las funcionalidades que los necesitan, decidimos implementar dos tipos de </w:t>
-      </w:r>
-      <w:r>
-        <w:t>búsquedas</w:t>
-      </w:r>
-      <w:r>
-        <w:t xml:space="preserve">. Por un lado, una </w:t>
-      </w:r>
-      <w:r>
-        <w:t>búsqueda</w:t>
-      </w:r>
-      <w:r>
-        <w:t xml:space="preserve"> exacta (filtrar por ‘</w:t>
+        <w:t>Para el manejo del usuario logueado, en vez de instanciar un objeto Usuario en el momento que se loguea el usuario</w:t>
+      </w:r>
+      <w:r>
+        <w:t xml:space="preserve"> e ir pasando dicho objeto entre las distintas </w:t>
+      </w:r>
+      <w:r>
+        <w:t>pantallas que lo necesiten, decidimos crear una clase global ‘</w:t>
       </w:r>
       <w:r>
         <w:rPr>
           <w:b/>
           <w:sz w:val="22"/>
         </w:rPr>
-        <w:t>=</w:t>
-      </w:r>
-      <w:r>
-        <w:t xml:space="preserve">’), y por otro, una </w:t>
-      </w:r>
-      <w:r>
-        <w:t>búsqueda</w:t>
-      </w:r>
-      <w:r>
-        <w:t xml:space="preserve"> inexacta (filtrar por ‘</w:t>
-      </w:r>
-      <w:r>
-        <w:rPr>
-          <w:b/>
-          <w:sz w:val="22"/>
-        </w:rPr>
-        <w:t>LIKE</w:t>
-      </w:r>
-      <w:r>
-        <w:t xml:space="preserve">’). La primera de estas permite realizar filtrar resultados </w:t>
-      </w:r>
-      <w:r>
-        <w:t>pasándole</w:t>
-      </w:r>
-      <w:r>
-        <w:t xml:space="preserve"> cualquier tipo de dato (texto libre, </w:t>
-      </w:r>
-      <w:r>
-        <w:t>selección</w:t>
-      </w:r>
-      <w:r>
-        <w:t xml:space="preserve"> acotada, </w:t>
-      </w:r>
-      <w:r>
-        <w:t>selección</w:t>
-      </w:r>
-      <w:r>
-        <w:t xml:space="preserve"> de fechas), mientras que la </w:t>
-      </w:r>
-      <w:r>
-        <w:t>última</w:t>
-      </w:r>
-      <w:r>
-        <w:t xml:space="preserve"> permite </w:t>
-      </w:r>
-      <w:r>
-        <w:t>únicamente</w:t>
-      </w:r>
-      <w:r>
-        <w:t xml:space="preserve"> filtrar por tipos de datos de texto, es decir, que no permite realizar una </w:t>
-      </w:r>
-      <w:r>
-        <w:t>búsqueda</w:t>
-      </w:r>
-      <w:r>
-        <w:t xml:space="preserve"> inexacta con valores </w:t>
-      </w:r>
-      <w:r>
-        <w:t>numéricos</w:t>
-      </w:r>
-      <w:r>
-        <w:t xml:space="preserve"> o fechas. Para poder realizar esto, decidimos inhabilitar los controles que no cumplen con dicha </w:t>
-      </w:r>
-      <w:r>
-        <w:t>condición</w:t>
-      </w:r>
-      <w:r>
-        <w:t xml:space="preserve"> y volver a habilitarlos en el caso que el usuario decida realizar una </w:t>
-      </w:r>
-      <w:r>
-        <w:t>búsqueda</w:t>
-      </w:r>
-      <w:r>
-        <w:t xml:space="preserve"> exacta. </w:t>
+        <w:t>SessionManager</w:t>
+      </w:r>
+      <w:r>
+        <w:t xml:space="preserve">’, encargada de contener la </w:t>
+      </w:r>
+      <w:r>
+        <w:t>información</w:t>
+      </w:r>
+      <w:r>
+        <w:t xml:space="preserve"> del usuario logueado, el rol con el que se logueo y el momento de login. </w:t>
       </w:r>
     </w:p>
     <w:p>
@@ -2341,138 +2308,105 @@
         </w:numPr>
       </w:pPr>
       <w:r>
-        <w:t xml:space="preserve">Durante el desarrollo mismo de la </w:t>
-      </w:r>
-      <w:r>
-        <w:t>solución</w:t>
-      </w:r>
-      <w:r>
-        <w:t xml:space="preserve">, tuvimos que decidir si la </w:t>
-      </w:r>
-      <w:r>
-        <w:t>eliminación</w:t>
-      </w:r>
-      <w:r>
-        <w:t xml:space="preserve"> de los registros (en los distintos ABM’s) iban a ser tomadas como bajas </w:t>
-      </w:r>
-      <w:r>
-        <w:t>lógicas</w:t>
-      </w:r>
-      <w:r>
-        <w:t xml:space="preserve"> (</w:t>
-      </w:r>
-      <w:r>
-        <w:t>continuaría</w:t>
-      </w:r>
-      <w:r>
-        <w:t xml:space="preserve"> existiendo el registro pese a la </w:t>
-      </w:r>
-      <w:r>
-        <w:t>eliminación</w:t>
-      </w:r>
-      <w:r>
-        <w:t xml:space="preserve">) o bajas </w:t>
-      </w:r>
-      <w:r>
-        <w:t>físicas</w:t>
-      </w:r>
-      <w:r>
-        <w:t xml:space="preserve"> (el registro a eliminar no </w:t>
-      </w:r>
-      <w:r>
-        <w:t>existirá</w:t>
-      </w:r>
-      <w:r>
-        <w:t xml:space="preserve"> mas). Nuestra </w:t>
-      </w:r>
-      <w:r>
-        <w:t>elección</w:t>
-      </w:r>
-      <w:r>
-        <w:t xml:space="preserve"> fue tomar el camino de la primera, es decir, la de las bajas </w:t>
-      </w:r>
-      <w:r>
-        <w:t>lógicas</w:t>
-      </w:r>
-      <w:r>
-        <w:t>. Para esto, fue necesario agregar una columna ‘</w:t>
+        <w:t xml:space="preserve">A la hora de realizar los filtros de </w:t>
+      </w:r>
+      <w:r>
+        <w:t>búsqueda</w:t>
+      </w:r>
+      <w:r>
+        <w:t xml:space="preserve"> en todas las funcionalidades que los necesitan, decidimos implementar dos tipos de </w:t>
+      </w:r>
+      <w:r>
+        <w:t>búsquedas</w:t>
+      </w:r>
+      <w:r>
+        <w:t xml:space="preserve">. Por un lado, una </w:t>
+      </w:r>
+      <w:r>
+        <w:t>búsqueda</w:t>
+      </w:r>
+      <w:r>
+        <w:t xml:space="preserve"> exacta (filtrar por ‘</w:t>
       </w:r>
       <w:r>
         <w:rPr>
           <w:b/>
           <w:sz w:val="22"/>
         </w:rPr>
-        <w:t>Activo</w:t>
-      </w:r>
-      <w:r>
-        <w:t xml:space="preserve">’ a las distintas tablas donde se </w:t>
-      </w:r>
-      <w:r>
-        <w:t>debían</w:t>
-      </w:r>
-      <w:r>
-        <w:t xml:space="preserve"> realizar eliminaciones. Cuando efectivamente se realizaba esta </w:t>
-      </w:r>
-      <w:r>
-        <w:t>acción</w:t>
-      </w:r>
-      <w:r>
-        <w:t xml:space="preserve"> sobre alguna </w:t>
-      </w:r>
-      <w:r>
-        <w:lastRenderedPageBreak/>
-        <w:t>de dichas tablas, en vez de ejecutar una consulta ‘</w:t>
+        <w:t>=</w:t>
+      </w:r>
+      <w:r>
+        <w:t xml:space="preserve">’), y por otro, una </w:t>
+      </w:r>
+      <w:r>
+        <w:t>búsqueda</w:t>
+      </w:r>
+      <w:r>
+        <w:t xml:space="preserve"> inexacta (filtrar por ‘</w:t>
       </w:r>
       <w:r>
         <w:rPr>
           <w:b/>
           <w:sz w:val="22"/>
         </w:rPr>
-        <w:t>DELETE</w:t>
-      </w:r>
-      <w:r>
-        <w:t xml:space="preserve">’, </w:t>
-      </w:r>
-      <w:r>
-        <w:t>efectuábamos</w:t>
-      </w:r>
-      <w:r>
-        <w:t xml:space="preserve"> una consulta ‘</w:t>
-      </w:r>
-      <w:r>
-        <w:rPr>
-          <w:b/>
-          <w:sz w:val="22"/>
-        </w:rPr>
-        <w:t>UPDATE</w:t>
-      </w:r>
-      <w:r>
-        <w:t xml:space="preserve">’ que lo </w:t>
-      </w:r>
-      <w:r>
-        <w:t>único</w:t>
-      </w:r>
-      <w:r>
-        <w:t xml:space="preserve"> que realizaba era setearle el valor “</w:t>
-      </w:r>
-      <w:r>
-        <w:rPr>
-          <w:i/>
-        </w:rPr>
-        <w:t>False</w:t>
-      </w:r>
-      <w:r>
-        <w:t>” al campo ‘</w:t>
-      </w:r>
-      <w:r>
-        <w:rPr>
-          <w:b/>
-          <w:sz w:val="22"/>
-        </w:rPr>
-        <w:t>Activo</w:t>
-      </w:r>
-      <w:r>
-        <w:t>’ del registro a eliminar.</w:t>
+        <w:t>LIKE</w:t>
+      </w:r>
+      <w:r>
+        <w:t xml:space="preserve">’). La primera de estas permite realizar filtrar resultados </w:t>
+      </w:r>
+      <w:r>
+        <w:t>pasándole</w:t>
+      </w:r>
+      <w:r>
+        <w:t xml:space="preserve"> cualquier tipo de dato (texto libre, </w:t>
+      </w:r>
+      <w:r>
+        <w:t>selección</w:t>
+      </w:r>
+      <w:r>
+        <w:t xml:space="preserve"> acotada, </w:t>
+      </w:r>
+      <w:r>
+        <w:t>selección</w:t>
+      </w:r>
+      <w:r>
+        <w:t xml:space="preserve"> de fechas), mientras que la </w:t>
+      </w:r>
+      <w:r>
+        <w:t>última</w:t>
+      </w:r>
+      <w:r>
+        <w:t xml:space="preserve"> permite </w:t>
+      </w:r>
+      <w:r>
+        <w:t>únicamente</w:t>
+      </w:r>
+      <w:r>
+        <w:t xml:space="preserve"> filtrar por tipos de datos de texto, es decir, que no permite realizar una </w:t>
+      </w:r>
+      <w:r>
+        <w:t>búsqueda</w:t>
+      </w:r>
+      <w:r>
+        <w:t xml:space="preserve"> inexacta con valores </w:t>
+      </w:r>
+      <w:r>
+        <w:t>numéricos</w:t>
+      </w:r>
+      <w:r>
+        <w:t xml:space="preserve"> o fechas. Para poder realizar esto, decidimos inhabilitar los controles que no cumplen con dicha </w:t>
+      </w:r>
+      <w:r>
+        <w:t>condición</w:t>
+      </w:r>
+      <w:r>
+        <w:t xml:space="preserve"> y volver a habilitarlos en el caso que el usuario decida realizar una </w:t>
+      </w:r>
+      <w:r>
+        <w:t>búsqueda</w:t>
+      </w:r>
+      <w:r>
+        <w:t xml:space="preserve"> exacta. </w:t>
       </w:r>
     </w:p>
     <w:p>
@@ -2484,51 +2418,125 @@
         </w:numPr>
       </w:pPr>
       <w:r>
-        <w:t xml:space="preserve">En la consigna se planteaba la </w:t>
-      </w:r>
-      <w:r>
-        <w:t>situación</w:t>
-      </w:r>
-      <w:r>
-        <w:t xml:space="preserve"> en la que se daba de baja (ver punto anterior) un rol, donde a </w:t>
-      </w:r>
-      <w:r>
-        <w:t>continuación</w:t>
-      </w:r>
-      <w:r>
-        <w:t xml:space="preserve"> se le </w:t>
-      </w:r>
-      <w:r>
-        <w:t>debía</w:t>
-      </w:r>
-      <w:r>
-        <w:t xml:space="preserve"> eliminar dicho rol a los usuarios que lo posean asignado. Para poder realizar esto, en primer instancia, debimos crear una tabla ‘</w:t>
-      </w:r>
-      <w:r>
-        <w:rPr>
-          <w:b/>
+        <w:lastRenderedPageBreak/>
+        <w:t xml:space="preserve">Durante el desarrollo mismo de la </w:t>
+      </w:r>
+      <w:r>
+        <w:t>solución</w:t>
+      </w:r>
+      <w:r>
+        <w:t xml:space="preserve">, tuvimos que decidir si la </w:t>
+      </w:r>
+      <w:r>
+        <w:t>eliminación</w:t>
+      </w:r>
+      <w:r>
+        <w:t xml:space="preserve"> de los registros (en los distintos ABM’s) iban a ser tomadas como bajas </w:t>
+      </w:r>
+      <w:r>
+        <w:t>lógicas</w:t>
+      </w:r>
+      <w:r>
+        <w:t xml:space="preserve"> (</w:t>
+      </w:r>
+      <w:r>
+        <w:t>continuaría</w:t>
+      </w:r>
+      <w:r>
+        <w:t xml:space="preserve"> existiendo el registro pese a la </w:t>
+      </w:r>
+      <w:r>
+        <w:t>eliminación</w:t>
+      </w:r>
+      <w:r>
+        <w:t xml:space="preserve">) o bajas </w:t>
+      </w:r>
+      <w:r>
+        <w:t>físicas</w:t>
+      </w:r>
+      <w:r>
+        <w:t xml:space="preserve"> (el registro a eliminar no </w:t>
+      </w:r>
+      <w:r>
+        <w:t>existirá</w:t>
+      </w:r>
+      <w:r>
+        <w:t xml:space="preserve"> mas). Nuestra </w:t>
+      </w:r>
+      <w:r>
+        <w:t>elección</w:t>
+      </w:r>
+      <w:r>
+        <w:t xml:space="preserve"> fue tomar el camino de la primera, es decir, la de las bajas </w:t>
+      </w:r>
+      <w:r>
+        <w:t>lógicas</w:t>
+      </w:r>
+      <w:r>
+        <w:t>. Para esto, fue necesario agregar una columna ‘</w:t>
+      </w:r>
+      <w:r>
+        <w:rPr>
+          <w:b/>
+          <w:sz w:val="22"/>
+        </w:rPr>
+        <w:t>Activo</w:t>
+      </w:r>
+      <w:r>
+        <w:t xml:space="preserve">’ a las distintas tablas donde se </w:t>
+      </w:r>
+      <w:r>
+        <w:t>debían</w:t>
+      </w:r>
+      <w:r>
+        <w:t xml:space="preserve"> realizar eliminaciones. Cuando efectivamente se realizaba esta </w:t>
+      </w:r>
+      <w:r>
+        <w:t>acción</w:t>
+      </w:r>
+      <w:r>
+        <w:t xml:space="preserve"> sobre alguna de dichas tablas, en vez de ejecutar una consulta ‘</w:t>
+      </w:r>
+      <w:r>
+        <w:rPr>
+          <w:b/>
+          <w:sz w:val="22"/>
+        </w:rPr>
+        <w:t>DELETE</w:t>
+      </w:r>
+      <w:r>
+        <w:t xml:space="preserve">’, </w:t>
+      </w:r>
+      <w:r>
+        <w:t>efectuábamos</w:t>
+      </w:r>
+      <w:r>
+        <w:t xml:space="preserve"> una consulta ‘</w:t>
+      </w:r>
+      <w:r>
+        <w:rPr>
+          <w:b/>
+          <w:sz w:val="22"/>
+        </w:rPr>
+        <w:t>UPDATE</w:t>
+      </w:r>
+      <w:r>
+        <w:t xml:space="preserve">’ que lo </w:t>
+      </w:r>
+      <w:r>
+        <w:t>único</w:t>
+      </w:r>
+      <w:r>
+        <w:t xml:space="preserve"> que realizaba era setearle el valor “</w:t>
+      </w:r>
+      <w:r>
+        <w:rPr>
           <w:i/>
         </w:rPr>
-        <w:t>TL_Usuario_Rol</w:t>
-      </w:r>
-      <w:r>
-        <w:t xml:space="preserve">’ que efectivamente relacione a los usuarios con sus roles asignados. Para poder realizarle la baja del rol a los usuarios que lo </w:t>
-      </w:r>
-      <w:r>
-        <w:t>poseían</w:t>
-      </w:r>
-      <w:r>
-        <w:t xml:space="preserve"> asignado, decidimos crear un trigger (disparador) que se iba a ejecutar siempre luego que se modifique (AFTER UPDATE) la tabla ‘</w:t>
-      </w:r>
-      <w:r>
-        <w:rPr>
-          <w:b/>
-          <w:i/>
-        </w:rPr>
-        <w:t>TL_Rol</w:t>
-      </w:r>
-      <w:r>
-        <w:t>’. Este disparador se fijara si el nuevo valor del campo ‘</w:t>
+        <w:t>False</w:t>
+      </w:r>
+      <w:r>
+        <w:t>” al campo ‘</w:t>
       </w:r>
       <w:r>
         <w:rPr>
@@ -2538,114 +2546,7 @@
         <w:t>Activo</w:t>
       </w:r>
       <w:r>
-        <w:t xml:space="preserve">’ del rol modificado fue seteado en </w:t>
-      </w:r>
-      <w:r>
-        <w:t>“</w:t>
-      </w:r>
-      <w:r>
-        <w:rPr>
-          <w:i/>
-        </w:rPr>
-        <w:t>F</w:t>
-      </w:r>
-      <w:r>
-        <w:rPr>
-          <w:i/>
-        </w:rPr>
-        <w:t>alse</w:t>
-      </w:r>
-      <w:r>
-        <w:t>”</w:t>
-      </w:r>
-      <w:r>
-        <w:t xml:space="preserve">. En dicho caso, realizara la baja </w:t>
-      </w:r>
-      <w:r>
-        <w:t>física</w:t>
-      </w:r>
-      <w:r>
-        <w:t xml:space="preserve"> (es la </w:t>
-      </w:r>
-      <w:r>
-        <w:t>única</w:t>
-      </w:r>
-      <w:r>
-        <w:t xml:space="preserve"> en todo el sistema) de todos los registros de la tabla ‘</w:t>
-      </w:r>
-      <w:r>
-        <w:rPr>
-          <w:b/>
-          <w:i/>
-        </w:rPr>
-        <w:t>TL_Usuario_Rol</w:t>
-      </w:r>
-      <w:r>
-        <w:t>’ cuyo campo ‘</w:t>
-      </w:r>
-      <w:r>
-        <w:rPr>
-          <w:b/>
-          <w:sz w:val="22"/>
-        </w:rPr>
-        <w:t>ID_Rol</w:t>
-      </w:r>
-      <w:r>
-        <w:t xml:space="preserve">’ coincida con el del rol modificado. La </w:t>
-      </w:r>
-      <w:r>
-        <w:t>elección</w:t>
-      </w:r>
-      <w:r>
-        <w:t xml:space="preserve"> de realizar una baja </w:t>
-      </w:r>
-      <w:r>
-        <w:t>física</w:t>
-      </w:r>
-      <w:r>
-        <w:t xml:space="preserve"> de los registros, se </w:t>
-      </w:r>
-      <w:r>
-        <w:t>debió</w:t>
-      </w:r>
-      <w:r>
-        <w:t xml:space="preserve"> a que esta tabla va a crecer exponencialmente a medida que se generen nuevos usuarios, por lo que es preferible ir </w:t>
-      </w:r>
-      <w:r>
-        <w:t>reduciéndole</w:t>
-      </w:r>
-      <w:r>
-        <w:t xml:space="preserve"> el </w:t>
-      </w:r>
-      <w:r>
-        <w:t>tamaño</w:t>
-      </w:r>
-      <w:r>
-        <w:t xml:space="preserve"> a medida que se den de baja los roles. </w:t>
-      </w:r>
-      <w:r>
-        <w:t>Además</w:t>
-      </w:r>
-      <w:r>
-        <w:t xml:space="preserve">, esta tabla solamente se encuentra presente porque necesitamos conocer </w:t>
-      </w:r>
-      <w:r>
-        <w:t>información</w:t>
-      </w:r>
-      <w:r>
-        <w:t xml:space="preserve"> particular de una </w:t>
-      </w:r>
-      <w:r>
-        <w:t>relación</w:t>
-      </w:r>
-      <w:r>
-        <w:t xml:space="preserve"> que es de muchos a muchos (usuarios con roles), por lo que una vez que los roles dejen de existir, ya no nos resulta significativa dicha </w:t>
-      </w:r>
-      <w:r>
-        <w:t>información</w:t>
-      </w:r>
-      <w:r>
-        <w:t xml:space="preserve">. </w:t>
+        <w:t>’ del registro a eliminar.</w:t>
       </w:r>
     </w:p>
     <w:p>
@@ -2657,67 +2558,168 @@
         </w:numPr>
       </w:pPr>
       <w:r>
-        <w:t xml:space="preserve">A la hora de realizar la </w:t>
-      </w:r>
-      <w:r>
-        <w:t>migración</w:t>
-      </w:r>
-      <w:r>
-        <w:t xml:space="preserve"> de las visibilidades, nos dimos cuenta que en la tabla maestra no </w:t>
-      </w:r>
-      <w:r>
-        <w:t>contábamos</w:t>
-      </w:r>
-      <w:r>
-        <w:t xml:space="preserve"> con la </w:t>
+        <w:t xml:space="preserve">En la consigna se planteaba la </w:t>
+      </w:r>
+      <w:r>
+        <w:t>situación</w:t>
+      </w:r>
+      <w:r>
+        <w:t xml:space="preserve"> en la que se daba de baja (ver punto anterior) un rol, donde a </w:t>
+      </w:r>
+      <w:r>
+        <w:t>continuación</w:t>
+      </w:r>
+      <w:r>
+        <w:t xml:space="preserve"> se le </w:t>
+      </w:r>
+      <w:r>
+        <w:t>debía</w:t>
+      </w:r>
+      <w:r>
+        <w:t xml:space="preserve"> eliminar dicho rol a los usuarios que lo posean asignado. Para poder realizar esto, en primer instancia, debimos crear una tabla ‘</w:t>
+      </w:r>
+      <w:r>
+        <w:rPr>
+          <w:b/>
+          <w:i/>
+        </w:rPr>
+        <w:t>TL_Usuario_Rol</w:t>
+      </w:r>
+      <w:r>
+        <w:t xml:space="preserve">’ que efectivamente relacione a los usuarios con sus roles asignados. Para poder realizarle la baja del rol a los usuarios que lo </w:t>
+      </w:r>
+      <w:r>
+        <w:t>poseían</w:t>
+      </w:r>
+      <w:r>
+        <w:t xml:space="preserve"> asignado, decidimos crear un trigger (disparador) que se iba a ejecutar siempre luego que se modifique (AFTER UPDATE) la tabla ‘</w:t>
+      </w:r>
+      <w:r>
+        <w:rPr>
+          <w:b/>
+          <w:i/>
+        </w:rPr>
+        <w:t>TL_Rol</w:t>
+      </w:r>
+      <w:r>
+        <w:t>’. Este disparador se fijara si el nuevo valor del campo ‘</w:t>
+      </w:r>
+      <w:r>
+        <w:rPr>
+          <w:b/>
+          <w:sz w:val="22"/>
+        </w:rPr>
+        <w:t>Activo</w:t>
+      </w:r>
+      <w:r>
+        <w:t xml:space="preserve">’ del rol modificado fue seteado en </w:t>
+      </w:r>
+      <w:r>
+        <w:t>“</w:t>
+      </w:r>
+      <w:r>
+        <w:rPr>
+          <w:i/>
+        </w:rPr>
+        <w:t>F</w:t>
+      </w:r>
+      <w:r>
+        <w:rPr>
+          <w:i/>
+        </w:rPr>
+        <w:t>alse</w:t>
+      </w:r>
+      <w:r>
+        <w:t>”</w:t>
+      </w:r>
+      <w:r>
+        <w:t xml:space="preserve">. En dicho caso, realizara la baja </w:t>
+      </w:r>
+      <w:r>
+        <w:t>física</w:t>
+      </w:r>
+      <w:r>
+        <w:t xml:space="preserve"> (es la </w:t>
+      </w:r>
+      <w:r>
+        <w:t>única</w:t>
+      </w:r>
+      <w:r>
+        <w:t xml:space="preserve"> en todo el sistema) de todos los registros de la tabla ‘</w:t>
+      </w:r>
+      <w:r>
+        <w:rPr>
+          <w:b/>
+          <w:i/>
+        </w:rPr>
+        <w:t>TL_Usuario_Rol</w:t>
+      </w:r>
+      <w:r>
+        <w:t>’ cuyo campo ‘</w:t>
+      </w:r>
+      <w:r>
+        <w:rPr>
+          <w:b/>
+          <w:sz w:val="22"/>
+        </w:rPr>
+        <w:t>ID_Rol</w:t>
+      </w:r>
+      <w:r>
+        <w:t xml:space="preserve">’ coincida con el del rol modificado. La </w:t>
+      </w:r>
+      <w:r>
+        <w:t>elección</w:t>
+      </w:r>
+      <w:r>
+        <w:t xml:space="preserve"> de realizar una baja </w:t>
+      </w:r>
+      <w:r>
+        <w:t>física</w:t>
+      </w:r>
+      <w:r>
+        <w:t xml:space="preserve"> de los registros, se </w:t>
+      </w:r>
+      <w:r>
+        <w:t>debió</w:t>
+      </w:r>
+      <w:r>
+        <w:t xml:space="preserve"> a que esta tabla va a crecer exponencialmente a medida que se generen nuevos usuarios, por lo que es preferible ir </w:t>
+      </w:r>
+      <w:r>
+        <w:t>reduciéndole</w:t>
+      </w:r>
+      <w:r>
+        <w:t xml:space="preserve"> el </w:t>
+      </w:r>
+      <w:r>
+        <w:t>tamaño</w:t>
+      </w:r>
+      <w:r>
+        <w:t xml:space="preserve"> a medida que se den de baja los roles. </w:t>
+      </w:r>
+      <w:r>
+        <w:t>Además</w:t>
+      </w:r>
+      <w:r>
+        <w:t xml:space="preserve">, esta tabla solamente se encuentra presente porque necesitamos conocer </w:t>
       </w:r>
       <w:r>
         <w:t>información</w:t>
       </w:r>
       <w:r>
-        <w:t xml:space="preserve"> correspondiente a la “prioridad” que cada una de estas </w:t>
-      </w:r>
-      <w:r>
-        <w:t>debía</w:t>
-      </w:r>
-      <w:r>
-        <w:t xml:space="preserve"> tener, para poder conocer de </w:t>
-      </w:r>
-      <w:r>
-        <w:t>qué</w:t>
-      </w:r>
-      <w:r>
-        <w:t xml:space="preserve"> forma </w:t>
-      </w:r>
-      <w:r>
-        <w:t>debían</w:t>
-      </w:r>
-      <w:r>
-        <w:t xml:space="preserve"> aparecer en el listado de publicaciones. Para solucionar esto, decidimos que cuanto mayor sea el precio de la visibilidad de la </w:t>
-      </w:r>
-      <w:r>
-        <w:t>publicación</w:t>
-      </w:r>
-      <w:r>
-        <w:t xml:space="preserve"> (</w:t>
+        <w:t xml:space="preserve"> particular de una </w:t>
+      </w:r>
+      <w:r>
+        <w:t>relación</w:t>
+      </w:r>
+      <w:r>
+        <w:t xml:space="preserve"> que es de muchos a muchos (usuarios con roles), por lo que una vez que los roles dejen de existir, ya no nos resulta significativa dicha </w:t>
       </w:r>
       <w:r>
         <w:t>información</w:t>
       </w:r>
       <w:r>
-        <w:t xml:space="preserve"> que </w:t>
-      </w:r>
-      <w:r>
-        <w:t>sí</w:t>
-      </w:r>
-      <w:r>
-        <w:t xml:space="preserve"> </w:t>
-      </w:r>
-      <w:r>
-        <w:t>conocíamos</w:t>
-      </w:r>
-      <w:r>
-        <w:t>), mayor prioridad iba a tener, y por consiguiente, iba a aparecer primero en el listado.</w:t>
+        <w:t xml:space="preserve">. </w:t>
       </w:r>
     </w:p>
     <w:p>
@@ -2729,71 +2731,67 @@
         </w:numPr>
       </w:pPr>
       <w:r>
-        <w:t>En el caso de uso de ‘</w:t>
-      </w:r>
-      <w:r>
-        <w:rPr>
-          <w:b/>
-          <w:sz w:val="22"/>
-        </w:rPr>
-        <w:t>Comprar/Ofertar</w:t>
-      </w:r>
-      <w:r>
-        <w:t xml:space="preserve">’ publicaciones, se </w:t>
-      </w:r>
-      <w:r>
-        <w:t>establecía</w:t>
-      </w:r>
-      <w:r>
-        <w:t xml:space="preserve"> que el listado de las publicaciones </w:t>
+        <w:t xml:space="preserve">A la hora de realizar la </w:t>
+      </w:r>
+      <w:r>
+        <w:t>migración</w:t>
+      </w:r>
+      <w:r>
+        <w:t xml:space="preserve"> de las visibilidades, nos dimos cuenta que en la tabla maestra no </w:t>
+      </w:r>
+      <w:r>
+        <w:t>contábamos</w:t>
+      </w:r>
+      <w:r>
+        <w:t xml:space="preserve"> con la </w:t>
+      </w:r>
+      <w:r>
+        <w:t>información</w:t>
+      </w:r>
+      <w:r>
+        <w:t xml:space="preserve"> correspondiente a la “prioridad” que cada una de estas </w:t>
       </w:r>
       <w:r>
         <w:t>debía</w:t>
       </w:r>
       <w:r>
-        <w:t xml:space="preserve"> estar paginado, es decir, se </w:t>
-      </w:r>
-      <w:r>
-        <w:t>debería</w:t>
-      </w:r>
-      <w:r>
-        <w:t xml:space="preserve"> recorrer mediante paginas (primera, anterior, siguiente, ultima). Sin embargo, no </w:t>
-      </w:r>
-      <w:r>
-        <w:t>establecía</w:t>
+        <w:t xml:space="preserve"> tener, para poder conocer de </w:t>
+      </w:r>
+      <w:r>
+        <w:t>qué</w:t>
+      </w:r>
+      <w:r>
+        <w:t xml:space="preserve"> forma </w:t>
+      </w:r>
+      <w:r>
+        <w:t>debían</w:t>
+      </w:r>
+      <w:r>
+        <w:t xml:space="preserve"> aparecer en el listado de publicaciones. Para solucionar esto, decidimos que cuanto mayor sea el precio de la visibilidad de la </w:t>
+      </w:r>
+      <w:r>
+        <w:t>publicación</w:t>
+      </w:r>
+      <w:r>
+        <w:t xml:space="preserve"> (</w:t>
+      </w:r>
+      <w:r>
+        <w:t>información</w:t>
+      </w:r>
+      <w:r>
+        <w:t xml:space="preserve"> que </w:t>
+      </w:r>
+      <w:r>
+        <w:t>sí</w:t>
       </w:r>
       <w:r>
         <w:t xml:space="preserve"> </w:t>
       </w:r>
       <w:r>
-        <w:t>explícitamente</w:t>
-      </w:r>
-      <w:r>
-        <w:t xml:space="preserve"> de cuantas publicaciones </w:t>
-      </w:r>
-      <w:r>
-        <w:t>debía</w:t>
-      </w:r>
-      <w:r>
-        <w:t xml:space="preserve"> ser cada </w:t>
-      </w:r>
-      <w:r>
-        <w:t>página</w:t>
-      </w:r>
-      <w:r>
-        <w:t xml:space="preserve">. El grupo </w:t>
-      </w:r>
-      <w:r>
-        <w:t>decidió</w:t>
-      </w:r>
-      <w:r>
-        <w:t xml:space="preserve"> mostrar diez publicaciones por </w:t>
-      </w:r>
-      <w:r>
-        <w:t>página</w:t>
-      </w:r>
-      <w:r>
-        <w:t xml:space="preserve">. </w:t>
+        <w:t>conocíamos</w:t>
+      </w:r>
+      <w:r>
+        <w:t>), mayor prioridad iba a tener, y por consiguiente, iba a aparecer primero en el listado.</w:t>
       </w:r>
     </w:p>
     <w:p>
@@ -2805,111 +2803,71 @@
         </w:numPr>
       </w:pPr>
       <w:r>
-        <w:t xml:space="preserve">A la hora de realizar la </w:t>
-      </w:r>
-      <w:r>
-        <w:t>modificación</w:t>
-      </w:r>
-      <w:r>
-        <w:t xml:space="preserve"> de una </w:t>
-      </w:r>
-      <w:r>
-        <w:t>publicación</w:t>
-      </w:r>
-      <w:r>
-        <w:t xml:space="preserve"> existente, en un momento </w:t>
-      </w:r>
-      <w:r>
-        <w:t>ocurrió</w:t>
-      </w:r>
-      <w:r>
-        <w:t xml:space="preserve"> que le </w:t>
-      </w:r>
-      <w:r>
-        <w:t>pasábamos</w:t>
-      </w:r>
-      <w:r>
-        <w:t xml:space="preserve"> todos los valores para modificar todos los campos de la tabla ‘</w:t>
-      </w:r>
-      <w:r>
-        <w:rPr>
-          <w:b/>
-          <w:i/>
-        </w:rPr>
-        <w:t>TL_Publicacion</w:t>
-      </w:r>
-      <w:r>
-        <w:t xml:space="preserve">’, hecho que si es necesario para la </w:t>
-      </w:r>
-      <w:r>
-        <w:t>inserción</w:t>
-      </w:r>
-      <w:r>
-        <w:t xml:space="preserve"> de una nueva </w:t>
-      </w:r>
-      <w:r>
-        <w:t>publicación</w:t>
-      </w:r>
-      <w:r>
-        <w:t xml:space="preserve">. Releyendo la consulta que </w:t>
-      </w:r>
-      <w:r>
-        <w:t>habíamos</w:t>
-      </w:r>
-      <w:r>
-        <w:t xml:space="preserve"> creado, nos dimos cuenta que </w:t>
-      </w:r>
-      <w:r>
-        <w:t>había</w:t>
-      </w:r>
-      <w:r>
-        <w:t xml:space="preserve"> ciertos valores que no eran necesarios pasarlos por </w:t>
-      </w:r>
-      <w:r>
-        <w:t>parámetros</w:t>
-      </w:r>
-      <w:r>
-        <w:t xml:space="preserve"> para la </w:t>
-      </w:r>
-      <w:r>
-        <w:t>modificación</w:t>
-      </w:r>
-      <w:r>
-        <w:t xml:space="preserve">, ya que por el negocio mismo planteado en la consigna </w:t>
-      </w:r>
-      <w:r>
-        <w:t>sabíamos</w:t>
-      </w:r>
-      <w:r>
-        <w:t xml:space="preserve"> que eran inmutables una vez que la </w:t>
-      </w:r>
-      <w:r>
-        <w:t>publicación</w:t>
-      </w:r>
-      <w:r>
-        <w:t xml:space="preserve"> ya se </w:t>
-      </w:r>
-      <w:r>
-        <w:t>había</w:t>
-      </w:r>
-      <w:r>
-        <w:t xml:space="preserve"> insertado en la base de datos. Estos valores que decidimos no pasar por </w:t>
-      </w:r>
-      <w:r>
-        <w:t>parámetro</w:t>
-      </w:r>
-      <w:r>
-        <w:t xml:space="preserve"> son: ‘</w:t>
+        <w:t>En el caso de uso de ‘</w:t>
       </w:r>
       <w:r>
         <w:rPr>
           <w:b/>
           <w:sz w:val="22"/>
         </w:rPr>
-        <w:t>ID_Usuario’, ‘Fecha_Inicio’, ‘Fecha_Vencimiento</w:t>
-      </w:r>
-      <w:r>
-        <w:t>’.</w:t>
+        <w:t>Comprar/Ofertar</w:t>
+      </w:r>
+      <w:r>
+        <w:t xml:space="preserve">’ publicaciones, se </w:t>
+      </w:r>
+      <w:r>
+        <w:t>establecía</w:t>
+      </w:r>
+      <w:r>
+        <w:t xml:space="preserve"> que el listado de las publicaciones </w:t>
+      </w:r>
+      <w:r>
+        <w:t>debía</w:t>
+      </w:r>
+      <w:r>
+        <w:t xml:space="preserve"> estar paginado, es decir, se </w:t>
+      </w:r>
+      <w:r>
+        <w:t>debería</w:t>
+      </w:r>
+      <w:r>
+        <w:t xml:space="preserve"> recorrer mediante paginas (primera, anterior, siguiente, ultima). Sin embargo, no </w:t>
+      </w:r>
+      <w:r>
+        <w:t>establecía</w:t>
+      </w:r>
+      <w:r>
+        <w:t xml:space="preserve"> </w:t>
+      </w:r>
+      <w:r>
+        <w:t>explícitamente</w:t>
+      </w:r>
+      <w:r>
+        <w:t xml:space="preserve"> de cuantas publicaciones </w:t>
+      </w:r>
+      <w:r>
+        <w:t>debía</w:t>
+      </w:r>
+      <w:r>
+        <w:t xml:space="preserve"> ser cada </w:t>
+      </w:r>
+      <w:r>
+        <w:t>página</w:t>
+      </w:r>
+      <w:r>
+        <w:t xml:space="preserve">. El grupo </w:t>
+      </w:r>
+      <w:r>
+        <w:t>decidió</w:t>
+      </w:r>
+      <w:r>
+        <w:t xml:space="preserve"> mostrar diez publicaciones por </w:t>
+      </w:r>
+      <w:r>
+        <w:t>página</w:t>
+      </w:r>
+      <w:r>
+        <w:t xml:space="preserve">. </w:t>
       </w:r>
     </w:p>
     <w:p>
@@ -2921,131 +2879,251 @@
         </w:numPr>
       </w:pPr>
       <w:r>
-        <w:t>Como se puede observar en el modelo relacional de datos, la tabla ‘</w:t>
+        <w:t xml:space="preserve">A la hora de realizar la </w:t>
+      </w:r>
+      <w:r>
+        <w:t>modificación</w:t>
+      </w:r>
+      <w:r>
+        <w:t xml:space="preserve"> de una </w:t>
+      </w:r>
+      <w:r>
+        <w:t>publicación</w:t>
+      </w:r>
+      <w:r>
+        <w:t xml:space="preserve"> existente, en un momento </w:t>
+      </w:r>
+      <w:r>
+        <w:t>ocurrió</w:t>
+      </w:r>
+      <w:r>
+        <w:t xml:space="preserve"> que le </w:t>
+      </w:r>
+      <w:r>
+        <w:t>pasábamos</w:t>
+      </w:r>
+      <w:r>
+        <w:t xml:space="preserve"> todos los valores para modificar todos los campos de la tabla ‘</w:t>
       </w:r>
       <w:r>
         <w:rPr>
           <w:b/>
           <w:i/>
         </w:rPr>
-        <w:t>TL_Usuario</w:t>
-      </w:r>
-      <w:r>
-        <w:t>’ cuenta con dos campos ‘</w:t>
+        <w:t>TL_Publicacion</w:t>
+      </w:r>
+      <w:r>
+        <w:t xml:space="preserve">’, hecho que si es necesario para la </w:t>
+      </w:r>
+      <w:r>
+        <w:t>inserción</w:t>
+      </w:r>
+      <w:r>
+        <w:t xml:space="preserve"> de una nueva </w:t>
+      </w:r>
+      <w:r>
+        <w:t>publicación</w:t>
+      </w:r>
+      <w:r>
+        <w:t xml:space="preserve">. Releyendo la consulta que </w:t>
+      </w:r>
+      <w:r>
+        <w:t>habíamos</w:t>
+      </w:r>
+      <w:r>
+        <w:t xml:space="preserve"> creado, nos dimos cuenta que </w:t>
+      </w:r>
+      <w:r>
+        <w:t>había</w:t>
+      </w:r>
+      <w:r>
+        <w:t xml:space="preserve"> ciertos valores que no eran necesarios </w:t>
+      </w:r>
+      <w:r>
+        <w:lastRenderedPageBreak/>
+        <w:t xml:space="preserve">pasarlos por </w:t>
+      </w:r>
+      <w:r>
+        <w:t>parámetros</w:t>
+      </w:r>
+      <w:r>
+        <w:t xml:space="preserve"> para la </w:t>
+      </w:r>
+      <w:r>
+        <w:t>modificación</w:t>
+      </w:r>
+      <w:r>
+        <w:t xml:space="preserve">, ya que por el negocio mismo planteado en la consigna </w:t>
+      </w:r>
+      <w:r>
+        <w:t>sabíamos</w:t>
+      </w:r>
+      <w:r>
+        <w:t xml:space="preserve"> que eran inmutables una vez que la </w:t>
+      </w:r>
+      <w:r>
+        <w:t>publicación</w:t>
+      </w:r>
+      <w:r>
+        <w:t xml:space="preserve"> ya se </w:t>
+      </w:r>
+      <w:r>
+        <w:t>había</w:t>
+      </w:r>
+      <w:r>
+        <w:t xml:space="preserve"> insertado en la base de datos. Estos valores que decidimos no pasar por </w:t>
+      </w:r>
+      <w:r>
+        <w:t>parámetro</w:t>
+      </w:r>
+      <w:r>
+        <w:t xml:space="preserve"> son: ‘</w:t>
       </w:r>
       <w:r>
         <w:rPr>
           <w:b/>
           <w:sz w:val="22"/>
         </w:rPr>
-        <w:t>Activo</w:t>
-      </w:r>
-      <w:r>
-        <w:t>’ y ‘</w:t>
-      </w:r>
-      <w:r>
-        <w:rPr>
-          <w:b/>
-          <w:sz w:val="22"/>
-        </w:rPr>
-        <w:t>Habilitado</w:t>
-      </w:r>
-      <w:r>
-        <w:t xml:space="preserve">’, que a priori, uno </w:t>
-      </w:r>
-      <w:r>
-        <w:lastRenderedPageBreak/>
-        <w:t>podría</w:t>
-      </w:r>
-      <w:r>
-        <w:t xml:space="preserve"> pensar que representan lo mismo. Sin embargo, en nuestra </w:t>
-      </w:r>
-      <w:r>
-        <w:t>solución</w:t>
-      </w:r>
-      <w:r>
-        <w:t xml:space="preserve"> </w:t>
-      </w:r>
-      <w:r>
-        <w:t>planteada</w:t>
-      </w:r>
-      <w:r>
-        <w:t xml:space="preserve"> esto no ocurre. El campo ‘</w:t>
-      </w:r>
-      <w:r>
-        <w:rPr>
-          <w:b/>
-          <w:sz w:val="22"/>
-        </w:rPr>
-        <w:t>Activo</w:t>
-      </w:r>
-      <w:r>
-        <w:t xml:space="preserve">’ se modifica una vez que el usuario trata de ingresar al sistema cinco veces y no logra hacerlo ya que los datos de acceso son incorrectos. Para poder volver a estar activo, el </w:t>
-      </w:r>
-      <w:r>
-        <w:t>único</w:t>
-      </w:r>
-      <w:r>
-        <w:t xml:space="preserve"> que puede realizar esto es un usuario que sea de tipo ‘</w:t>
-      </w:r>
-      <w:r>
-        <w:rPr>
-          <w:b/>
-          <w:sz w:val="22"/>
-        </w:rPr>
-        <w:t>Administrador</w:t>
-      </w:r>
-      <w:r>
-        <w:t xml:space="preserve">’, que </w:t>
-      </w:r>
-      <w:r>
-        <w:t>deberá</w:t>
-      </w:r>
-      <w:r>
-        <w:t xml:space="preserve"> ingresar al formulario de ‘</w:t>
-      </w:r>
-      <w:r>
-        <w:rPr>
-          <w:b/>
-          <w:sz w:val="22"/>
-        </w:rPr>
-        <w:t>ABM de Usuarios</w:t>
-      </w:r>
-      <w:r>
-        <w:t>’, seleccionar el usuario que se encuentra inactivo y resetearle dicho valor. El campo ‘</w:t>
-      </w:r>
-      <w:r>
-        <w:rPr>
-          <w:b/>
-          <w:sz w:val="22"/>
-        </w:rPr>
-        <w:t>Habilitado</w:t>
-      </w:r>
-      <w:r>
-        <w:t xml:space="preserve">’ se encuentra para poder realizar la baja del usuario, es decir, representa cuando el usuario deja de existir. Esta </w:t>
-      </w:r>
-      <w:r>
-        <w:t>operación</w:t>
-      </w:r>
-      <w:r>
-        <w:t xml:space="preserve">, a diferencia de la </w:t>
-      </w:r>
-      <w:r>
-        <w:t>operación</w:t>
-      </w:r>
-      <w:r>
-        <w:t xml:space="preserve"> de re-activar un usuario, es irreversible (no se puede re-habilitar a un usuario dado de baja).</w:t>
+        <w:t>ID_Usuario’, ‘Fecha_Inicio’, ‘Fecha_Vencimiento</w:t>
+      </w:r>
+      <w:r>
+        <w:t>’.</w:t>
       </w:r>
     </w:p>
     <w:p>
       <w:pPr>
+        <w:pStyle w:val="ListParagraph"/>
+        <w:numPr>
+          <w:ilvl w:val="0"/>
+          <w:numId w:val="2"/>
+        </w:numPr>
+      </w:pPr>
+      <w:r>
+        <w:t>Como se puede observar en el modelo relacional de datos, la tabla ‘</w:t>
+      </w:r>
+      <w:r>
+        <w:rPr>
+          <w:b/>
+          <w:i/>
+        </w:rPr>
+        <w:t>TL_Usuario</w:t>
+      </w:r>
+      <w:r>
+        <w:t>’ cuenta con dos campos ‘</w:t>
+      </w:r>
+      <w:r>
+        <w:rPr>
+          <w:b/>
+          <w:sz w:val="22"/>
+        </w:rPr>
+        <w:t>Activo</w:t>
+      </w:r>
+      <w:r>
+        <w:t>’ y ‘</w:t>
+      </w:r>
+      <w:r>
+        <w:rPr>
+          <w:b/>
+          <w:sz w:val="22"/>
+        </w:rPr>
+        <w:t>Habilitado</w:t>
+      </w:r>
+      <w:r>
+        <w:t xml:space="preserve">’, que a priori, uno </w:t>
+      </w:r>
+      <w:r>
+        <w:t>podría</w:t>
+      </w:r>
+      <w:r>
+        <w:t xml:space="preserve"> pensar que representan lo mismo. Sin embargo, en nuestra </w:t>
+      </w:r>
+      <w:r>
+        <w:t>solución</w:t>
+      </w:r>
+      <w:r>
+        <w:t xml:space="preserve"> </w:t>
+      </w:r>
+      <w:r>
+        <w:t>planteada</w:t>
+      </w:r>
+      <w:r>
+        <w:t xml:space="preserve"> esto no ocurre. El campo ‘</w:t>
+      </w:r>
+      <w:r>
+        <w:rPr>
+          <w:b/>
+          <w:sz w:val="22"/>
+        </w:rPr>
+        <w:t>Activo</w:t>
+      </w:r>
+      <w:r>
+        <w:t xml:space="preserve">’ se modifica una vez que el usuario trata de ingresar al sistema cinco veces y no logra hacerlo ya que los datos de acceso son incorrectos. Para poder volver a estar activo, el </w:t>
+      </w:r>
+      <w:r>
+        <w:t>único</w:t>
+      </w:r>
+      <w:r>
+        <w:t xml:space="preserve"> que puede realizar esto es un usuario que sea de tipo ‘</w:t>
+      </w:r>
+      <w:r>
+        <w:rPr>
+          <w:b/>
+          <w:sz w:val="22"/>
+        </w:rPr>
+        <w:t>Administrador</w:t>
+      </w:r>
+      <w:r>
+        <w:t xml:space="preserve">’, que </w:t>
+      </w:r>
+      <w:r>
+        <w:t>deberá</w:t>
+      </w:r>
+      <w:r>
+        <w:t xml:space="preserve"> ingresar al formulario de ‘</w:t>
+      </w:r>
+      <w:r>
+        <w:rPr>
+          <w:b/>
+          <w:sz w:val="22"/>
+        </w:rPr>
+        <w:t>ABM de Usuarios</w:t>
+      </w:r>
+      <w:r>
+        <w:t>’, seleccionar el usuario que se encuentra inactivo y resetearle dicho valor. El campo ‘</w:t>
+      </w:r>
+      <w:r>
+        <w:rPr>
+          <w:b/>
+          <w:sz w:val="22"/>
+        </w:rPr>
+        <w:t>Habilitado</w:t>
+      </w:r>
+      <w:r>
+        <w:t xml:space="preserve">’ se encuentra para poder realizar la baja del usuario, es decir, representa cuando el usuario deja de existir. Esta </w:t>
+      </w:r>
+      <w:r>
+        <w:t>operación</w:t>
+      </w:r>
+      <w:r>
+        <w:t xml:space="preserve">, a diferencia de la </w:t>
+      </w:r>
+      <w:r>
+        <w:t>operación</w:t>
+      </w:r>
+      <w:r>
+        <w:t xml:space="preserve"> de re-activar un usuario, es irreversible (no se puede re-habilitar a un usuario dado de baja).</w:t>
+      </w:r>
+    </w:p>
+    <w:p>
+      <w:pPr>
         <w:pStyle w:val="Heading2"/>
       </w:pPr>
-      <w:bookmarkStart w:id="4" w:name="_Toc390710129"/>
-      <w:r>
+      <w:bookmarkStart w:id="5" w:name="_Toc390710129"/>
+      <w:r>
+        <w:lastRenderedPageBreak/>
         <w:t>D</w:t>
       </w:r>
-      <w:bookmarkEnd w:id="4"/>
+      <w:bookmarkEnd w:id="5"/>
       <w:r>
         <w:t>ER (Diagrama Entidad Relacion)</w:t>
       </w:r>
@@ -3116,12 +3194,11 @@
       <w:pPr>
         <w:pStyle w:val="Heading2"/>
       </w:pPr>
-      <w:bookmarkStart w:id="5" w:name="_Toc390710130"/>
-      <w:r>
-        <w:lastRenderedPageBreak/>
+      <w:bookmarkStart w:id="6" w:name="_Toc390710130"/>
+      <w:r>
         <w:t>Consultas</w:t>
       </w:r>
-      <w:bookmarkEnd w:id="5"/>
+      <w:bookmarkEnd w:id="6"/>
     </w:p>
     <w:p>
       <w:r>
@@ -3205,6 +3282,7 @@
     </w:p>
     <w:p>
       <w:r>
+        <w:lastRenderedPageBreak/>
         <w:t xml:space="preserve">Una vez que ya </w:t>
       </w:r>
       <w:r>
@@ -3373,16 +3451,7 @@
           <w:b/>
           <w:sz w:val="22"/>
         </w:rPr>
-        <w:t>ExecuteNonQue</w:t>
-      </w:r>
-      <w:bookmarkStart w:id="6" w:name="_GoBack"/>
-      <w:bookmarkEnd w:id="6"/>
-      <w:r>
-        <w:rPr>
-          <w:b/>
-          <w:sz w:val="22"/>
-        </w:rPr>
-        <w:t>ry</w:t>
+        <w:t>ExecuteNonQuery</w:t>
       </w:r>
       <w:r>
         <w:t>’</w:t>
@@ -3589,11 +3658,7 @@
         <w:t>Activo</w:t>
       </w:r>
       <w:r>
-        <w:t xml:space="preserve">’ del rol modificado fue seteado en </w:t>
-      </w:r>
-      <w:r>
-        <w:lastRenderedPageBreak/>
-        <w:t xml:space="preserve">false. En dicho caso, realizara la baja </w:t>
+        <w:t xml:space="preserve">’ del rol modificado fue seteado en false. En dicho caso, realizara la baja </w:t>
       </w:r>
       <w:r>
         <w:t>física</w:t>
@@ -5267,7 +5332,7 @@
 </file>
 
 <file path=customXml/itemProps2.xml><?xml version="1.0" encoding="utf-8"?>
-<ds:datastoreItem xmlns:ds="http://schemas.openxmlformats.org/officeDocument/2006/customXml" ds:itemID="{58940627-5086-054A-B95A-02E9FCB8C519}">
+<ds:datastoreItem xmlns:ds="http://schemas.openxmlformats.org/officeDocument/2006/customXml" ds:itemID="{A450F8FF-F268-B54D-9657-CDF26145F65F}">
   <ds:schemaRefs>
     <ds:schemaRef ds:uri="http://schemas.openxmlformats.org/officeDocument/2006/bibliography"/>
   </ds:schemaRefs>

</xml_diff>

<commit_message>
[Estrategia] - Added new trigger 'TL_Calificacion_After_Insert' information
</commit_message>
<xml_diff>
--- a/Estrategia.docx
+++ b/Estrategia.docx
@@ -1,6 +1,6 @@
 
 <file path=word/document.xml><?xml version="1.0" encoding="utf-8"?>
-<w:document xmlns:wpc="http://schemas.microsoft.com/office/word/2010/wordprocessingCanvas" xmlns:mo="http://schemas.microsoft.com/office/mac/office/2008/main" xmlns:mc="http://schemas.openxmlformats.org/markup-compatibility/2006" xmlns:mv="urn:schemas-microsoft-com:mac:vml" xmlns:o="urn:schemas-microsoft-com:office:office" xmlns:r="http://schemas.openxmlformats.org/officeDocument/2006/relationships" xmlns:m="http://schemas.openxmlformats.org/officeDocument/2006/math" xmlns:v="urn:schemas-microsoft-com:vml" xmlns:wp14="http://schemas.microsoft.com/office/word/2010/wordprocessingDrawing" xmlns:wp="http://schemas.openxmlformats.org/drawingml/2006/wordprocessingDrawing" xmlns:w10="urn:schemas-microsoft-com:office:word" xmlns:w="http://schemas.openxmlformats.org/wordprocessingml/2006/main" xmlns:w14="http://schemas.microsoft.com/office/word/2010/wordml" xmlns:wpg="http://schemas.microsoft.com/office/word/2010/wordprocessingGroup" xmlns:wpi="http://schemas.microsoft.com/office/word/2010/wordprocessingInk" xmlns:wne="http://schemas.microsoft.com/office/word/2006/wordml" xmlns:wps="http://schemas.microsoft.com/office/word/2010/wordprocessingShape" mc:Ignorable="w14 wp14 mv">
+<w:document xmlns:wpc="http://schemas.microsoft.com/office/word/2010/wordprocessingCanvas" xmlns:mc="http://schemas.openxmlformats.org/markup-compatibility/2006" xmlns:o="urn:schemas-microsoft-com:office:office" xmlns:r="http://schemas.openxmlformats.org/officeDocument/2006/relationships" xmlns:m="http://schemas.openxmlformats.org/officeDocument/2006/math" xmlns:v="urn:schemas-microsoft-com:vml" xmlns:wp14="http://schemas.microsoft.com/office/word/2010/wordprocessingDrawing" xmlns:wp="http://schemas.openxmlformats.org/drawingml/2006/wordprocessingDrawing" xmlns:w10="urn:schemas-microsoft-com:office:word" xmlns:w="http://schemas.openxmlformats.org/wordprocessingml/2006/main" xmlns:w14="http://schemas.microsoft.com/office/word/2010/wordml" xmlns:wpg="http://schemas.microsoft.com/office/word/2010/wordprocessingGroup" xmlns:wpi="http://schemas.microsoft.com/office/word/2010/wordprocessingInk" xmlns:wne="http://schemas.microsoft.com/office/word/2006/wordml" xmlns:wps="http://schemas.microsoft.com/office/word/2010/wordprocessingShape" mc:Ignorable="w14 wp14">
   <w:body>
     <w:sdt>
       <w:sdtPr>
@@ -19,11 +19,11 @@
             </w:rPr>
             <w:pict w14:anchorId="1F2F79E4">
               <v:group id="Group 149" o:spid="_x0000_s1029" style="position:absolute;margin-left:0;margin-top:0;width:575.8pt;height:95.4pt;z-index:251662336;mso-width-percent:941;mso-height-percent:121;mso-top-percent:23;mso-position-horizontal:center;mso-position-horizontal-relative:page;mso-position-vertical-relative:page;mso-width-percent:941;mso-height-percent:121;mso-top-percent:23" coordsize="73152,12161" o:gfxdata="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">
-                <v:shape id="Rectangle 51" o:spid="_x0000_s1030" style="position:absolute;width:73152;height:11303;visibility:visible;mso-wrap-style:square;v-text-anchor:middle" coordsize="7312660,1129665" o:gfxdata="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" path="m0,0l7312660,,7312660,1129665,3619500,733425,,1091565,,0xe" fillcolor="#4f81bd [3204]" stroked="f" strokeweight="2pt">
+                <v:shape id="Rectangle 51" o:spid="_x0000_s1030" style="position:absolute;width:73152;height:11303;visibility:visible;mso-wrap-style:square;v-text-anchor:middle" coordsize="7312660,1129665" o:gfxdata="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" path="m,l7312660,r,1129665l3619500,733425,,1091565,,xe" fillcolor="#4f81bd [3204]" stroked="f" strokeweight="2pt">
                   <v:path arrowok="t" o:connecttype="custom" o:connectlocs="0,0;7315200,0;7315200,1130373;3620757,733885;0,1092249;0,0" o:connectangles="0,0,0,0,0,0"/>
                 </v:shape>
                 <v:rect id="Rectangle 151" o:spid="_x0000_s1031" style="position:absolute;width:73152;height:12161;visibility:visible;mso-wrap-style:square;v-text-anchor:middle" o:gfxdata="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" stroked="f" strokeweight="2pt">
-                  <v:fill recolor="t" r:id="rId10" o:title="" rotate="t" type="frame"/>
+                  <v:fill r:id="rId10" o:title="" recolor="t" rotate="t" type="frame"/>
                 </v:rect>
                 <w10:wrap anchorx="page" anchory="page"/>
               </v:group>
@@ -46,7 +46,7 @@
               <w:noProof/>
             </w:rPr>
             <w:pict w14:anchorId="76BE5504">
-              <v:shapetype id="_x0000_t202" coordsize="21600,21600" o:spt="202" path="m0,0l0,21600,21600,21600,21600,0xe">
+              <v:shapetype id="_x0000_t202" coordsize="21600,21600" o:spt="202" path="m,l,21600r21600,l21600,xe">
                 <v:stroke joinstyle="miter"/>
                 <v:path gradientshapeok="t" o:connecttype="rect"/>
               </v:shapetype>
@@ -1710,13 +1710,7 @@
         </w:numPr>
       </w:pPr>
       <w:r>
-        <w:t>En cierta parte de la consigna (donde se habla de las condiciones de entrega de la soluci</w:t>
-      </w:r>
-      <w:r>
-        <w:t>ó</w:t>
-      </w:r>
-      <w:r>
-        <w:t>n encontrada) se menciona que se debe generar un usuario hardcodeado que posea el rol ‘</w:t>
+        <w:t>En cierta parte de la consigna (donde se habla de las condiciones de entrega de la solución encontrada) se menciona que se debe generar un usuario hardcodeado que posea el rol ‘</w:t>
       </w:r>
       <w:r>
         <w:rPr>
@@ -1726,19 +1720,7 @@
         <w:t>Administrador General</w:t>
       </w:r>
       <w:r>
-        <w:t>’. Lo que nos llam</w:t>
-      </w:r>
-      <w:r>
-        <w:t>ó</w:t>
-      </w:r>
-      <w:r>
-        <w:t xml:space="preserve"> la atenci</w:t>
-      </w:r>
-      <w:r>
-        <w:t>ó</w:t>
-      </w:r>
-      <w:r>
-        <w:t>n de este enunciado, es que no se habla de igual forma que se habla del rol ‘</w:t>
+        <w:t>’. Lo que nos llamó la atención de este enunciado, es que no se habla de igual forma que se habla del rol ‘</w:t>
       </w:r>
       <w:r>
         <w:rPr>
@@ -1753,8 +1735,6 @@
       <w:r>
         <w:t xml:space="preserve"> en el resto de la consigna</w:t>
       </w:r>
-      <w:bookmarkStart w:id="4" w:name="_GoBack"/>
-      <w:bookmarkEnd w:id="4"/>
       <w:r>
         <w:t>. E</w:t>
       </w:r>
@@ -1795,7 +1775,7 @@
       <w:r>
         <w:rPr>
           <w:b/>
-          <w:sz w:val="22"/>
+          <w:i/>
         </w:rPr>
         <w:t>TL_Usuario</w:t>
       </w:r>
@@ -3118,25 +3098,29 @@
       <w:pPr>
         <w:pStyle w:val="Heading2"/>
       </w:pPr>
-      <w:bookmarkStart w:id="5" w:name="_Toc390710129"/>
+      <w:bookmarkStart w:id="4" w:name="_Toc390710129"/>
       <w:r>
         <w:lastRenderedPageBreak/>
         <w:t>D</w:t>
       </w:r>
-      <w:bookmarkEnd w:id="5"/>
+      <w:bookmarkEnd w:id="4"/>
       <w:r>
         <w:t>ER (Diagrama Entidad Relacion)</w:t>
       </w:r>
     </w:p>
     <w:p>
-      <w:r>
-        <w:rPr>
-          <w:noProof/>
-          <w:lang w:val="en-US" w:eastAsia="en-US"/>
+      <w:pPr>
+        <w:rPr>
+          <w:sz w:val="16"/>
+        </w:rPr>
+      </w:pPr>
+      <w:r>
+        <w:rPr>
+          <w:sz w:val="16"/>
         </w:rPr>
         <w:drawing>
-          <wp:inline distT="0" distB="0" distL="0" distR="0" wp14:anchorId="2E6D974F" wp14:editId="1F64857A">
-            <wp:extent cx="5486400" cy="5646420"/>
+          <wp:inline distT="0" distB="0" distL="0" distR="0" wp14:anchorId="2E6D974F" wp14:editId="03209FAE">
+            <wp:extent cx="5485255" cy="5646420"/>
             <wp:effectExtent l="0" t="0" r="0" b="0"/>
             <wp:docPr id="1" name="Picture 1"/>
             <wp:cNvGraphicFramePr>
@@ -3164,7 +3148,7 @@
                   <pic:spPr>
                     <a:xfrm>
                       <a:off x="0" y="0"/>
-                      <a:ext cx="5486400" cy="5646420"/>
+                      <a:ext cx="5485255" cy="5646420"/>
                     </a:xfrm>
                     <a:prstGeom prst="rect">
                       <a:avLst/>
@@ -3187,18 +3171,24 @@
         <w:rPr>
           <w:sz w:val="16"/>
         </w:rPr>
-        <w:t>Para verlo ampliado, entrar a: http://www.lucidchart.com/invitations/accept/5cdbe78e-7482-4b37-ba18-dad74fbcf490</w:t>
+        <w:t xml:space="preserve">Para verlo ampliado, entrar a: </w:t>
+      </w:r>
+      <w:r>
+        <w:rPr>
+          <w:sz w:val="16"/>
+        </w:rPr>
+        <w:t>https://www.lucidchart.com/invitations/accept/7a881f7f-7fba-4b89-a99c-883ecc7ecc31</w:t>
       </w:r>
     </w:p>
     <w:p>
       <w:pPr>
         <w:pStyle w:val="Heading2"/>
       </w:pPr>
-      <w:bookmarkStart w:id="6" w:name="_Toc390710130"/>
+      <w:bookmarkStart w:id="5" w:name="_Toc390710130"/>
       <w:r>
         <w:t>Consultas</w:t>
       </w:r>
-      <w:bookmarkEnd w:id="6"/>
+      <w:bookmarkEnd w:id="5"/>
     </w:p>
     <w:p>
       <w:r>
@@ -3541,180 +3531,245 @@
       <w:pPr>
         <w:pStyle w:val="Heading2"/>
       </w:pPr>
-      <w:bookmarkStart w:id="7" w:name="_Toc390710131"/>
+      <w:bookmarkStart w:id="6" w:name="_Toc390710131"/>
       <w:r>
         <w:t>Triggers</w:t>
+      </w:r>
+      <w:bookmarkEnd w:id="6"/>
+    </w:p>
+    <w:p>
+      <w:r>
+        <w:t>Como dijimos anteriormente en el punto ‘</w:t>
+      </w:r>
+      <w:r>
+        <w:rPr>
+          <w:b/>
+          <w:sz w:val="22"/>
+        </w:rPr>
+        <w:t>Consideraciones generales</w:t>
+      </w:r>
+      <w:r>
+        <w:t>’, realizamo</w:t>
+      </w:r>
+      <w:r>
+        <w:t xml:space="preserve">s un trigger (disparador) </w:t>
+      </w:r>
+      <w:r>
+        <w:t>‘</w:t>
+      </w:r>
+      <w:r>
+        <w:rPr>
+          <w:b/>
+          <w:i/>
+        </w:rPr>
+        <w:t>TL_Rol_After_Update</w:t>
+      </w:r>
+      <w:r>
+        <w:t xml:space="preserve">’ </w:t>
+      </w:r>
+      <w:r>
+        <w:t xml:space="preserve">que se ejecuta luego de la </w:t>
+      </w:r>
+      <w:r>
+        <w:t>modificación</w:t>
+      </w:r>
+      <w:r>
+        <w:t xml:space="preserve"> (AFTER UPDATE) de la tabla TL_Rol. Como planteaba la consigna, cuando se realizaba la baja </w:t>
+      </w:r>
+      <w:r>
+        <w:t>(</w:t>
+      </w:r>
+      <w:r>
+        <w:t>lógica</w:t>
+      </w:r>
+      <w:r>
+        <w:t xml:space="preserve">) </w:t>
+      </w:r>
+      <w:r>
+        <w:t xml:space="preserve">de un rol a </w:t>
+      </w:r>
+      <w:r>
+        <w:t>continuación</w:t>
+      </w:r>
+      <w:r>
+        <w:t xml:space="preserve"> se le </w:t>
+      </w:r>
+      <w:r>
+        <w:t>debía</w:t>
+      </w:r>
+      <w:r>
+        <w:t xml:space="preserve"> eliminar dicho rol a los usuarios que lo posean asignado. </w:t>
+      </w:r>
+      <w:r>
+        <w:t xml:space="preserve">Dicha </w:t>
+      </w:r>
+      <w:r>
+        <w:t>información</w:t>
+      </w:r>
+      <w:r>
+        <w:t>, la poseemos en una tabla ‘</w:t>
+      </w:r>
+      <w:r>
+        <w:rPr>
+          <w:b/>
+          <w:i/>
+        </w:rPr>
+        <w:t>TL_Usuario_Rol</w:t>
+      </w:r>
+      <w:r>
+        <w:t xml:space="preserve">’ donde se relacionan a los usuarios con los roles asignados (a </w:t>
+      </w:r>
+      <w:r>
+        <w:t>través</w:t>
+      </w:r>
+      <w:r>
+        <w:t xml:space="preserve"> de su ID en las tablas correspondientes). </w:t>
+      </w:r>
+      <w:r>
+        <w:t xml:space="preserve">Para poder realizarle la baja del rol a los usuarios que lo </w:t>
+      </w:r>
+      <w:r>
+        <w:t>poseían</w:t>
+      </w:r>
+      <w:r>
+        <w:t xml:space="preserve"> asignado, decidimos crear un disparador que se fijara si el nuevo valor del campo ‘</w:t>
+      </w:r>
+      <w:r>
+        <w:rPr>
+          <w:b/>
+          <w:sz w:val="22"/>
+        </w:rPr>
+        <w:t>Activo</w:t>
+      </w:r>
+      <w:r>
+        <w:t xml:space="preserve">’ del rol modificado fue seteado en false. En dicho caso, realizara la baja </w:t>
+      </w:r>
+      <w:r>
+        <w:t>física</w:t>
+      </w:r>
+      <w:r>
+        <w:t xml:space="preserve"> de todos los registros de la tabla ‘</w:t>
+      </w:r>
+      <w:r>
+        <w:rPr>
+          <w:b/>
+          <w:i/>
+        </w:rPr>
+        <w:t>TL_Usuario_Rol</w:t>
+      </w:r>
+      <w:r>
+        <w:t>’ cuyo campo ‘</w:t>
+      </w:r>
+      <w:r>
+        <w:rPr>
+          <w:b/>
+          <w:sz w:val="22"/>
+        </w:rPr>
+        <w:t>ID_Rol</w:t>
+      </w:r>
+      <w:r>
+        <w:t xml:space="preserve">’ coincida con el del rol modificado. </w:t>
+      </w:r>
+    </w:p>
+    <w:p/>
+    <w:p>
+      <w:r>
+        <w:t xml:space="preserve">Por otro lado, en la consigna se planteaba como requisito funcional, que a medida que un usuario decida realizar una compra de una publicación (de cualquier tipo) y califique a dicho vendedor (tanto empresa como cliente), la puntuación que dicho usuario otorgó afecte a la reputación del vendedor. Para esto, </w:t>
+      </w:r>
+      <w:r>
+        <w:t xml:space="preserve">en primer instancia </w:t>
+      </w:r>
+      <w:r>
+        <w:t xml:space="preserve">decidimos crear </w:t>
+      </w:r>
+      <w:r>
+        <w:t>un campo ‘</w:t>
+      </w:r>
+      <w:r>
+        <w:rPr>
+          <w:b/>
+          <w:sz w:val="22"/>
+        </w:rPr>
+        <w:t>Reputación</w:t>
+      </w:r>
+      <w:r>
+        <w:t>’ en la tabla ‘</w:t>
+      </w:r>
+      <w:r>
+        <w:rPr>
+          <w:b/>
+          <w:i/>
+        </w:rPr>
+        <w:t>TL_Usuario</w:t>
+      </w:r>
+      <w:r>
+        <w:t>’, cuyo valor por defecto es 0. Y luego, tuvimos que crear un trigger (disparador) que se ejecute luego de la inserción (AFTER INSERT) de un registro en la tabla ‘</w:t>
+      </w:r>
+      <w:r>
+        <w:rPr>
+          <w:b/>
+          <w:sz w:val="22"/>
+        </w:rPr>
+        <w:t>TL_Calificacion</w:t>
+      </w:r>
+      <w:r>
+        <w:t>’. Al producirse este evento, se actualiza el campo ‘</w:t>
+      </w:r>
+      <w:r>
+        <w:rPr>
+          <w:b/>
+          <w:sz w:val="22"/>
+        </w:rPr>
+        <w:t>Reputación</w:t>
+      </w:r>
+      <w:r>
+        <w:t>’ del registro del vendedor en la tabal ‘</w:t>
+      </w:r>
+      <w:r>
+        <w:rPr>
+          <w:b/>
+          <w:i/>
+        </w:rPr>
+        <w:t>TL_Usuario</w:t>
+      </w:r>
+      <w:r>
+        <w:t>’, seteandole el promedio (AVG) de las distintas calificaciones recibidas debido a las compras de sus publicaciones.</w:t>
+      </w:r>
+    </w:p>
+    <w:p>
+      <w:pPr>
+        <w:pStyle w:val="Heading2"/>
+      </w:pPr>
+      <w:bookmarkStart w:id="7" w:name="_Toc390710132"/>
+      <w:r>
+        <w:lastRenderedPageBreak/>
+        <w:t>Índices</w:t>
       </w:r>
       <w:bookmarkEnd w:id="7"/>
     </w:p>
     <w:p>
       <w:r>
-        <w:t>Como dijimos anteriormente en el punto ‘</w:t>
-      </w:r>
-      <w:r>
-        <w:rPr>
-          <w:b/>
-          <w:sz w:val="22"/>
-        </w:rPr>
-        <w:t>Consideraciones generales</w:t>
-      </w:r>
-      <w:r>
-        <w:t>’, realizamo</w:t>
-      </w:r>
-      <w:r>
-        <w:t xml:space="preserve">s un </w:t>
-      </w:r>
-      <w:r>
-        <w:t>único</w:t>
-      </w:r>
-      <w:r>
-        <w:t xml:space="preserve"> trigger (disparador) </w:t>
-      </w:r>
-      <w:r>
-        <w:t>‘</w:t>
-      </w:r>
-      <w:r>
-        <w:rPr>
-          <w:b/>
-          <w:i/>
-        </w:rPr>
-        <w:t>TL_Rol_After_Update</w:t>
-      </w:r>
-      <w:r>
-        <w:t xml:space="preserve">’ </w:t>
-      </w:r>
-      <w:r>
-        <w:t xml:space="preserve">que se ejecuta luego de la </w:t>
-      </w:r>
-      <w:r>
-        <w:t>modificación</w:t>
-      </w:r>
-      <w:r>
-        <w:t xml:space="preserve"> (AFTER UPDATE) de la tabla TL_Rol. Como planteaba la consigna, cuando se realizaba la baja </w:t>
-      </w:r>
-      <w:r>
-        <w:t>(</w:t>
-      </w:r>
-      <w:r>
-        <w:t>lógica</w:t>
-      </w:r>
-      <w:r>
-        <w:t xml:space="preserve">) </w:t>
-      </w:r>
-      <w:r>
-        <w:t xml:space="preserve">de un rol a </w:t>
-      </w:r>
-      <w:r>
-        <w:t>continuación</w:t>
-      </w:r>
-      <w:r>
-        <w:t xml:space="preserve"> se le </w:t>
-      </w:r>
-      <w:r>
-        <w:t>debía</w:t>
-      </w:r>
-      <w:r>
-        <w:t xml:space="preserve"> eliminar dicho rol a los usuarios que lo posean asignado. </w:t>
-      </w:r>
-      <w:r>
-        <w:t xml:space="preserve">Dicha </w:t>
-      </w:r>
-      <w:r>
-        <w:t>información</w:t>
-      </w:r>
-      <w:r>
-        <w:t>, la poseemos en una tabla ‘</w:t>
-      </w:r>
-      <w:r>
-        <w:rPr>
-          <w:b/>
-          <w:i/>
-        </w:rPr>
-        <w:t>TL_Usuario_Rol</w:t>
-      </w:r>
-      <w:r>
-        <w:t xml:space="preserve">’ donde se relacionan a los usuarios con los roles asignados (a </w:t>
-      </w:r>
-      <w:r>
-        <w:t>través</w:t>
-      </w:r>
-      <w:r>
-        <w:t xml:space="preserve"> de su ID en las tablas correspondientes). </w:t>
-      </w:r>
-      <w:r>
-        <w:t xml:space="preserve">Para poder realizarle la baja del rol a los usuarios que lo </w:t>
-      </w:r>
-      <w:r>
-        <w:t>poseían</w:t>
-      </w:r>
-      <w:r>
-        <w:t xml:space="preserve"> asignado, decidimos crear un disparador que se fijara si el nuevo valor del campo ‘</w:t>
-      </w:r>
-      <w:r>
-        <w:rPr>
-          <w:b/>
-          <w:sz w:val="22"/>
-        </w:rPr>
-        <w:t>Activo</w:t>
-      </w:r>
-      <w:r>
-        <w:t xml:space="preserve">’ del rol modificado fue seteado en false. En dicho caso, realizara la baja </w:t>
-      </w:r>
-      <w:r>
-        <w:t>física</w:t>
-      </w:r>
-      <w:r>
-        <w:t xml:space="preserve"> de todos los registros de la tabla ‘</w:t>
-      </w:r>
-      <w:r>
-        <w:rPr>
-          <w:b/>
-          <w:i/>
-        </w:rPr>
-        <w:t>TL_Usuario_Rol</w:t>
-      </w:r>
-      <w:r>
-        <w:t>’ cuyo campo ‘</w:t>
-      </w:r>
-      <w:r>
-        <w:rPr>
-          <w:b/>
-          <w:sz w:val="22"/>
-        </w:rPr>
-        <w:t>ID_Rol</w:t>
-      </w:r>
-      <w:r>
-        <w:t xml:space="preserve">’ coincida con el del rol modificado. </w:t>
-      </w:r>
-    </w:p>
-    <w:p>
-      <w:pPr>
-        <w:pStyle w:val="Heading2"/>
-      </w:pPr>
-      <w:bookmarkStart w:id="8" w:name="_Toc390710132"/>
-      <w:r>
-        <w:t>Índices</w:t>
-      </w:r>
+        <w:t xml:space="preserve">A la hora de decidir </w:t>
+      </w:r>
+      <w:r>
+        <w:t xml:space="preserve">la </w:t>
+      </w:r>
+      <w:r>
+        <w:t>creación</w:t>
+      </w:r>
+      <w:r>
+        <w:t xml:space="preserve"> de nuevos </w:t>
+      </w:r>
+      <w:r>
+        <w:t>índices</w:t>
+      </w:r>
+      <w:r>
+        <w:t>, nos dimos cu</w:t>
+      </w:r>
+      <w:bookmarkStart w:id="8" w:name="_GoBack"/>
       <w:bookmarkEnd w:id="8"/>
-    </w:p>
-    <w:p>
-      <w:r>
-        <w:t xml:space="preserve">A la hora de decidir </w:t>
-      </w:r>
-      <w:r>
-        <w:t xml:space="preserve">la </w:t>
-      </w:r>
-      <w:r>
-        <w:t>creación</w:t>
-      </w:r>
-      <w:r>
-        <w:t xml:space="preserve"> de nuevos </w:t>
-      </w:r>
-      <w:r>
-        <w:t>índices</w:t>
-      </w:r>
-      <w:r>
-        <w:t xml:space="preserve">, nos dimos cuenta que bastaba con los generados propiamente por el motor de la base de datos cuando decidimos agregar la constraint de IDENTITY (identidad) a un determinado campo durante la </w:t>
+      <w:r>
+        <w:t xml:space="preserve">enta que bastaba con los generados propiamente por el motor de la base de datos cuando decidimos agregar la constraint de IDENTITY (identidad) a un determinado campo durante la </w:t>
       </w:r>
       <w:r>
         <w:t>creación</w:t>
@@ -3748,7 +3803,7 @@
 </file>
 
 <file path=word/endnotes.xml><?xml version="1.0" encoding="utf-8"?>
-<w:endnotes xmlns:wpc="http://schemas.microsoft.com/office/word/2010/wordprocessingCanvas" xmlns:mo="http://schemas.microsoft.com/office/mac/office/2008/main" xmlns:mc="http://schemas.openxmlformats.org/markup-compatibility/2006" xmlns:mv="urn:schemas-microsoft-com:mac:vml" xmlns:o="urn:schemas-microsoft-com:office:office" xmlns:r="http://schemas.openxmlformats.org/officeDocument/2006/relationships" xmlns:m="http://schemas.openxmlformats.org/officeDocument/2006/math" xmlns:v="urn:schemas-microsoft-com:vml" xmlns:wp14="http://schemas.microsoft.com/office/word/2010/wordprocessingDrawing" xmlns:wp="http://schemas.openxmlformats.org/drawingml/2006/wordprocessingDrawing" xmlns:w10="urn:schemas-microsoft-com:office:word" xmlns:w="http://schemas.openxmlformats.org/wordprocessingml/2006/main" xmlns:w14="http://schemas.microsoft.com/office/word/2010/wordml" xmlns:wpg="http://schemas.microsoft.com/office/word/2010/wordprocessingGroup" xmlns:wpi="http://schemas.microsoft.com/office/word/2010/wordprocessingInk" xmlns:wne="http://schemas.microsoft.com/office/word/2006/wordml" xmlns:wps="http://schemas.microsoft.com/office/word/2010/wordprocessingShape" mc:Ignorable="w14 wp14 mv">
+<w:endnotes xmlns:wpc="http://schemas.microsoft.com/office/word/2010/wordprocessingCanvas" xmlns:mc="http://schemas.openxmlformats.org/markup-compatibility/2006" xmlns:o="urn:schemas-microsoft-com:office:office" xmlns:r="http://schemas.openxmlformats.org/officeDocument/2006/relationships" xmlns:m="http://schemas.openxmlformats.org/officeDocument/2006/math" xmlns:v="urn:schemas-microsoft-com:vml" xmlns:wp14="http://schemas.microsoft.com/office/word/2010/wordprocessingDrawing" xmlns:wp="http://schemas.openxmlformats.org/drawingml/2006/wordprocessingDrawing" xmlns:w10="urn:schemas-microsoft-com:office:word" xmlns:w="http://schemas.openxmlformats.org/wordprocessingml/2006/main" xmlns:w14="http://schemas.microsoft.com/office/word/2010/wordml" xmlns:wpg="http://schemas.microsoft.com/office/word/2010/wordprocessingGroup" xmlns:wpi="http://schemas.microsoft.com/office/word/2010/wordprocessingInk" xmlns:wne="http://schemas.microsoft.com/office/word/2006/wordml" xmlns:wps="http://schemas.microsoft.com/office/word/2010/wordprocessingShape" mc:Ignorable="w14 wp14">
   <w:endnote w:type="separator" w:id="-1">
     <w:p>
       <w:r>
@@ -3767,7 +3822,7 @@
 </file>
 
 <file path=word/footnotes.xml><?xml version="1.0" encoding="utf-8"?>
-<w:footnotes xmlns:wpc="http://schemas.microsoft.com/office/word/2010/wordprocessingCanvas" xmlns:mo="http://schemas.microsoft.com/office/mac/office/2008/main" xmlns:mc="http://schemas.openxmlformats.org/markup-compatibility/2006" xmlns:mv="urn:schemas-microsoft-com:mac:vml" xmlns:o="urn:schemas-microsoft-com:office:office" xmlns:r="http://schemas.openxmlformats.org/officeDocument/2006/relationships" xmlns:m="http://schemas.openxmlformats.org/officeDocument/2006/math" xmlns:v="urn:schemas-microsoft-com:vml" xmlns:wp14="http://schemas.microsoft.com/office/word/2010/wordprocessingDrawing" xmlns:wp="http://schemas.openxmlformats.org/drawingml/2006/wordprocessingDrawing" xmlns:w10="urn:schemas-microsoft-com:office:word" xmlns:w="http://schemas.openxmlformats.org/wordprocessingml/2006/main" xmlns:w14="http://schemas.microsoft.com/office/word/2010/wordml" xmlns:wpg="http://schemas.microsoft.com/office/word/2010/wordprocessingGroup" xmlns:wpi="http://schemas.microsoft.com/office/word/2010/wordprocessingInk" xmlns:wne="http://schemas.microsoft.com/office/word/2006/wordml" xmlns:wps="http://schemas.microsoft.com/office/word/2010/wordprocessingShape" mc:Ignorable="w14 wp14 mv">
+<w:footnotes xmlns:wpc="http://schemas.microsoft.com/office/word/2010/wordprocessingCanvas" xmlns:mc="http://schemas.openxmlformats.org/markup-compatibility/2006" xmlns:o="urn:schemas-microsoft-com:office:office" xmlns:r="http://schemas.openxmlformats.org/officeDocument/2006/relationships" xmlns:m="http://schemas.openxmlformats.org/officeDocument/2006/math" xmlns:v="urn:schemas-microsoft-com:vml" xmlns:wp14="http://schemas.microsoft.com/office/word/2010/wordprocessingDrawing" xmlns:wp="http://schemas.openxmlformats.org/drawingml/2006/wordprocessingDrawing" xmlns:w10="urn:schemas-microsoft-com:office:word" xmlns:w="http://schemas.openxmlformats.org/wordprocessingml/2006/main" xmlns:w14="http://schemas.microsoft.com/office/word/2010/wordml" xmlns:wpg="http://schemas.microsoft.com/office/word/2010/wordprocessingGroup" xmlns:wpi="http://schemas.microsoft.com/office/word/2010/wordprocessingInk" xmlns:wne="http://schemas.microsoft.com/office/word/2006/wordml" xmlns:wps="http://schemas.microsoft.com/office/word/2010/wordprocessingShape" mc:Ignorable="w14 wp14">
   <w:footnote w:type="separator" w:id="-1">
     <w:p>
       <w:r>
@@ -3786,7 +3841,7 @@
 </file>
 
 <file path=word/numbering.xml><?xml version="1.0" encoding="utf-8"?>
-<w:numbering xmlns:wpc="http://schemas.microsoft.com/office/word/2010/wordprocessingCanvas" xmlns:mo="http://schemas.microsoft.com/office/mac/office/2008/main" xmlns:mc="http://schemas.openxmlformats.org/markup-compatibility/2006" xmlns:mv="urn:schemas-microsoft-com:mac:vml" xmlns:o="urn:schemas-microsoft-com:office:office" xmlns:r="http://schemas.openxmlformats.org/officeDocument/2006/relationships" xmlns:m="http://schemas.openxmlformats.org/officeDocument/2006/math" xmlns:v="urn:schemas-microsoft-com:vml" xmlns:wp14="http://schemas.microsoft.com/office/word/2010/wordprocessingDrawing" xmlns:wp="http://schemas.openxmlformats.org/drawingml/2006/wordprocessingDrawing" xmlns:w10="urn:schemas-microsoft-com:office:word" xmlns:w="http://schemas.openxmlformats.org/wordprocessingml/2006/main" xmlns:w14="http://schemas.microsoft.com/office/word/2010/wordml" xmlns:wpg="http://schemas.microsoft.com/office/word/2010/wordprocessingGroup" xmlns:wpi="http://schemas.microsoft.com/office/word/2010/wordprocessingInk" xmlns:wne="http://schemas.microsoft.com/office/word/2006/wordml" xmlns:wps="http://schemas.microsoft.com/office/word/2010/wordprocessingShape" mc:Ignorable="w14 wp14 mv">
+<w:numbering xmlns:wpc="http://schemas.microsoft.com/office/word/2010/wordprocessingCanvas" xmlns:mc="http://schemas.openxmlformats.org/markup-compatibility/2006" xmlns:o="urn:schemas-microsoft-com:office:office" xmlns:r="http://schemas.openxmlformats.org/officeDocument/2006/relationships" xmlns:m="http://schemas.openxmlformats.org/officeDocument/2006/math" xmlns:v="urn:schemas-microsoft-com:vml" xmlns:wp14="http://schemas.microsoft.com/office/word/2010/wordprocessingDrawing" xmlns:wp="http://schemas.openxmlformats.org/drawingml/2006/wordprocessingDrawing" xmlns:w10="urn:schemas-microsoft-com:office:word" xmlns:w="http://schemas.openxmlformats.org/wordprocessingml/2006/main" xmlns:w14="http://schemas.microsoft.com/office/word/2010/wordml" xmlns:wpg="http://schemas.microsoft.com/office/word/2010/wordprocessingGroup" xmlns:wpi="http://schemas.microsoft.com/office/word/2010/wordprocessingInk" xmlns:wne="http://schemas.microsoft.com/office/word/2006/wordml" xmlns:wps="http://schemas.microsoft.com/office/word/2010/wordprocessingShape" mc:Ignorable="w14 wp14">
   <w:abstractNum w:abstractNumId="0">
     <w:nsid w:val="00DD4F2A"/>
     <w:multiLevelType w:val="hybridMultilevel"/>
@@ -4267,7 +4322,7 @@
     </w:rPrDefault>
     <w:pPrDefault/>
   </w:docDefaults>
-  <w:latentStyles w:defLockedState="0" w:defUIPriority="99" w:defSemiHidden="1" w:defUnhideWhenUsed="1" w:defQFormat="0" w:count="276">
+  <w:latentStyles w:defLockedState="0" w:defUIPriority="99" w:defSemiHidden="1" w:defUnhideWhenUsed="1" w:defQFormat="0" w:count="267">
     <w:lsdException w:name="Normal" w:semiHidden="0" w:uiPriority="0" w:unhideWhenUsed="0" w:qFormat="1"/>
     <w:lsdException w:name="heading 1" w:semiHidden="0" w:uiPriority="9" w:unhideWhenUsed="0" w:qFormat="1"/>
     <w:lsdException w:name="heading 2" w:uiPriority="9" w:qFormat="1"/>
@@ -4294,15 +4349,6 @@
     <w:lsdException w:name="Strong" w:semiHidden="0" w:uiPriority="22" w:unhideWhenUsed="0" w:qFormat="1"/>
     <w:lsdException w:name="Emphasis" w:semiHidden="0" w:uiPriority="20" w:unhideWhenUsed="0" w:qFormat="1"/>
     <w:lsdException w:name="Table Grid" w:semiHidden="0" w:uiPriority="59" w:unhideWhenUsed="0"/>
-    <w:lsdException w:name="Note Level 1" w:semiHidden="0" w:unhideWhenUsed="0"/>
-    <w:lsdException w:name="Note Level 2" w:semiHidden="0" w:unhideWhenUsed="0"/>
-    <w:lsdException w:name="Note Level 3" w:semiHidden="0" w:unhideWhenUsed="0"/>
-    <w:lsdException w:name="Note Level 4" w:semiHidden="0" w:unhideWhenUsed="0"/>
-    <w:lsdException w:name="Note Level 5" w:semiHidden="0" w:unhideWhenUsed="0"/>
-    <w:lsdException w:name="Note Level 6" w:semiHidden="0" w:unhideWhenUsed="0"/>
-    <w:lsdException w:name="Note Level 7" w:semiHidden="0" w:unhideWhenUsed="0"/>
-    <w:lsdException w:name="Note Level 8" w:semiHidden="0" w:unhideWhenUsed="0"/>
-    <w:lsdException w:name="Note Level 9" w:semiHidden="0" w:unhideWhenUsed="0"/>
     <w:lsdException w:name="Placeholder Text" w:unhideWhenUsed="0"/>
     <w:lsdException w:name="No Spacing" w:semiHidden="0" w:uiPriority="1" w:unhideWhenUsed="0" w:qFormat="1"/>
     <w:lsdException w:name="Light Shading" w:semiHidden="0" w:uiPriority="60" w:unhideWhenUsed="0"/>
@@ -4799,7 +4845,7 @@
 </file>
 
 <file path=word/stylesWithEffects.xml><?xml version="1.0" encoding="utf-8"?>
-<w:styles xmlns:wpc="http://schemas.microsoft.com/office/word/2010/wordprocessingCanvas" xmlns:mo="http://schemas.microsoft.com/office/mac/office/2008/main" xmlns:mc="http://schemas.openxmlformats.org/markup-compatibility/2006" xmlns:mv="urn:schemas-microsoft-com:mac:vml" xmlns:o="urn:schemas-microsoft-com:office:office" xmlns:r="http://schemas.openxmlformats.org/officeDocument/2006/relationships" xmlns:m="http://schemas.openxmlformats.org/officeDocument/2006/math" xmlns:v="urn:schemas-microsoft-com:vml" xmlns:wp14="http://schemas.microsoft.com/office/word/2010/wordprocessingDrawing" xmlns:wp="http://schemas.openxmlformats.org/drawingml/2006/wordprocessingDrawing" xmlns:w10="urn:schemas-microsoft-com:office:word" xmlns:w="http://schemas.openxmlformats.org/wordprocessingml/2006/main" xmlns:w14="http://schemas.microsoft.com/office/word/2010/wordml" xmlns:wpg="http://schemas.microsoft.com/office/word/2010/wordprocessingGroup" xmlns:wpi="http://schemas.microsoft.com/office/word/2010/wordprocessingInk" xmlns:wne="http://schemas.microsoft.com/office/word/2006/wordml" xmlns:wps="http://schemas.microsoft.com/office/word/2010/wordprocessingShape" mc:Ignorable="w14 wp14 mv">
+<w:styles xmlns:wpc="http://schemas.microsoft.com/office/word/2010/wordprocessingCanvas" xmlns:mc="http://schemas.openxmlformats.org/markup-compatibility/2006" xmlns:o="urn:schemas-microsoft-com:office:office" xmlns:r="http://schemas.openxmlformats.org/officeDocument/2006/relationships" xmlns:m="http://schemas.openxmlformats.org/officeDocument/2006/math" xmlns:v="urn:schemas-microsoft-com:vml" xmlns:wp14="http://schemas.microsoft.com/office/word/2010/wordprocessingDrawing" xmlns:wp="http://schemas.openxmlformats.org/drawingml/2006/wordprocessingDrawing" xmlns:w10="urn:schemas-microsoft-com:office:word" xmlns:w="http://schemas.openxmlformats.org/wordprocessingml/2006/main" xmlns:w14="http://schemas.microsoft.com/office/word/2010/wordml" xmlns:wpg="http://schemas.microsoft.com/office/word/2010/wordprocessingGroup" xmlns:wpi="http://schemas.microsoft.com/office/word/2010/wordprocessingInk" xmlns:wne="http://schemas.microsoft.com/office/word/2006/wordml" xmlns:wps="http://schemas.microsoft.com/office/word/2010/wordprocessingShape" mc:Ignorable="w14 wp14">
   <w:docDefaults>
     <w:rPrDefault>
       <w:rPr>
@@ -4811,7 +4857,7 @@
     </w:rPrDefault>
     <w:pPrDefault/>
   </w:docDefaults>
-  <w:latentStyles w:defLockedState="0" w:defUIPriority="99" w:defSemiHidden="1" w:defUnhideWhenUsed="1" w:defQFormat="0" w:count="276">
+  <w:latentStyles w:defLockedState="0" w:defUIPriority="99" w:defSemiHidden="1" w:defUnhideWhenUsed="1" w:defQFormat="0" w:count="267">
     <w:lsdException w:name="Normal" w:semiHidden="0" w:uiPriority="0" w:unhideWhenUsed="0" w:qFormat="1"/>
     <w:lsdException w:name="heading 1" w:semiHidden="0" w:uiPriority="9" w:unhideWhenUsed="0" w:qFormat="1"/>
     <w:lsdException w:name="heading 2" w:uiPriority="9" w:qFormat="1"/>
@@ -5332,7 +5378,7 @@
 </file>
 
 <file path=customXml/itemProps2.xml><?xml version="1.0" encoding="utf-8"?>
-<ds:datastoreItem xmlns:ds="http://schemas.openxmlformats.org/officeDocument/2006/customXml" ds:itemID="{A450F8FF-F268-B54D-9657-CDF26145F65F}">
+<ds:datastoreItem xmlns:ds="http://schemas.openxmlformats.org/officeDocument/2006/customXml" ds:itemID="{051FEB95-FB24-4206-8D39-33BA01EB4543}">
   <ds:schemaRefs>
     <ds:schemaRef ds:uri="http://schemas.openxmlformats.org/officeDocument/2006/bibliography"/>
   </ds:schemaRefs>

</xml_diff>

<commit_message>
[Estrategia] - Updated documentation files
</commit_message>
<xml_diff>
--- a/Estrategia.docx
+++ b/Estrategia.docx
@@ -1,6 +1,6 @@
 
 <file path=word/document.xml><?xml version="1.0" encoding="utf-8"?>
-<w:document xmlns:ve="http://schemas.openxmlformats.org/markup-compatibility/2006" xmlns:o="urn:schemas-microsoft-com:office:office" xmlns:r="http://schemas.openxmlformats.org/officeDocument/2006/relationships" xmlns:m="http://schemas.openxmlformats.org/officeDocument/2006/math" xmlns:v="urn:schemas-microsoft-com:vml" xmlns:wp="http://schemas.openxmlformats.org/drawingml/2006/wordprocessingDrawing" xmlns:w10="urn:schemas-microsoft-com:office:word" xmlns:w="http://schemas.openxmlformats.org/wordprocessingml/2006/main" xmlns:wne="http://schemas.microsoft.com/office/word/2006/wordml">
+<w:document xmlns:wpc="http://schemas.microsoft.com/office/word/2010/wordprocessingCanvas" xmlns:mo="http://schemas.microsoft.com/office/mac/office/2008/main" xmlns:mc="http://schemas.openxmlformats.org/markup-compatibility/2006" xmlns:mv="urn:schemas-microsoft-com:mac:vml" xmlns:o="urn:schemas-microsoft-com:office:office" xmlns:r="http://schemas.openxmlformats.org/officeDocument/2006/relationships" xmlns:m="http://schemas.openxmlformats.org/officeDocument/2006/math" xmlns:v="urn:schemas-microsoft-com:vml" xmlns:wp14="http://schemas.microsoft.com/office/word/2010/wordprocessingDrawing" xmlns:wp="http://schemas.openxmlformats.org/drawingml/2006/wordprocessingDrawing" xmlns:w10="urn:schemas-microsoft-com:office:word" xmlns:w="http://schemas.openxmlformats.org/wordprocessingml/2006/main" xmlns:w14="http://schemas.microsoft.com/office/word/2010/wordml" xmlns:wpg="http://schemas.microsoft.com/office/word/2010/wordprocessingGroup" xmlns:wpi="http://schemas.microsoft.com/office/word/2010/wordprocessingInk" xmlns:wne="http://schemas.microsoft.com/office/word/2006/wordml" xmlns:wps="http://schemas.microsoft.com/office/word/2010/wordprocessingShape" mc:Ignorable="w14 wp14 mv">
   <w:body>
     <w:sdt>
       <w:sdtPr>
@@ -10,19 +10,20 @@
           <w:docPartUnique/>
         </w:docPartObj>
       </w:sdtPr>
+      <w:sdtEndPr/>
       <w:sdtContent>
         <w:p>
           <w:r>
             <w:rPr>
               <w:noProof/>
             </w:rPr>
-            <w:pict>
-              <v:group id="Group 149" o:spid="_x0000_s1029" style="position:absolute;margin-left:0;margin-top:0;width:575.8pt;height:95.4pt;z-index:251662336;mso-width-percent:941;mso-height-percent:121;mso-top-percent:23;mso-position-horizontal:center;mso-position-horizontal-relative:page;mso-position-vertical-relative:page;mso-width-percent:941;mso-height-percent:121;mso-top-percent:23" coordsize="73152,12161" o:gfxdata="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">
-                <v:shape id="Rectangle 51" o:spid="_x0000_s1030" style="position:absolute;width:73152;height:11303;visibility:visible;mso-wrap-style:square;v-text-anchor:middle" coordsize="7312660,1129665" o:gfxdata="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" path="m,l7312660,r,1129665l3619500,733425,,1091565,,xe" fillcolor="#4f81bd [3204]" stroked="f" strokeweight="2pt">
+            <w:pict w14:anchorId="61753C5C">
+              <v:group id="Group 149" o:spid="_x0000_s1029" style="position:absolute;margin-left:0;margin-top:0;width:575.7pt;height:95.85pt;z-index:251662336;mso-width-percent:941;mso-height-percent:121;mso-top-percent:23;mso-position-horizontal:center;mso-position-horizontal-relative:page;mso-position-vertical-relative:page;mso-width-percent:941;mso-height-percent:121;mso-top-percent:23" coordsize="73152,12161" o:gfxdata="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">
+                <v:shape id="Rectangle 51" o:spid="_x0000_s1030" style="position:absolute;width:73152;height:11303;visibility:visible;mso-wrap-style:square;v-text-anchor:middle" coordsize="7312660,1129665" o:gfxdata="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" path="m0,0l7312660,,7312660,1129665,3619500,733425,,1091565,,0xe" fillcolor="#4f81bd [3204]" stroked="f" strokeweight="2pt">
                   <v:path arrowok="t" o:connecttype="custom" o:connectlocs="0,0;7315200,0;7315200,1130373;3620757,733885;0,1092249;0,0" o:connectangles="0,0,0,0,0,0"/>
                 </v:shape>
                 <v:rect id="Rectangle 151" o:spid="_x0000_s1031" style="position:absolute;width:73152;height:12161;visibility:visible;v-text-anchor:middle" o:gfxdata="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" stroked="f" strokeweight="2pt">
-                  <v:fill r:id="rId9" o:title="" recolor="t" rotate="t" type="frame"/>
+                  <v:fill recolor="t" r:id="rId10" o:title="" rotate="t" type="frame"/>
                 </v:rect>
                 <w10:wrap anchorx="page" anchory="page"/>
               </v:group>
@@ -44,8 +45,8 @@
             <w:rPr>
               <w:noProof/>
             </w:rPr>
-            <w:pict>
-              <v:shapetype id="_x0000_t202" coordsize="21600,21600" o:spt="202" path="m,l,21600r21600,l21600,xe">
+            <w:pict w14:anchorId="69998AE8">
+              <v:shapetype id="_x0000_t202" coordsize="21600,21600" o:spt="202" path="m0,0l0,21600,21600,21600,21600,0xe">
                 <v:stroke joinstyle="miter"/>
                 <v:path gradientshapeok="t" o:connecttype="rect"/>
               </v:shapetype>
@@ -59,33 +60,11 @@
                           <w:sz w:val="22"/>
                         </w:rPr>
                       </w:pPr>
-                      <w:proofErr w:type="spellStart"/>
                       <w:r>
                         <w:rPr>
                           <w:sz w:val="22"/>
                         </w:rPr>
-                        <w:t>Nicolas</w:t>
-                      </w:r>
-                      <w:proofErr w:type="spellEnd"/>
-                      <w:r>
-                        <w:rPr>
-                          <w:sz w:val="22"/>
-                        </w:rPr>
-                        <w:t xml:space="preserve"> </w:t>
-                      </w:r>
-                      <w:proofErr w:type="spellStart"/>
-                      <w:r>
-                        <w:rPr>
-                          <w:sz w:val="22"/>
-                        </w:rPr>
-                        <w:t>Orchow</w:t>
-                      </w:r>
-                      <w:proofErr w:type="spellEnd"/>
-                      <w:r>
-                        <w:rPr>
-                          <w:sz w:val="22"/>
-                        </w:rPr>
-                        <w:t xml:space="preserve"> (</w:t>
+                        <w:t>Nicolas Orchow (</w:t>
                       </w:r>
                       <w:r>
                         <w:rPr>
@@ -122,16 +101,8 @@
                           <w:sz w:val="22"/>
                         </w:rPr>
                         <w:br/>
-                        <w:t xml:space="preserve">Axel </w:t>
+                        <w:t>Axel Suvalski</w:t>
                       </w:r>
-                      <w:proofErr w:type="spellStart"/>
-                      <w:r>
-                        <w:rPr>
-                          <w:sz w:val="22"/>
-                        </w:rPr>
-                        <w:t>Suvalski</w:t>
-                      </w:r>
-                      <w:proofErr w:type="spellEnd"/>
                       <w:r>
                         <w:rPr>
                           <w:sz w:val="22"/>
@@ -146,33 +117,11 @@
                           <w:sz w:val="22"/>
                         </w:rPr>
                       </w:pPr>
-                      <w:proofErr w:type="spellStart"/>
                       <w:r>
                         <w:rPr>
                           <w:sz w:val="22"/>
                         </w:rPr>
-                        <w:t>Julian</w:t>
-                      </w:r>
-                      <w:proofErr w:type="spellEnd"/>
-                      <w:r>
-                        <w:rPr>
-                          <w:sz w:val="22"/>
-                        </w:rPr>
-                        <w:t xml:space="preserve"> </w:t>
-                      </w:r>
-                      <w:proofErr w:type="spellStart"/>
-                      <w:r>
-                        <w:rPr>
-                          <w:sz w:val="22"/>
-                        </w:rPr>
-                        <w:t>Fuks</w:t>
-                      </w:r>
-                      <w:proofErr w:type="spellEnd"/>
-                      <w:r>
-                        <w:rPr>
-                          <w:sz w:val="22"/>
-                        </w:rPr>
-                        <w:t xml:space="preserve"> -</w:t>
+                        <w:t>Julian Fuks -</w:t>
                       </w:r>
                       <w:r>
                         <w:rPr>
@@ -194,23 +143,7 @@
                           <w:sz w:val="22"/>
                           <w:lang w:val="en-US"/>
                         </w:rPr>
-                        <w:t xml:space="preserve">Eric </w:t>
-                      </w:r>
-                      <w:proofErr w:type="spellStart"/>
-                      <w:r>
-                        <w:rPr>
-                          <w:sz w:val="22"/>
-                          <w:lang w:val="en-US"/>
-                        </w:rPr>
-                        <w:t>Lifszyc</w:t>
-                      </w:r>
-                      <w:proofErr w:type="spellEnd"/>
-                      <w:r>
-                        <w:rPr>
-                          <w:sz w:val="22"/>
-                          <w:lang w:val="en-US"/>
-                        </w:rPr>
-                        <w:t xml:space="preserve"> – 1466550</w:t>
+                        <w:t>Eric Lifszyc – 1466550</w:t>
                       </w:r>
                     </w:p>
                   </w:txbxContent>
@@ -223,8 +156,8 @@
             <w:rPr>
               <w:noProof/>
             </w:rPr>
-            <w:pict>
-              <v:shape id="Text Box 152" o:spid="_x0000_s1028" type="#_x0000_t202" style="position:absolute;margin-left:21.05pt;margin-top:538.35pt;width:575.7pt;height:72.35pt;z-index:251660288;visibility:visible;mso-width-percent:941;mso-height-percent:92;mso-position-horizontal-relative:page;mso-position-vertical-relative:page;mso-width-percent:941;mso-height-percent:92;v-text-anchor:bottom" o:gfxdata="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" filled="f" stroked="f" strokeweight=".5pt">
+            <w:pict w14:anchorId="4272DF4A">
+              <v:shape id="Text Box 152" o:spid="_x0000_s1028" type="#_x0000_t202" style="position:absolute;margin-left:21.05pt;margin-top:538.35pt;width:575.6pt;height:72.2pt;z-index:251660288;visibility:visible;mso-width-percent:941;mso-height-percent:92;mso-position-horizontal-relative:page;mso-position-vertical-relative:page;mso-width-percent:941;mso-height-percent:92;v-text-anchor:bottom" o:gfxdata="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" filled="f" stroked="f" strokeweight=".5pt">
                 <v:textbox style="mso-next-textbox:#Text Box 152" inset="126pt,0,54pt,0">
                   <w:txbxContent>
                     <w:sdt>
@@ -240,10 +173,11 @@
                         <w:dataBinding w:prefixMappings="xmlns:ns0='http://purl.org/dc/elements/1.1/' xmlns:ns1='http://schemas.openxmlformats.org/package/2006/metadata/core-properties' " w:xpath="/ns1:coreProperties[1]/ns0:creator[1]" w:storeItemID="{6C3C8BC8-F283-45AE-878A-BAB7291924A1}"/>
                         <w:text/>
                       </w:sdtPr>
+                      <w:sdtEndPr/>
                       <w:sdtContent>
                         <w:p>
                           <w:pPr>
-                            <w:pStyle w:val="Sinespaciado"/>
+                            <w:pStyle w:val="NoSpacing"/>
                             <w:jc w:val="right"/>
                             <w:rPr>
                               <w:color w:val="595959" w:themeColor="text1" w:themeTint="A6"/>
@@ -251,7 +185,6 @@
                               <w:szCs w:val="28"/>
                             </w:rPr>
                           </w:pPr>
-                          <w:proofErr w:type="spellStart"/>
                           <w:r>
                             <w:rPr>
                               <w:color w:val="595959" w:themeColor="text1" w:themeTint="A6"/>
@@ -260,13 +193,12 @@
                             </w:rPr>
                             <w:t>Integrantes</w:t>
                           </w:r>
-                          <w:proofErr w:type="spellEnd"/>
                         </w:p>
                       </w:sdtContent>
                     </w:sdt>
                     <w:p>
                       <w:pPr>
-                        <w:pStyle w:val="Sinespaciado"/>
+                        <w:pStyle w:val="NoSpacing"/>
                         <w:jc w:val="right"/>
                         <w:rPr>
                           <w:color w:val="595959" w:themeColor="text1" w:themeTint="A6"/>
@@ -288,6 +220,7 @@
                           <w:dataBinding w:prefixMappings="xmlns:ns0='http://schemas.microsoft.com/office/2006/coverPageProps' " w:xpath="/ns0:CoverPageProperties[1]/ns0:CompanyEmail[1]" w:storeItemID="{55AF091B-3C7A-41E3-B477-F2FDAA23CFDA}"/>
                           <w:text/>
                         </w:sdtPr>
+                        <w:sdtEndPr/>
                         <w:sdtContent>
                           <w:r>
                             <w:rPr>
@@ -310,13 +243,13 @@
             <w:rPr>
               <w:noProof/>
             </w:rPr>
-            <w:pict>
-              <v:shape id="Text Box 153" o:spid="_x0000_s1027" type="#_x0000_t202" style="position:absolute;margin-left:18.05pt;margin-top:468.15pt;width:575.7pt;height:75.05pt;z-index:251661312;visibility:visible;mso-width-percent:941;mso-height-percent:100;mso-position-horizontal-relative:page;mso-position-vertical-relative:page;mso-width-percent:941;mso-height-percent:100" o:gfxdata="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" filled="f" stroked="f" strokeweight=".5pt">
+            <w:pict w14:anchorId="4BED0122">
+              <v:shape id="Text Box 153" o:spid="_x0000_s1027" type="#_x0000_t202" style="position:absolute;margin-left:18.05pt;margin-top:468.15pt;width:575.6pt;height:75.05pt;z-index:251661312;visibility:visible;mso-width-percent:941;mso-height-percent:100;mso-position-horizontal-relative:page;mso-position-vertical-relative:page;mso-width-percent:941;mso-height-percent:100" o:gfxdata="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" filled="f" stroked="f" strokeweight=".5pt">
                 <v:textbox style="mso-next-textbox:#Text Box 153;mso-fit-shape-to-text:t" inset="126pt,0,54pt,0">
                   <w:txbxContent>
                     <w:p>
                       <w:pPr>
-                        <w:pStyle w:val="Sinespaciado"/>
+                        <w:pStyle w:val="NoSpacing"/>
                         <w:jc w:val="right"/>
                         <w:rPr>
                           <w:color w:val="4F81BD" w:themeColor="accent1"/>
@@ -349,10 +282,11 @@
                         <w:dataBinding w:prefixMappings="xmlns:ns0='http://schemas.microsoft.com/office/2006/coverPageProps' " w:xpath="/ns0:CoverPageProperties[1]/ns0:Abstract[1]" w:storeItemID="{55AF091B-3C7A-41E3-B477-F2FDAA23CFDA}"/>
                         <w:text w:multiLine="1"/>
                       </w:sdtPr>
+                      <w:sdtEndPr/>
                       <w:sdtContent>
                         <w:p>
                           <w:pPr>
-                            <w:pStyle w:val="Sinespaciado"/>
+                            <w:pStyle w:val="NoSpacing"/>
                             <w:jc w:val="right"/>
                             <w:rPr>
                               <w:color w:val="595959" w:themeColor="text1" w:themeTint="A6"/>
@@ -388,27 +322,7 @@
                               <w:lang w:val="es-AR"/>
                             </w:rPr>
                             <w:br/>
-                            <w:t xml:space="preserve">Profesor: Marcelo </w:t>
-                          </w:r>
-                          <w:proofErr w:type="spellStart"/>
-                          <w:r>
-                            <w:rPr>
-                              <w:color w:val="595959" w:themeColor="text1" w:themeTint="A6"/>
-                              <w:sz w:val="20"/>
-                              <w:szCs w:val="20"/>
-                              <w:lang w:val="es-AR"/>
-                            </w:rPr>
-                            <w:t>Moscuzza</w:t>
-                          </w:r>
-                          <w:proofErr w:type="spellEnd"/>
-                          <w:r>
-                            <w:rPr>
-                              <w:color w:val="595959" w:themeColor="text1" w:themeTint="A6"/>
-                              <w:sz w:val="20"/>
-                              <w:szCs w:val="20"/>
-                              <w:lang w:val="es-AR"/>
-                            </w:rPr>
-                            <w:t xml:space="preserve"> </w:t>
+                            <w:t xml:space="preserve">Profesor: Marcelo Moscuzza </w:t>
                           </w:r>
                           <w:r>
                             <w:rPr>
@@ -442,8 +356,8 @@
             <w:rPr>
               <w:noProof/>
             </w:rPr>
-            <w:pict>
-              <v:shape id="Text Box 154" o:spid="_x0000_s1026" type="#_x0000_t202" style="position:absolute;margin-left:18.05pt;margin-top:150.6pt;width:575.7pt;height:287.5pt;z-index:251659264;visibility:visible;mso-width-percent:941;mso-height-percent:363;mso-position-horizontal-relative:page;mso-position-vertical-relative:page;mso-width-percent:941;mso-height-percent:363;v-text-anchor:bottom" o:gfxdata="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" filled="f" stroked="f" strokeweight=".5pt">
+            <w:pict w14:anchorId="5E515ABA">
+              <v:shape id="Text Box 154" o:spid="_x0000_s1026" type="#_x0000_t202" style="position:absolute;margin-left:18.05pt;margin-top:150.6pt;width:575.6pt;height:287.5pt;z-index:251659264;visibility:visible;mso-width-percent:941;mso-height-percent:363;mso-position-horizontal-relative:page;mso-position-vertical-relative:page;mso-width-percent:941;mso-height-percent:363;v-text-anchor:bottom" o:gfxdata="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" filled="f" stroked="f" strokeweight=".5pt">
                 <v:textbox style="mso-next-textbox:#Text Box 154" inset="126pt,0,54pt,0">
                   <w:txbxContent>
                     <w:p>
@@ -500,6 +414,7 @@
                         <w:dataBinding w:prefixMappings="xmlns:ns0='http://purl.org/dc/elements/1.1/' xmlns:ns1='http://schemas.openxmlformats.org/package/2006/metadata/core-properties' " w:xpath="/ns1:coreProperties[1]/ns0:subject[1]" w:storeItemID="{6C3C8BC8-F283-45AE-878A-BAB7291924A1}"/>
                         <w:text/>
                       </w:sdtPr>
+                      <w:sdtEndPr/>
                       <w:sdtContent>
                         <w:p>
                           <w:pPr>
@@ -559,7 +474,7 @@
       <w:sdtContent>
         <w:p>
           <w:pPr>
-            <w:pStyle w:val="Ttulo2"/>
+            <w:pStyle w:val="Heading2"/>
           </w:pPr>
           <w:r>
             <w:t>Índice</w:t>
@@ -578,7 +493,7 @@
         </w:p>
         <w:p>
           <w:pPr>
-            <w:pStyle w:val="TDC2"/>
+            <w:pStyle w:val="TOC2"/>
             <w:tabs>
               <w:tab w:val="right" w:leader="dot" w:pos="8630"/>
             </w:tabs>
@@ -592,7 +507,7 @@
           <w:hyperlink w:anchor="_Toc390710126" w:history="1">
             <w:r>
               <w:rPr>
-                <w:rStyle w:val="Hipervnculo"/>
+                <w:rStyle w:val="Hyperlink"/>
                 <w:noProof/>
               </w:rPr>
               <w:t>Estrategia</w:t>
@@ -649,7 +564,7 @@
         </w:p>
         <w:p>
           <w:pPr>
-            <w:pStyle w:val="TDC2"/>
+            <w:pStyle w:val="TOC2"/>
             <w:tabs>
               <w:tab w:val="right" w:leader="dot" w:pos="8630"/>
             </w:tabs>
@@ -663,7 +578,7 @@
           <w:hyperlink w:anchor="_Toc390710127" w:history="1">
             <w:r>
               <w:rPr>
-                <w:rStyle w:val="Hipervnculo"/>
+                <w:rStyle w:val="Hyperlink"/>
                 <w:noProof/>
               </w:rPr>
               <w:t>Estructura general del proyecto</w:t>
@@ -720,7 +635,7 @@
         </w:p>
         <w:p>
           <w:pPr>
-            <w:pStyle w:val="TDC2"/>
+            <w:pStyle w:val="TOC2"/>
             <w:tabs>
               <w:tab w:val="right" w:leader="dot" w:pos="8630"/>
             </w:tabs>
@@ -734,7 +649,7 @@
           <w:hyperlink w:anchor="_Toc390710128" w:history="1">
             <w:r>
               <w:rPr>
-                <w:rStyle w:val="Hipervnculo"/>
+                <w:rStyle w:val="Hyperlink"/>
                 <w:noProof/>
               </w:rPr>
               <w:t>Consideraciones generales</w:t>
@@ -791,7 +706,7 @@
         </w:p>
         <w:p>
           <w:pPr>
-            <w:pStyle w:val="TDC2"/>
+            <w:pStyle w:val="TOC2"/>
             <w:tabs>
               <w:tab w:val="right" w:leader="dot" w:pos="8630"/>
             </w:tabs>
@@ -805,7 +720,7 @@
           <w:hyperlink w:anchor="_Toc390710129" w:history="1">
             <w:r>
               <w:rPr>
-                <w:rStyle w:val="Hipervnculo"/>
+                <w:rStyle w:val="Hyperlink"/>
                 <w:noProof/>
               </w:rPr>
               <w:t>Der</w:t>
@@ -862,7 +777,7 @@
         </w:p>
         <w:p>
           <w:pPr>
-            <w:pStyle w:val="TDC2"/>
+            <w:pStyle w:val="TOC2"/>
             <w:tabs>
               <w:tab w:val="right" w:leader="dot" w:pos="8630"/>
             </w:tabs>
@@ -876,7 +791,7 @@
           <w:hyperlink w:anchor="_Toc390710130" w:history="1">
             <w:r>
               <w:rPr>
-                <w:rStyle w:val="Hipervnculo"/>
+                <w:rStyle w:val="Hyperlink"/>
                 <w:noProof/>
               </w:rPr>
               <w:t>Consultas</w:t>
@@ -933,7 +848,7 @@
         </w:p>
         <w:p>
           <w:pPr>
-            <w:pStyle w:val="TDC2"/>
+            <w:pStyle w:val="TOC2"/>
             <w:tabs>
               <w:tab w:val="right" w:leader="dot" w:pos="8630"/>
             </w:tabs>
@@ -947,7 +862,7 @@
           <w:hyperlink w:anchor="_Toc390710131" w:history="1">
             <w:r>
               <w:rPr>
-                <w:rStyle w:val="Hipervnculo"/>
+                <w:rStyle w:val="Hyperlink"/>
                 <w:noProof/>
               </w:rPr>
               <w:t>Triggers</w:t>
@@ -1004,7 +919,7 @@
         </w:p>
         <w:p>
           <w:pPr>
-            <w:pStyle w:val="TDC2"/>
+            <w:pStyle w:val="TOC2"/>
             <w:tabs>
               <w:tab w:val="right" w:leader="dot" w:pos="8630"/>
             </w:tabs>
@@ -1018,7 +933,7 @@
           <w:hyperlink w:anchor="_Toc390710132" w:history="1">
             <w:r>
               <w:rPr>
-                <w:rStyle w:val="Hipervnculo"/>
+                <w:rStyle w:val="Hyperlink"/>
                 <w:noProof/>
               </w:rPr>
               <w:t>Índices</w:t>
@@ -1103,7 +1018,7 @@
     </w:p>
     <w:p>
       <w:pPr>
-        <w:pStyle w:val="Ttulo2"/>
+        <w:pStyle w:val="Heading2"/>
       </w:pPr>
       <w:bookmarkStart w:id="1" w:name="_Toc390710126"/>
       <w:r>
@@ -1120,15 +1035,7 @@
         <w:t>práctico</w:t>
       </w:r>
       <w:r>
-        <w:t xml:space="preserve">, obviamente tuvimos que definir por </w:t>
-      </w:r>
-      <w:proofErr w:type="spellStart"/>
-      <w:r>
-        <w:t>donde</w:t>
-      </w:r>
-      <w:proofErr w:type="spellEnd"/>
-      <w:r>
-        <w:t xml:space="preserve"> </w:t>
+        <w:t xml:space="preserve">, obviamente tuvimos que definir por donde </w:t>
       </w:r>
       <w:r>
         <w:t>íbamos</w:t>
@@ -1256,7 +1163,6 @@
       <w:r>
         <w:t>obtener datos e insertar datos en la misma. Para esto, realizamos tres clases para poder realizar esto. Dichas clases son: ‘</w:t>
       </w:r>
-      <w:proofErr w:type="spellStart"/>
       <w:r>
         <w:rPr>
           <w:b/>
@@ -1264,7 +1170,6 @@
         </w:rPr>
         <w:t>DatabaseManager</w:t>
       </w:r>
-      <w:proofErr w:type="spellEnd"/>
       <w:r>
         <w:t>’</w:t>
       </w:r>
@@ -1284,22 +1189,14 @@
         <w:t>patrón</w:t>
       </w:r>
       <w:r>
+        <w:t xml:space="preserve"> Singleton para que exista una </w:t>
+      </w:r>
+      <w:r>
+        <w:t>única</w:t>
+      </w:r>
+      <w:r>
         <w:t xml:space="preserve"> </w:t>
       </w:r>
-      <w:proofErr w:type="spellStart"/>
-      <w:r>
-        <w:t>Singleton</w:t>
-      </w:r>
-      <w:proofErr w:type="spellEnd"/>
-      <w:r>
-        <w:t xml:space="preserve"> para que exista una </w:t>
-      </w:r>
-      <w:r>
-        <w:t>única</w:t>
-      </w:r>
-      <w:r>
-        <w:t xml:space="preserve"> </w:t>
-      </w:r>
       <w:r>
         <w:t>conexión</w:t>
       </w:r>
@@ -1312,7 +1209,6 @@
       <w:r>
         <w:t>, ‘</w:t>
       </w:r>
-      <w:proofErr w:type="spellStart"/>
       <w:r>
         <w:rPr>
           <w:b/>
@@ -1320,7 +1216,6 @@
         </w:rPr>
         <w:t>DatabaseQueries</w:t>
       </w:r>
-      <w:proofErr w:type="spellEnd"/>
       <w:r>
         <w:t>’</w:t>
       </w:r>
@@ -1333,7 +1228,6 @@
       <w:r>
         <w:t>), ‘</w:t>
       </w:r>
-      <w:proofErr w:type="spellStart"/>
       <w:r>
         <w:rPr>
           <w:b/>
@@ -1348,7 +1242,6 @@
         </w:rPr>
         <w:t>toreProcedure</w:t>
       </w:r>
-      <w:proofErr w:type="spellEnd"/>
       <w:r>
         <w:t>’</w:t>
       </w:r>
@@ -1359,36 +1252,11 @@
         <w:t>métodos</w:t>
       </w:r>
       <w:r>
-        <w:t xml:space="preserve"> de </w:t>
-      </w:r>
-      <w:proofErr w:type="spellStart"/>
-      <w:r>
-        <w:t>ExecuteNonQuery</w:t>
-      </w:r>
-      <w:proofErr w:type="spellEnd"/>
-      <w:r>
-        <w:t xml:space="preserve">, </w:t>
-      </w:r>
-      <w:proofErr w:type="spellStart"/>
-      <w:r>
-        <w:t>ExecuteScalar</w:t>
-      </w:r>
-      <w:proofErr w:type="spellEnd"/>
-      <w:r>
-        <w:t xml:space="preserve"> y </w:t>
-      </w:r>
-      <w:proofErr w:type="spellStart"/>
-      <w:r>
-        <w:t>ExecuteReader</w:t>
-      </w:r>
-      <w:proofErr w:type="spellEnd"/>
-      <w:r>
-        <w:t>)</w:t>
+        <w:t xml:space="preserve"> de ExecuteNonQuery, ExecuteScalar y ExecuteReader)</w:t>
       </w:r>
       <w:r>
         <w:t xml:space="preserve"> y ‘</w:t>
       </w:r>
-      <w:proofErr w:type="spellStart"/>
       <w:r>
         <w:rPr>
           <w:b/>
@@ -1396,7 +1264,6 @@
         </w:rPr>
         <w:t>SPParameter</w:t>
       </w:r>
-      <w:proofErr w:type="spellEnd"/>
       <w:r>
         <w:t>’</w:t>
       </w:r>
@@ -1446,18 +1313,10 @@
         <w:t xml:space="preserve"> fue </w:t>
       </w:r>
       <w:r>
-        <w:t xml:space="preserve">el </w:t>
-      </w:r>
-      <w:proofErr w:type="spellStart"/>
-      <w:r>
-        <w:t>L</w:t>
-      </w:r>
-      <w:r>
-        <w:t>ogin</w:t>
-      </w:r>
-      <w:proofErr w:type="spellEnd"/>
-      <w:r>
-        <w:t>, que creemos que es uno de los puntos</w:t>
+        <w:t>el L</w:t>
+      </w:r>
+      <w:r>
+        <w:t>ogin, que creemos que es uno de los puntos</w:t>
       </w:r>
       <w:r>
         <w:t xml:space="preserve"> </w:t>
@@ -1495,7 +1354,7 @@
     </w:p>
     <w:p>
       <w:pPr>
-        <w:pStyle w:val="Ttulo2"/>
+        <w:pStyle w:val="Heading2"/>
       </w:pPr>
       <w:bookmarkStart w:id="2" w:name="_Toc390710127"/>
       <w:r>
@@ -1516,17 +1375,15 @@
     </w:p>
     <w:p>
       <w:pPr>
-        <w:pStyle w:val="Prrafodelista"/>
+        <w:pStyle w:val="ListParagraph"/>
         <w:numPr>
           <w:ilvl w:val="0"/>
           <w:numId w:val="3"/>
         </w:numPr>
       </w:pPr>
-      <w:proofErr w:type="spellStart"/>
       <w:r>
         <w:t>Configuration</w:t>
       </w:r>
-      <w:proofErr w:type="spellEnd"/>
       <w:r>
         <w:t>: es el proyecto encargado de manejar las distintas configuraciones</w:t>
       </w:r>
@@ -1549,18 +1406,10 @@
         <w:t>,</w:t>
       </w:r>
       <w:r>
-        <w:t xml:space="preserve"> la </w:t>
-      </w:r>
-      <w:proofErr w:type="spellStart"/>
-      <w:r>
-        <w:t>connec</w:t>
-      </w:r>
-      <w:r>
-        <w:t>tion</w:t>
-      </w:r>
-      <w:proofErr w:type="spellEnd"/>
-      <w:r>
-        <w:t xml:space="preserve"> string de la base de datos y </w:t>
+        <w:t xml:space="preserve"> la connec</w:t>
+      </w:r>
+      <w:r>
+        <w:t xml:space="preserve">tion string de la base de datos y </w:t>
       </w:r>
       <w:r>
         <w:t xml:space="preserve">la </w:t>
@@ -1574,17 +1423,15 @@
     </w:p>
     <w:p>
       <w:pPr>
-        <w:pStyle w:val="Prrafodelista"/>
+        <w:pStyle w:val="ListParagraph"/>
         <w:numPr>
           <w:ilvl w:val="0"/>
           <w:numId w:val="3"/>
         </w:numPr>
       </w:pPr>
-      <w:proofErr w:type="spellStart"/>
       <w:r>
         <w:t>Filters</w:t>
       </w:r>
-      <w:proofErr w:type="spellEnd"/>
       <w:r>
         <w:t xml:space="preserve">: es el proyecto </w:t>
       </w:r>
@@ -1638,18 +1485,16 @@
     </w:p>
     <w:p>
       <w:pPr>
-        <w:pStyle w:val="Prrafodelista"/>
+        <w:pStyle w:val="ListParagraph"/>
         <w:numPr>
           <w:ilvl w:val="0"/>
           <w:numId w:val="3"/>
         </w:numPr>
       </w:pPr>
-      <w:proofErr w:type="spellStart"/>
       <w:r>
         <w:lastRenderedPageBreak/>
         <w:t>FrbaCommerce</w:t>
       </w:r>
-      <w:proofErr w:type="spellEnd"/>
       <w:r>
         <w:t xml:space="preserve">: es el proyecto que almacena todos los formularios necesarios para </w:t>
       </w:r>
@@ -1683,7 +1528,6 @@
       <w:r>
         <w:t xml:space="preserve"> del sistema (‘</w:t>
       </w:r>
-      <w:proofErr w:type="spellStart"/>
       <w:r>
         <w:rPr>
           <w:b/>
@@ -1691,24 +1535,21 @@
         </w:rPr>
         <w:t>app.config</w:t>
       </w:r>
-      <w:proofErr w:type="spellEnd"/>
       <w:r>
         <w:t>’).</w:t>
       </w:r>
     </w:p>
     <w:p>
       <w:pPr>
-        <w:pStyle w:val="Prrafodelista"/>
+        <w:pStyle w:val="ListParagraph"/>
         <w:numPr>
           <w:ilvl w:val="0"/>
           <w:numId w:val="3"/>
         </w:numPr>
       </w:pPr>
-      <w:proofErr w:type="spellStart"/>
       <w:r>
         <w:t>Persistance</w:t>
       </w:r>
-      <w:proofErr w:type="spellEnd"/>
       <w:r>
         <w:t>: es el encargado</w:t>
       </w:r>
@@ -1763,17 +1604,15 @@
     </w:p>
     <w:p>
       <w:pPr>
-        <w:pStyle w:val="Prrafodelista"/>
+        <w:pStyle w:val="ListParagraph"/>
         <w:numPr>
           <w:ilvl w:val="0"/>
           <w:numId w:val="3"/>
         </w:numPr>
       </w:pPr>
-      <w:proofErr w:type="spellStart"/>
       <w:r>
         <w:t>Session</w:t>
       </w:r>
-      <w:proofErr w:type="spellEnd"/>
       <w:r>
         <w:t xml:space="preserve">: es el proyecto encargado de manejar </w:t>
       </w:r>
@@ -1781,15 +1620,7 @@
         <w:t>información</w:t>
       </w:r>
       <w:r>
-        <w:t xml:space="preserve"> del usuario </w:t>
-      </w:r>
-      <w:proofErr w:type="spellStart"/>
-      <w:r>
-        <w:t>logueado</w:t>
-      </w:r>
-      <w:proofErr w:type="spellEnd"/>
-      <w:r>
-        <w:t xml:space="preserve"> que </w:t>
+        <w:t xml:space="preserve"> del usuario logueado que </w:t>
       </w:r>
       <w:r>
         <w:t>está</w:t>
@@ -1801,48 +1632,24 @@
         <w:t>información</w:t>
       </w:r>
       <w:r>
-        <w:t xml:space="preserve"> del usuario </w:t>
-      </w:r>
-      <w:proofErr w:type="spellStart"/>
-      <w:r>
-        <w:t>logueado</w:t>
-      </w:r>
-      <w:proofErr w:type="spellEnd"/>
-      <w:r>
-        <w:t xml:space="preserve">, el rol con el que </w:t>
+        <w:t xml:space="preserve"> del usuario logueado, el rol con el que </w:t>
       </w:r>
       <w:r>
         <w:t>eligió</w:t>
       </w:r>
       <w:r>
-        <w:t xml:space="preserve"> </w:t>
-      </w:r>
-      <w:proofErr w:type="spellStart"/>
-      <w:r>
-        <w:t>loguearse</w:t>
-      </w:r>
-      <w:proofErr w:type="spellEnd"/>
-      <w:r>
-        <w:t xml:space="preserve"> (en caso de tener </w:t>
+        <w:t xml:space="preserve"> loguearse (en caso de tener </w:t>
       </w:r>
       <w:r>
         <w:t>más</w:t>
       </w:r>
       <w:r>
-        <w:t xml:space="preserve"> de uno </w:t>
-      </w:r>
-      <w:proofErr w:type="spellStart"/>
-      <w:r>
-        <w:t>logueado</w:t>
-      </w:r>
-      <w:proofErr w:type="spellEnd"/>
-      <w:r>
-        <w:t>) y el momento de acceso.</w:t>
+        <w:t xml:space="preserve"> de uno logueado) y el momento de acceso.</w:t>
       </w:r>
     </w:p>
     <w:p>
       <w:pPr>
-        <w:pStyle w:val="Prrafodelista"/>
+        <w:pStyle w:val="ListParagraph"/>
         <w:numPr>
           <w:ilvl w:val="0"/>
           <w:numId w:val="3"/>
@@ -1867,15 +1674,7 @@
         <w:t>también</w:t>
       </w:r>
       <w:r>
-        <w:t xml:space="preserve"> </w:t>
-      </w:r>
-      <w:proofErr w:type="spellStart"/>
-      <w:r>
-        <w:t>encriptar</w:t>
-      </w:r>
-      <w:proofErr w:type="spellEnd"/>
-      <w:r>
-        <w:t xml:space="preserve"> la </w:t>
+        <w:t xml:space="preserve"> encriptar la </w:t>
       </w:r>
       <w:r>
         <w:t>contraseña</w:t>
@@ -1886,7 +1685,7 @@
     </w:p>
     <w:p>
       <w:pPr>
-        <w:pStyle w:val="Ttulo2"/>
+        <w:pStyle w:val="Heading2"/>
       </w:pPr>
       <w:bookmarkStart w:id="3" w:name="_Toc390710128"/>
       <w:r>
@@ -1967,22 +1766,20 @@
     </w:p>
     <w:p>
       <w:pPr>
-        <w:pStyle w:val="Prrafodelista"/>
+        <w:pStyle w:val="ListParagraph"/>
         <w:numPr>
           <w:ilvl w:val="0"/>
           <w:numId w:val="2"/>
         </w:numPr>
       </w:pPr>
       <w:r>
-        <w:t xml:space="preserve">En cierta parte de la consigna (donde se habla de las condiciones de entrega de la solución encontrada) se menciona que se debe generar un usuario </w:t>
-      </w:r>
-      <w:proofErr w:type="spellStart"/>
-      <w:r>
-        <w:t>hardcodeado</w:t>
-      </w:r>
-      <w:proofErr w:type="spellEnd"/>
-      <w:r>
-        <w:t xml:space="preserve"> que posea el rol ‘</w:t>
+        <w:t xml:space="preserve">En </w:t>
+      </w:r>
+      <w:r>
+        <w:t xml:space="preserve">un momento, </w:t>
+      </w:r>
+      <w:r>
+        <w:t>la consigna (donde se habla de las condiciones de entrega de la solución encontrada) menciona que se debe generar un usuario hardcodeado que posea el rol ‘</w:t>
       </w:r>
       <w:r>
         <w:rPr>
@@ -1992,7 +1789,12 @@
         <w:t>Administrador General</w:t>
       </w:r>
       <w:r>
-        <w:t>’. Lo que nos llamó la atención de este enunciado, es que no se habla de igual forma que se habla del rol ‘</w:t>
+        <w:t>’. Lo que nos llamó la atención de este enunciado, es que no se habla de igual forma que se habla del r</w:t>
+      </w:r>
+      <w:bookmarkStart w:id="4" w:name="_GoBack"/>
+      <w:bookmarkEnd w:id="4"/>
+      <w:r>
+        <w:t>ol ‘</w:t>
       </w:r>
       <w:r>
         <w:rPr>
@@ -2022,7 +1824,6 @@
       <w:r>
         <w:t>decidimos crear un rol distinto en la tabla ‘</w:t>
       </w:r>
-      <w:proofErr w:type="spellStart"/>
       <w:r>
         <w:rPr>
           <w:b/>
@@ -2030,14 +1831,13 @@
         </w:rPr>
         <w:t>TL_Rol</w:t>
       </w:r>
-      <w:proofErr w:type="spellEnd"/>
       <w:r>
         <w:t>’.</w:t>
       </w:r>
     </w:p>
     <w:p>
       <w:pPr>
-        <w:pStyle w:val="Prrafodelista"/>
+        <w:pStyle w:val="ListParagraph"/>
         <w:numPr>
           <w:ilvl w:val="0"/>
           <w:numId w:val="2"/>
@@ -2046,7 +1846,6 @@
       <w:r>
         <w:t>En nuestro modelo relacional de datos, planteamos una tabla ‘</w:t>
       </w:r>
-      <w:proofErr w:type="spellStart"/>
       <w:r>
         <w:rPr>
           <w:b/>
@@ -2054,7 +1853,6 @@
         </w:rPr>
         <w:t>TL_Usuario</w:t>
       </w:r>
-      <w:proofErr w:type="spellEnd"/>
       <w:r>
         <w:t xml:space="preserve">’, que </w:t>
       </w:r>
@@ -2171,7 +1969,7 @@
     </w:p>
     <w:p>
       <w:pPr>
-        <w:pStyle w:val="Prrafodelista"/>
+        <w:pStyle w:val="ListParagraph"/>
         <w:numPr>
           <w:ilvl w:val="0"/>
           <w:numId w:val="2"/>
@@ -2247,36 +2045,15 @@
       <w:r>
         <w:t xml:space="preserve"> permanecer guardada en la base de datos </w:t>
       </w:r>
-      <w:proofErr w:type="spellStart"/>
       <w:r>
         <w:lastRenderedPageBreak/>
-        <w:t>encriptada</w:t>
-      </w:r>
-      <w:proofErr w:type="spellEnd"/>
-      <w:r>
-        <w:t xml:space="preserve"> con el algoritmo SHA256, decidimos buscar un </w:t>
-      </w:r>
-      <w:proofErr w:type="spellStart"/>
-      <w:r>
-        <w:t>encriptador</w:t>
-      </w:r>
-      <w:proofErr w:type="spellEnd"/>
-      <w:r>
-        <w:t xml:space="preserve"> online en internet y le aplicamos el algoritmo de </w:t>
-      </w:r>
-      <w:proofErr w:type="spellStart"/>
-      <w:r>
-        <w:t>encripci</w:t>
+        <w:t>encriptada con el algoritmo SHA256, decidimos buscar un encriptador online en internet y le aplicamos el algoritmo de encripci</w:t>
       </w:r>
       <w:r>
         <w:t>ó</w:t>
       </w:r>
       <w:r>
-        <w:t>n</w:t>
-      </w:r>
-      <w:proofErr w:type="spellEnd"/>
-      <w:r>
-        <w:t xml:space="preserve"> a la cadena </w:t>
+        <w:t xml:space="preserve">n a la cadena </w:t>
       </w:r>
       <w:r>
         <w:t>“</w:t>
@@ -2297,23 +2074,7 @@
         <w:t>teníamos</w:t>
       </w:r>
       <w:r>
-        <w:t xml:space="preserve"> la cadena </w:t>
-      </w:r>
-      <w:proofErr w:type="spellStart"/>
-      <w:r>
-        <w:t>encriptada</w:t>
-      </w:r>
-      <w:proofErr w:type="spellEnd"/>
-      <w:r>
-        <w:t>, colocamos dicho valor “</w:t>
-      </w:r>
-      <w:proofErr w:type="spellStart"/>
-      <w:r>
-        <w:t>hardcodeado</w:t>
-      </w:r>
-      <w:proofErr w:type="spellEnd"/>
-      <w:r>
-        <w:t xml:space="preserve">” en la consulta que genera la </w:t>
+        <w:t xml:space="preserve"> la cadena encriptada, colocamos dicho valor “hardcodeado” en la consulta que genera la </w:t>
       </w:r>
       <w:r>
         <w:t>migración</w:t>
@@ -2340,7 +2101,7 @@
     </w:p>
     <w:p>
       <w:pPr>
-        <w:pStyle w:val="Prrafodelista"/>
+        <w:pStyle w:val="ListParagraph"/>
         <w:numPr>
           <w:ilvl w:val="0"/>
           <w:numId w:val="2"/>
@@ -2401,7 +2162,6 @@
       <w:r>
         <w:t xml:space="preserve"> iba a arrojar resultados decimales, por lo que nuestro campo ‘</w:t>
       </w:r>
-      <w:proofErr w:type="spellStart"/>
       <w:r>
         <w:rPr>
           <w:b/>
@@ -2409,7 +2169,6 @@
         </w:rPr>
         <w:t>Cantidad_Estrellas</w:t>
       </w:r>
-      <w:proofErr w:type="spellEnd"/>
       <w:r>
         <w:rPr>
           <w:b/>
@@ -2426,7 +2185,6 @@
       <w:r>
         <w:t>de la tabla ‘</w:t>
       </w:r>
-      <w:proofErr w:type="spellStart"/>
       <w:r>
         <w:rPr>
           <w:b/>
@@ -2434,7 +2192,6 @@
         </w:rPr>
         <w:t>TL_Calificacion</w:t>
       </w:r>
-      <w:proofErr w:type="spellEnd"/>
       <w:r>
         <w:t xml:space="preserve">’ </w:t>
       </w:r>
@@ -2459,7 +2216,7 @@
     </w:p>
     <w:p>
       <w:pPr>
-        <w:pStyle w:val="Prrafodelista"/>
+        <w:pStyle w:val="ListParagraph"/>
         <w:numPr>
           <w:ilvl w:val="0"/>
           <w:numId w:val="2"/>
@@ -2556,15 +2313,7 @@
         <w:t>último</w:t>
       </w:r>
       <w:r>
-        <w:t xml:space="preserve"> lugar volver a </w:t>
-      </w:r>
-      <w:proofErr w:type="spellStart"/>
-      <w:r>
-        <w:t>setearle</w:t>
-      </w:r>
-      <w:proofErr w:type="spellEnd"/>
-      <w:r>
-        <w:t xml:space="preserve"> la </w:t>
+        <w:t xml:space="preserve"> lugar volver a setearle la </w:t>
       </w:r>
       <w:r>
         <w:t>última</w:t>
@@ -2593,30 +2342,14 @@
     </w:p>
     <w:p>
       <w:pPr>
-        <w:pStyle w:val="Prrafodelista"/>
+        <w:pStyle w:val="ListParagraph"/>
         <w:numPr>
           <w:ilvl w:val="0"/>
           <w:numId w:val="2"/>
         </w:numPr>
       </w:pPr>
       <w:r>
-        <w:t xml:space="preserve">Para el manejo del usuario </w:t>
-      </w:r>
-      <w:proofErr w:type="spellStart"/>
-      <w:r>
-        <w:t>logueado</w:t>
-      </w:r>
-      <w:proofErr w:type="spellEnd"/>
-      <w:r>
-        <w:t xml:space="preserve">, en vez de instanciar un objeto Usuario en el momento que se </w:t>
-      </w:r>
-      <w:proofErr w:type="spellStart"/>
-      <w:r>
-        <w:t>loguea</w:t>
-      </w:r>
-      <w:proofErr w:type="spellEnd"/>
-      <w:r>
-        <w:t xml:space="preserve"> el usuario</w:t>
+        <w:t>Para el manejo del usuario logueado, en vez de instanciar un objeto Usuario en el momento que se loguea el usuario</w:t>
       </w:r>
       <w:r>
         <w:t xml:space="preserve"> e ir pasando dicho objeto entre las distintas </w:t>
@@ -2624,7 +2357,6 @@
       <w:r>
         <w:t>pantallas que lo necesiten, decidimos crear una clase global ‘</w:t>
       </w:r>
-      <w:proofErr w:type="spellStart"/>
       <w:r>
         <w:rPr>
           <w:b/>
@@ -2632,7 +2364,6 @@
         </w:rPr>
         <w:t>SessionManager</w:t>
       </w:r>
-      <w:proofErr w:type="spellEnd"/>
       <w:r>
         <w:t xml:space="preserve">’, encargada de contener la </w:t>
       </w:r>
@@ -2640,36 +2371,12 @@
         <w:t>información</w:t>
       </w:r>
       <w:r>
-        <w:t xml:space="preserve"> del usuario </w:t>
-      </w:r>
-      <w:proofErr w:type="spellStart"/>
-      <w:r>
-        <w:t>logueado</w:t>
-      </w:r>
-      <w:proofErr w:type="spellEnd"/>
-      <w:r>
-        <w:t xml:space="preserve">, el rol con el que se </w:t>
-      </w:r>
-      <w:proofErr w:type="spellStart"/>
-      <w:r>
-        <w:t>logueo</w:t>
-      </w:r>
-      <w:proofErr w:type="spellEnd"/>
-      <w:r>
-        <w:t xml:space="preserve"> y el momento de </w:t>
-      </w:r>
-      <w:proofErr w:type="spellStart"/>
-      <w:r>
-        <w:t>login</w:t>
-      </w:r>
-      <w:proofErr w:type="spellEnd"/>
-      <w:r>
-        <w:t xml:space="preserve">. </w:t>
+        <w:t xml:space="preserve"> del usuario logueado, el rol con el que se logueo y el momento de login. </w:t>
       </w:r>
     </w:p>
     <w:p>
       <w:pPr>
-        <w:pStyle w:val="Prrafodelista"/>
+        <w:pStyle w:val="ListParagraph"/>
         <w:numPr>
           <w:ilvl w:val="0"/>
           <w:numId w:val="2"/>
@@ -2783,22 +2490,14 @@
     </w:p>
     <w:p>
       <w:pPr>
-        <w:pStyle w:val="Prrafodelista"/>
+        <w:pStyle w:val="ListParagraph"/>
         <w:numPr>
           <w:ilvl w:val="0"/>
           <w:numId w:val="2"/>
         </w:numPr>
       </w:pPr>
       <w:r>
-        <w:t xml:space="preserve">Se pedía en la consigna que todas las bajas realizadas (en los distintos </w:t>
-      </w:r>
-      <w:proofErr w:type="spellStart"/>
-      <w:r>
-        <w:t>ABM’s</w:t>
-      </w:r>
-      <w:proofErr w:type="spellEnd"/>
-      <w:r>
-        <w:t>) en el sistema fueran lógicas</w:t>
+        <w:t>Se pedía en la consigna que todas las bajas realizadas (en los distintos ABM’s) en el sistema fueran lógicas</w:t>
       </w:r>
       <w:r>
         <w:t>. Para esto, fue necesario agregar una columna ‘</w:t>
@@ -2855,15 +2554,7 @@
         <w:t>único</w:t>
       </w:r>
       <w:r>
-        <w:t xml:space="preserve"> que realizaba era </w:t>
-      </w:r>
-      <w:proofErr w:type="spellStart"/>
-      <w:r>
-        <w:t>setearle</w:t>
-      </w:r>
-      <w:proofErr w:type="spellEnd"/>
-      <w:r>
-        <w:t xml:space="preserve"> el valor “</w:t>
+        <w:t xml:space="preserve"> que realizaba era setearle el valor “</w:t>
       </w:r>
       <w:r>
         <w:rPr>
@@ -2887,7 +2578,7 @@
     </w:p>
     <w:p>
       <w:pPr>
-        <w:pStyle w:val="Prrafodelista"/>
+        <w:pStyle w:val="ListParagraph"/>
         <w:numPr>
           <w:ilvl w:val="0"/>
           <w:numId w:val="2"/>
@@ -2914,7 +2605,6 @@
       <w:r>
         <w:t xml:space="preserve"> eliminar dicho rol a los usuarios que lo posean asignado. Para poder realizar esto, en primer instancia, debimos crear una tabla ‘</w:t>
       </w:r>
-      <w:proofErr w:type="spellStart"/>
       <w:r>
         <w:rPr>
           <w:b/>
@@ -2922,7 +2612,6 @@
         </w:rPr>
         <w:t>TL_Usuario_Rol</w:t>
       </w:r>
-      <w:proofErr w:type="spellEnd"/>
       <w:r>
         <w:t xml:space="preserve">’ que efectivamente relacione a los usuarios con sus roles asignados. Para poder realizarle la baja del rol a los usuarios que lo </w:t>
       </w:r>
@@ -2932,18 +2621,15 @@
       <w:r>
         <w:t xml:space="preserve"> asignado, decidimos crear un </w:t>
       </w:r>
-      <w:proofErr w:type="spellStart"/>
       <w:r>
         <w:rPr>
           <w:b/>
         </w:rPr>
         <w:t>trigger</w:t>
       </w:r>
-      <w:proofErr w:type="spellEnd"/>
       <w:r>
         <w:t xml:space="preserve"> (disparador) que se iba a ejecutar siempre luego que se modifique (AFTER UPDATE) la tabla ‘</w:t>
       </w:r>
-      <w:proofErr w:type="spellStart"/>
       <w:r>
         <w:rPr>
           <w:b/>
@@ -2951,7 +2637,6 @@
         </w:rPr>
         <w:t>TL_Rol</w:t>
       </w:r>
-      <w:proofErr w:type="spellEnd"/>
       <w:r>
         <w:t>’. Este disparador se fijara si el nuevo valor del campo ‘</w:t>
       </w:r>
@@ -2963,15 +2648,7 @@
         <w:t>Activo</w:t>
       </w:r>
       <w:r>
-        <w:t xml:space="preserve">’ del rol modificado fue </w:t>
-      </w:r>
-      <w:proofErr w:type="spellStart"/>
-      <w:r>
-        <w:t>seteado</w:t>
-      </w:r>
-      <w:proofErr w:type="spellEnd"/>
-      <w:r>
-        <w:t xml:space="preserve"> en </w:t>
+        <w:t xml:space="preserve">’ del rol modificado fue seteado en </w:t>
       </w:r>
       <w:r>
         <w:t>“</w:t>
@@ -3006,7 +2683,6 @@
       <w:r>
         <w:t xml:space="preserve"> en todo el sistema) de todos los registros de la tabla ‘</w:t>
       </w:r>
-      <w:proofErr w:type="spellStart"/>
       <w:r>
         <w:rPr>
           <w:b/>
@@ -3014,11 +2690,9 @@
         </w:rPr>
         <w:t>TL_Usuario_Rol</w:t>
       </w:r>
-      <w:proofErr w:type="spellEnd"/>
       <w:r>
         <w:t>’ cuyo campo ‘</w:t>
       </w:r>
-      <w:proofErr w:type="spellStart"/>
       <w:r>
         <w:rPr>
           <w:b/>
@@ -3026,7 +2700,6 @@
         </w:rPr>
         <w:t>ID_Rol</w:t>
       </w:r>
-      <w:proofErr w:type="spellEnd"/>
       <w:r>
         <w:t xml:space="preserve">’ coincida con el del rol modificado. La </w:t>
       </w:r>
@@ -3087,7 +2760,7 @@
     </w:p>
     <w:p>
       <w:pPr>
-        <w:pStyle w:val="Prrafodelista"/>
+        <w:pStyle w:val="ListParagraph"/>
         <w:numPr>
           <w:ilvl w:val="0"/>
           <w:numId w:val="2"/>
@@ -3159,7 +2832,7 @@
     </w:p>
     <w:p>
       <w:pPr>
-        <w:pStyle w:val="Prrafodelista"/>
+        <w:pStyle w:val="ListParagraph"/>
         <w:numPr>
           <w:ilvl w:val="0"/>
           <w:numId w:val="2"/>
@@ -3247,7 +2920,7 @@
     </w:p>
     <w:p>
       <w:pPr>
-        <w:pStyle w:val="Prrafodelista"/>
+        <w:pStyle w:val="ListParagraph"/>
         <w:numPr>
           <w:ilvl w:val="0"/>
           <w:numId w:val="2"/>
@@ -3281,7 +2954,6 @@
       <w:r>
         <w:t xml:space="preserve"> todos los valores para modificar todos los campos de la tabla ‘</w:t>
       </w:r>
-      <w:proofErr w:type="spellStart"/>
       <w:r>
         <w:rPr>
           <w:b/>
@@ -3289,7 +2961,6 @@
         </w:rPr>
         <w:t>TL_Publicacion</w:t>
       </w:r>
-      <w:proofErr w:type="spellEnd"/>
       <w:r>
         <w:t>’, hecho que sí</w:t>
       </w:r>
@@ -3356,54 +3027,20 @@
       <w:r>
         <w:t xml:space="preserve"> son: ‘</w:t>
       </w:r>
-      <w:proofErr w:type="spellStart"/>
       <w:r>
         <w:rPr>
           <w:b/>
           <w:sz w:val="22"/>
         </w:rPr>
-        <w:t>ID_Usuario</w:t>
-      </w:r>
-      <w:proofErr w:type="spellEnd"/>
-      <w:r>
-        <w:rPr>
-          <w:b/>
-          <w:sz w:val="22"/>
-        </w:rPr>
-        <w:t>’, ‘</w:t>
-      </w:r>
-      <w:proofErr w:type="spellStart"/>
-      <w:r>
-        <w:rPr>
-          <w:b/>
-          <w:sz w:val="22"/>
-        </w:rPr>
-        <w:t>Fecha_Inicio</w:t>
-      </w:r>
-      <w:proofErr w:type="spellEnd"/>
-      <w:r>
-        <w:rPr>
-          <w:b/>
-          <w:sz w:val="22"/>
-        </w:rPr>
-        <w:t>’, ‘</w:t>
-      </w:r>
-      <w:proofErr w:type="spellStart"/>
-      <w:r>
-        <w:rPr>
-          <w:b/>
-          <w:sz w:val="22"/>
-        </w:rPr>
-        <w:t>Fecha_Vencimiento</w:t>
-      </w:r>
-      <w:proofErr w:type="spellEnd"/>
+        <w:t>ID_Usuario’, ‘Fecha_Inicio’, ‘Fecha_Vencimiento</w:t>
+      </w:r>
       <w:r>
         <w:t>’.</w:t>
       </w:r>
     </w:p>
     <w:p>
       <w:pPr>
-        <w:pStyle w:val="Prrafodelista"/>
+        <w:pStyle w:val="ListParagraph"/>
         <w:numPr>
           <w:ilvl w:val="0"/>
           <w:numId w:val="2"/>
@@ -3412,7 +3049,6 @@
       <w:r>
         <w:t>Como se puede observar en el modelo relacional de datos, la tabla ‘</w:t>
       </w:r>
-      <w:proofErr w:type="spellStart"/>
       <w:r>
         <w:rPr>
           <w:b/>
@@ -3420,7 +3056,6 @@
         </w:rPr>
         <w:t>TL_Usuario</w:t>
       </w:r>
-      <w:proofErr w:type="spellEnd"/>
       <w:r>
         <w:t>’ cuenta con dos campos ‘</w:t>
       </w:r>
@@ -3502,15 +3137,7 @@
         <w:t>ABM de Usuarios</w:t>
       </w:r>
       <w:r>
-        <w:t xml:space="preserve">’, seleccionar el usuario que se encuentra inactivo y </w:t>
-      </w:r>
-      <w:proofErr w:type="spellStart"/>
-      <w:r>
-        <w:t>resetearle</w:t>
-      </w:r>
-      <w:proofErr w:type="spellEnd"/>
-      <w:r>
-        <w:t xml:space="preserve"> dicho valor. El campo ‘</w:t>
+        <w:t>’, seleccionar el usuario que se encuentra inactivo y resetearle dicho valor. El campo ‘</w:t>
       </w:r>
       <w:r>
         <w:rPr>
@@ -3537,60 +3164,28 @@
     </w:p>
     <w:p>
       <w:pPr>
-        <w:pStyle w:val="Prrafodelista"/>
+        <w:pStyle w:val="ListParagraph"/>
         <w:numPr>
           <w:ilvl w:val="0"/>
           <w:numId w:val="2"/>
         </w:numPr>
       </w:pPr>
       <w:r>
-        <w:t xml:space="preserve">En los </w:t>
-      </w:r>
-      <w:proofErr w:type="spellStart"/>
-      <w:r>
-        <w:t>ABM’s</w:t>
-      </w:r>
-      <w:proofErr w:type="spellEnd"/>
-      <w:r>
-        <w:t xml:space="preserve"> tanto de Cliente como de Empresa, decidimos utilizar un mismo formulario para la alta y para la modificación ya que compartían todos los campos. La única variación que hay es si pre cargamos los datos o no y la </w:t>
-      </w:r>
-      <w:proofErr w:type="spellStart"/>
-      <w:r>
-        <w:t>query</w:t>
-      </w:r>
-      <w:proofErr w:type="spellEnd"/>
-      <w:r>
-        <w:t xml:space="preserve"> a realizar al confirmar la operación. Para ello tomamos el siguiente criterio: si al instanciar el formulario le pasábamos un cliente/empresa, lo tomamos como una modificación, en cambio si recibía </w:t>
-      </w:r>
-      <w:proofErr w:type="spellStart"/>
-      <w:r>
-        <w:t>null</w:t>
-      </w:r>
-      <w:proofErr w:type="spellEnd"/>
-      <w:r>
-        <w:t>, la operación es una alta.</w:t>
+        <w:t>En los ABM’s tanto de Cliente como de Empresa, decidimos utilizar un mismo formulario para la alta y para la modificación ya que compartían todos los campos. La única variación que hay es si pre cargamos los datos o no y la query a realizar al confirmar la operación. Para ello tomamos el siguiente criterio: si al instanciar el formulario le pasábamos un cliente/empresa, lo tomamos como una modificación, en cambio si recibía null, la operación es una alta.</w:t>
       </w:r>
     </w:p>
     <w:p>
       <w:pPr>
-        <w:pStyle w:val="Ttulo2"/>
-      </w:pPr>
-      <w:bookmarkStart w:id="4" w:name="_Toc390710129"/>
+        <w:pStyle w:val="Heading2"/>
+      </w:pPr>
+      <w:bookmarkStart w:id="5" w:name="_Toc390710129"/>
       <w:r>
         <w:lastRenderedPageBreak/>
         <w:t>D</w:t>
       </w:r>
-      <w:bookmarkEnd w:id="4"/>
-      <w:r>
-        <w:t xml:space="preserve">ER (Diagrama Entidad </w:t>
-      </w:r>
-      <w:proofErr w:type="spellStart"/>
-      <w:r>
-        <w:t>Relacion</w:t>
-      </w:r>
-      <w:proofErr w:type="spellEnd"/>
-      <w:r>
-        <w:t>)</w:t>
+      <w:bookmarkEnd w:id="5"/>
+      <w:r>
+        <w:t>ER (Diagrama Entidad Relacion)</w:t>
       </w:r>
     </w:p>
     <w:p>
@@ -3603,10 +3198,10 @@
         <w:rPr>
           <w:noProof/>
           <w:sz w:val="16"/>
-          <w:lang w:eastAsia="es-AR"/>
+          <w:lang w:val="en-US" w:eastAsia="en-US"/>
         </w:rPr>
         <w:drawing>
-          <wp:inline distT="0" distB="0" distL="0" distR="0">
+          <wp:inline distT="0" distB="0" distL="0" distR="0" wp14:anchorId="7212888E" wp14:editId="4C0D9A82">
             <wp:extent cx="5485255" cy="5646420"/>
             <wp:effectExtent l="0" t="0" r="0" b="0"/>
             <wp:docPr id="1" name="Picture 1"/>
@@ -3621,10 +3216,10 @@
                     <pic:cNvPicPr/>
                   </pic:nvPicPr>
                   <pic:blipFill>
-                    <a:blip r:embed="rId10">
+                    <a:blip r:embed="rId11">
                       <a:extLst>
                         <a:ext uri="{28A0092B-C50C-407E-A947-70E740481C1C}">
-                          <a14:useLocalDpi xmlns:a14="http://schemas.microsoft.com/office/drawing/2010/main" xmlns:wps="http://schemas.microsoft.com/office/word/2010/wordprocessingShape" xmlns:wpi="http://schemas.microsoft.com/office/word/2010/wordprocessingInk" xmlns:wpg="http://schemas.microsoft.com/office/word/2010/wordprocessingGroup" xmlns:w14="http://schemas.microsoft.com/office/word/2010/wordml" xmlns:w="http://schemas.openxmlformats.org/wordprocessingml/2006/main" xmlns:w10="urn:schemas-microsoft-com:office:word" xmlns:wp14="http://schemas.microsoft.com/office/word/2010/wordprocessingDrawing" xmlns:v="urn:schemas-microsoft-com:vml" xmlns:o="urn:schemas-microsoft-com:office:office" xmlns:mc="http://schemas.openxmlformats.org/markup-compatibility/2006" xmlns:wpc="http://schemas.microsoft.com/office/word/2010/wordprocessingCanvas" xmlns="" val="0"/>
+                          <a14:useLocalDpi xmlns:a14="http://schemas.microsoft.com/office/drawing/2010/main" val="0"/>
                         </a:ext>
                       </a:extLst>
                     </a:blip>
@@ -3669,13 +3264,13 @@
     </w:p>
     <w:p>
       <w:pPr>
-        <w:pStyle w:val="Ttulo2"/>
-      </w:pPr>
-      <w:bookmarkStart w:id="5" w:name="_Toc390710130"/>
+        <w:pStyle w:val="Heading2"/>
+      </w:pPr>
+      <w:bookmarkStart w:id="6" w:name="_Toc390710130"/>
       <w:r>
         <w:t>Consultas</w:t>
       </w:r>
-      <w:bookmarkEnd w:id="5"/>
+      <w:bookmarkEnd w:id="6"/>
     </w:p>
     <w:p>
       <w:r>
@@ -3694,39 +3289,7 @@
         <w:t>código</w:t>
       </w:r>
       <w:r>
-        <w:t xml:space="preserve"> (</w:t>
-      </w:r>
-      <w:proofErr w:type="spellStart"/>
-      <w:r>
-        <w:t>stored</w:t>
-      </w:r>
-      <w:proofErr w:type="spellEnd"/>
-      <w:r>
-        <w:t xml:space="preserve"> </w:t>
-      </w:r>
-      <w:proofErr w:type="spellStart"/>
-      <w:r>
-        <w:t>procedures</w:t>
-      </w:r>
-      <w:proofErr w:type="spellEnd"/>
-      <w:r>
-        <w:t>/</w:t>
-      </w:r>
-      <w:proofErr w:type="spellStart"/>
-      <w:r>
-        <w:t>command</w:t>
-      </w:r>
-      <w:proofErr w:type="spellEnd"/>
-      <w:r>
-        <w:t xml:space="preserve"> </w:t>
-      </w:r>
-      <w:proofErr w:type="spellStart"/>
-      <w:r>
-        <w:t>type</w:t>
-      </w:r>
-      <w:proofErr w:type="spellEnd"/>
-      <w:r>
-        <w:t xml:space="preserve">) o las que </w:t>
+        <w:t xml:space="preserve"> (stored procedures/command type) o las que </w:t>
       </w:r>
       <w:r>
         <w:t>están</w:t>
@@ -3744,23 +3307,7 @@
         <w:t>código</w:t>
       </w:r>
       <w:r>
-        <w:t xml:space="preserve"> (</w:t>
-      </w:r>
-      <w:proofErr w:type="spellStart"/>
-      <w:r>
-        <w:t>command</w:t>
-      </w:r>
-      <w:proofErr w:type="spellEnd"/>
-      <w:r>
-        <w:t xml:space="preserve"> </w:t>
-      </w:r>
-      <w:proofErr w:type="spellStart"/>
-      <w:r>
-        <w:t>type</w:t>
-      </w:r>
-      <w:proofErr w:type="spellEnd"/>
-      <w:r>
-        <w:t xml:space="preserve">). </w:t>
+        <w:t xml:space="preserve"> (command type). </w:t>
       </w:r>
       <w:r>
         <w:t>Aquí</w:t>
@@ -3838,15 +3385,7 @@
         <w:t>decisión</w:t>
       </w:r>
       <w:r>
-        <w:t xml:space="preserve"> particular para hacer esto (todas al principio, todas al final, etc.), sino que a medida que cada miembro del grupo encontraba que era necesario crear una nueva </w:t>
-      </w:r>
-      <w:proofErr w:type="spellStart"/>
-      <w:r>
-        <w:t>query</w:t>
-      </w:r>
-      <w:proofErr w:type="spellEnd"/>
-      <w:r>
-        <w:t xml:space="preserve">, la agregaba al script inicial en su </w:t>
+        <w:t xml:space="preserve"> particular para hacer esto (todas al principio, todas al final, etc.), sino que a medida que cada miembro del grupo encontraba que era necesario crear una nueva query, la agregaba al script inicial en su </w:t>
       </w:r>
       <w:r>
         <w:t>posición</w:t>
@@ -3872,121 +3411,76 @@
       <w:r>
         <w:t>: SELECT (las denominamos con el nombre: ‘</w:t>
       </w:r>
-      <w:proofErr w:type="spellStart"/>
       <w:r>
         <w:rPr>
           <w:b/>
           <w:sz w:val="22"/>
         </w:rPr>
-        <w:t>get</w:t>
-      </w:r>
-      <w:proofErr w:type="spellEnd"/>
+        <w:t>get…</w:t>
+      </w:r>
+      <w:r>
+        <w:t>’), INSERT (denominamos: ‘</w:t>
+      </w:r>
       <w:r>
         <w:rPr>
           <w:b/>
           <w:sz w:val="22"/>
         </w:rPr>
-        <w:t>…</w:t>
-      </w:r>
-      <w:r>
-        <w:t>’), INSERT (denominamos: ‘</w:t>
-      </w:r>
-      <w:proofErr w:type="spellStart"/>
+        <w:t>insert…</w:t>
+      </w:r>
+      <w:r>
+        <w:t>’), UPDATE (denominamos: ‘</w:t>
+      </w:r>
       <w:r>
         <w:rPr>
           <w:b/>
           <w:sz w:val="22"/>
         </w:rPr>
-        <w:t>insert</w:t>
-      </w:r>
-      <w:proofErr w:type="spellEnd"/>
+        <w:t>update…</w:t>
+      </w:r>
+      <w:r>
+        <w:t>’) y DELETE (denominamos: ‘</w:t>
+      </w:r>
       <w:r>
         <w:rPr>
           <w:b/>
           <w:sz w:val="22"/>
         </w:rPr>
-        <w:t>…</w:t>
-      </w:r>
-      <w:r>
-        <w:t>’), UPDATE (denominamos: ‘</w:t>
-      </w:r>
-      <w:proofErr w:type="spellStart"/>
+        <w:t>delete…</w:t>
+      </w:r>
+      <w:r>
+        <w:t xml:space="preserve">’). A su vez, las consultas </w:t>
+      </w:r>
+      <w:r>
+        <w:t>más</w:t>
+      </w:r>
+      <w:r>
+        <w:t xml:space="preserve"> complejas </w:t>
+      </w:r>
+      <w:r>
+        <w:t xml:space="preserve">que obtienen datos que poseen cierta </w:t>
+      </w:r>
+      <w:r>
+        <w:t>lógica</w:t>
+      </w:r>
+      <w:r>
+        <w:t xml:space="preserve"> particular, </w:t>
+      </w:r>
+      <w:r>
+        <w:t xml:space="preserve">(SELECT), </w:t>
+      </w:r>
+      <w:r>
+        <w:t xml:space="preserve"> </w:t>
+      </w:r>
+      <w:r>
+        <w:t>las denominamos: ‘</w:t>
+      </w:r>
       <w:r>
         <w:rPr>
           <w:b/>
           <w:sz w:val="22"/>
         </w:rPr>
-        <w:t>update</w:t>
-      </w:r>
-      <w:proofErr w:type="spellEnd"/>
-      <w:r>
-        <w:rPr>
-          <w:b/>
-          <w:sz w:val="22"/>
-        </w:rPr>
-        <w:t>…</w:t>
-      </w:r>
-      <w:r>
-        <w:t>’) y DELETE (denominamos: ‘</w:t>
-      </w:r>
-      <w:proofErr w:type="spellStart"/>
-      <w:r>
-        <w:rPr>
-          <w:b/>
-          <w:sz w:val="22"/>
-        </w:rPr>
-        <w:t>delete</w:t>
-      </w:r>
-      <w:proofErr w:type="spellEnd"/>
-      <w:r>
-        <w:rPr>
-          <w:b/>
-          <w:sz w:val="22"/>
-        </w:rPr>
-        <w:t>…</w:t>
-      </w:r>
-      <w:r>
-        <w:t xml:space="preserve">’). A su vez, las consultas </w:t>
-      </w:r>
-      <w:r>
-        <w:t>más</w:t>
-      </w:r>
-      <w:r>
-        <w:t xml:space="preserve"> complejas </w:t>
-      </w:r>
-      <w:r>
-        <w:t xml:space="preserve">que obtienen datos que poseen cierta </w:t>
-      </w:r>
-      <w:r>
-        <w:t>lógica</w:t>
-      </w:r>
-      <w:r>
-        <w:t xml:space="preserve"> particular, </w:t>
-      </w:r>
-      <w:r>
-        <w:t xml:space="preserve">(SELECT), </w:t>
-      </w:r>
-      <w:r>
-        <w:t xml:space="preserve"> </w:t>
-      </w:r>
-      <w:r>
-        <w:t>las denominamos: ‘</w:t>
-      </w:r>
-      <w:proofErr w:type="spellStart"/>
-      <w:r>
-        <w:rPr>
-          <w:b/>
-          <w:sz w:val="22"/>
-        </w:rPr>
-        <w:t>getBy</w:t>
-      </w:r>
-      <w:proofErr w:type="spellEnd"/>
-      <w:r>
-        <w:rPr>
-          <w:b/>
-          <w:sz w:val="22"/>
-        </w:rPr>
-        <w:t>…</w:t>
+        <w:t>getBy…</w:t>
       </w:r>
       <w:r>
         <w:t xml:space="preserve">’. </w:t>
@@ -4000,7 +3494,7 @@
     </w:p>
     <w:p>
       <w:pPr>
-        <w:pStyle w:val="Prrafodelista"/>
+        <w:pStyle w:val="ListParagraph"/>
         <w:numPr>
           <w:ilvl w:val="0"/>
           <w:numId w:val="4"/>
@@ -4024,7 +3518,6 @@
       <w:r>
         <w:t>‘</w:t>
       </w:r>
-      <w:proofErr w:type="spellStart"/>
       <w:r>
         <w:rPr>
           <w:b/>
@@ -4032,7 +3525,6 @@
         </w:rPr>
         <w:t>ExecuteNonQuery</w:t>
       </w:r>
-      <w:proofErr w:type="spellEnd"/>
       <w:r>
         <w:t>’</w:t>
       </w:r>
@@ -4042,7 +3534,7 @@
     </w:p>
     <w:p>
       <w:pPr>
-        <w:pStyle w:val="Prrafodelista"/>
+        <w:pStyle w:val="ListParagraph"/>
         <w:numPr>
           <w:ilvl w:val="0"/>
           <w:numId w:val="4"/>
@@ -4069,7 +3561,6 @@
       <w:r>
         <w:t>‘</w:t>
       </w:r>
-      <w:proofErr w:type="spellStart"/>
       <w:r>
         <w:rPr>
           <w:b/>
@@ -4077,7 +3568,6 @@
         </w:rPr>
         <w:t>ExecuteScalar</w:t>
       </w:r>
-      <w:proofErr w:type="spellEnd"/>
       <w:r>
         <w:t>’</w:t>
       </w:r>
@@ -4087,7 +3577,7 @@
     </w:p>
     <w:p>
       <w:pPr>
-        <w:pStyle w:val="Prrafodelista"/>
+        <w:pStyle w:val="ListParagraph"/>
         <w:numPr>
           <w:ilvl w:val="0"/>
           <w:numId w:val="4"/>
@@ -4105,7 +3595,6 @@
       <w:r>
         <w:t>‘</w:t>
       </w:r>
-      <w:proofErr w:type="spellStart"/>
       <w:r>
         <w:rPr>
           <w:b/>
@@ -4113,7 +3602,6 @@
         </w:rPr>
         <w:t>ExecuteReader</w:t>
       </w:r>
-      <w:proofErr w:type="spellEnd"/>
       <w:r>
         <w:t>’</w:t>
       </w:r>
@@ -4123,15 +3611,13 @@
     </w:p>
     <w:p>
       <w:pPr>
-        <w:pStyle w:val="Ttulo2"/>
-      </w:pPr>
-      <w:bookmarkStart w:id="6" w:name="_Toc390710131"/>
-      <w:proofErr w:type="spellStart"/>
+        <w:pStyle w:val="Heading2"/>
+      </w:pPr>
+      <w:bookmarkStart w:id="7" w:name="_Toc390710131"/>
       <w:r>
         <w:t>Triggers</w:t>
       </w:r>
-      <w:bookmarkEnd w:id="6"/>
-      <w:proofErr w:type="spellEnd"/>
+      <w:bookmarkEnd w:id="7"/>
     </w:p>
     <w:p>
       <w:r>
@@ -4148,20 +3634,11 @@
         <w:t>’, realizamo</w:t>
       </w:r>
       <w:r>
-        <w:t xml:space="preserve">s un </w:t>
-      </w:r>
-      <w:proofErr w:type="spellStart"/>
-      <w:r>
-        <w:t>trigger</w:t>
-      </w:r>
-      <w:proofErr w:type="spellEnd"/>
-      <w:r>
-        <w:t xml:space="preserve"> (disparador) </w:t>
+        <w:t xml:space="preserve">s un trigger (disparador) </w:t>
       </w:r>
       <w:r>
         <w:t>‘</w:t>
       </w:r>
-      <w:proofErr w:type="spellStart"/>
       <w:r>
         <w:rPr>
           <w:b/>
@@ -4169,7 +3646,6 @@
         </w:rPr>
         <w:t>TL_Rol_After_Update</w:t>
       </w:r>
-      <w:proofErr w:type="spellEnd"/>
       <w:r>
         <w:t xml:space="preserve">’ </w:t>
       </w:r>
@@ -4180,15 +3656,7 @@
         <w:t>modificación</w:t>
       </w:r>
       <w:r>
-        <w:t xml:space="preserve"> (AFTER UPDATE) de la tabla </w:t>
-      </w:r>
-      <w:proofErr w:type="spellStart"/>
-      <w:r>
-        <w:t>TL_Rol</w:t>
-      </w:r>
-      <w:proofErr w:type="spellEnd"/>
-      <w:r>
-        <w:t xml:space="preserve">. Como planteaba la consigna, cuando se realizaba la baja </w:t>
+        <w:t xml:space="preserve"> (AFTER UPDATE) de la tabla TL_Rol. Como planteaba la consigna, cuando se realizaba la baja </w:t>
       </w:r>
       <w:r>
         <w:t>(</w:t>
@@ -4223,7 +3691,6 @@
       <w:r>
         <w:t>, la poseemos en una tabla ‘</w:t>
       </w:r>
-      <w:proofErr w:type="spellStart"/>
       <w:r>
         <w:rPr>
           <w:b/>
@@ -4231,7 +3698,6 @@
         </w:rPr>
         <w:t>TL_Usuario_Rol</w:t>
       </w:r>
-      <w:proofErr w:type="spellEnd"/>
       <w:r>
         <w:t xml:space="preserve">’ donde se relacionan a los usuarios con los roles asignados (a </w:t>
       </w:r>
@@ -4258,15 +3724,7 @@
         <w:t>Activo</w:t>
       </w:r>
       <w:r>
-        <w:t xml:space="preserve">’ del rol modificado fue </w:t>
-      </w:r>
-      <w:proofErr w:type="spellStart"/>
-      <w:r>
-        <w:t>seteado</w:t>
-      </w:r>
-      <w:proofErr w:type="spellEnd"/>
-      <w:r>
-        <w:t xml:space="preserve"> en false. En dicho caso, realizara la baja </w:t>
+        <w:t xml:space="preserve">’ del rol modificado fue seteado en false. En dicho caso, realizara la baja </w:t>
       </w:r>
       <w:r>
         <w:t>física</w:t>
@@ -4274,7 +3732,6 @@
       <w:r>
         <w:t xml:space="preserve"> de todos los registros de la tabla ‘</w:t>
       </w:r>
-      <w:proofErr w:type="spellStart"/>
       <w:r>
         <w:rPr>
           <w:b/>
@@ -4282,11 +3739,9 @@
         </w:rPr>
         <w:t>TL_Usuario_Rol</w:t>
       </w:r>
-      <w:proofErr w:type="spellEnd"/>
       <w:r>
         <w:t>’ cuyo campo ‘</w:t>
       </w:r>
-      <w:proofErr w:type="spellStart"/>
       <w:r>
         <w:rPr>
           <w:b/>
@@ -4294,7 +3749,6 @@
         </w:rPr>
         <w:t>ID_Rol</w:t>
       </w:r>
-      <w:proofErr w:type="spellEnd"/>
       <w:r>
         <w:t xml:space="preserve">’ coincida con el del rol modificado. </w:t>
       </w:r>
@@ -4305,15 +3759,7 @@
         <w:t xml:space="preserve">Por otro lado, en la consigna se planteaba como requisito funcional, que a medida que un usuario decida realizar una compra de una publicación (de cualquier tipo) y califique a dicho vendedor (tanto empresa como cliente), la puntuación que dicho usuario otorgó afecte a la reputación del vendedor. Para esto, </w:t>
       </w:r>
       <w:r>
-        <w:t xml:space="preserve">en </w:t>
-      </w:r>
-      <w:proofErr w:type="gramStart"/>
-      <w:r>
-        <w:t>primer</w:t>
-      </w:r>
-      <w:proofErr w:type="gramEnd"/>
-      <w:r>
-        <w:t xml:space="preserve"> instancia </w:t>
+        <w:t xml:space="preserve">en primer instancia </w:t>
       </w:r>
       <w:r>
         <w:t xml:space="preserve">decidimos crear </w:t>
@@ -4331,7 +3777,6 @@
       <w:r>
         <w:t>’ en la tabla ‘</w:t>
       </w:r>
-      <w:proofErr w:type="spellStart"/>
       <w:r>
         <w:rPr>
           <w:b/>
@@ -4339,19 +3784,9 @@
         </w:rPr>
         <w:t>TL_Usuario</w:t>
       </w:r>
-      <w:proofErr w:type="spellEnd"/>
-      <w:r>
-        <w:t xml:space="preserve">’, cuyo valor por defecto es 0. Y luego, tuvimos que crear un </w:t>
-      </w:r>
-      <w:proofErr w:type="spellStart"/>
-      <w:r>
-        <w:t>trigger</w:t>
-      </w:r>
-      <w:proofErr w:type="spellEnd"/>
-      <w:r>
-        <w:t xml:space="preserve"> (disparador) que se ejecute luego de la inserción (AFTER INSERT) de un registro en la tabla ‘</w:t>
-      </w:r>
-      <w:proofErr w:type="spellStart"/>
+      <w:r>
+        <w:t>’, cuyo valor por defecto es 0. Y luego, tuvimos que crear un trigger (disparador) que se ejecute luego de la inserción (AFTER INSERT) de un registro en la tabla ‘</w:t>
+      </w:r>
       <w:r>
         <w:rPr>
           <w:b/>
@@ -4359,7 +3794,6 @@
         </w:rPr>
         <w:t>TL_Calificacion</w:t>
       </w:r>
-      <w:proofErr w:type="spellEnd"/>
       <w:r>
         <w:t>’. Al producirse este evento, se actualiza el campo ‘</w:t>
       </w:r>
@@ -4371,17 +3805,8 @@
         <w:t>Reputación</w:t>
       </w:r>
       <w:r>
-        <w:t xml:space="preserve">’ del registro del vendedor en </w:t>
-      </w:r>
-      <w:proofErr w:type="gramStart"/>
-      <w:r>
-        <w:t>la</w:t>
-      </w:r>
-      <w:proofErr w:type="gramEnd"/>
-      <w:r>
-        <w:t xml:space="preserve"> tabal ‘</w:t>
-      </w:r>
-      <w:proofErr w:type="spellStart"/>
+        <w:t>’ del registro del vendedor en la tabal ‘</w:t>
+      </w:r>
       <w:r>
         <w:rPr>
           <w:b/>
@@ -4389,29 +3814,20 @@
         </w:rPr>
         <w:t>TL_Usuario</w:t>
       </w:r>
-      <w:proofErr w:type="spellEnd"/>
-      <w:r>
-        <w:t xml:space="preserve">’, </w:t>
-      </w:r>
-      <w:proofErr w:type="spellStart"/>
-      <w:r>
-        <w:t>seteandole</w:t>
-      </w:r>
-      <w:proofErr w:type="spellEnd"/>
-      <w:r>
-        <w:t xml:space="preserve"> el promedio (AVG) de las distintas calificaciones recibidas debido a las compras de sus publicaciones.</w:t>
+      <w:r>
+        <w:t>’, seteandole el promedio (AVG) de las distintas calificaciones recibidas debido a las compras de sus publicaciones.</w:t>
       </w:r>
     </w:p>
     <w:p>
       <w:pPr>
-        <w:pStyle w:val="Ttulo2"/>
-      </w:pPr>
-      <w:bookmarkStart w:id="7" w:name="_Toc390710132"/>
+        <w:pStyle w:val="Heading2"/>
+      </w:pPr>
+      <w:bookmarkStart w:id="8" w:name="_Toc390710132"/>
       <w:r>
         <w:lastRenderedPageBreak/>
         <w:t>Índices</w:t>
       </w:r>
-      <w:bookmarkEnd w:id="7"/>
+      <w:bookmarkEnd w:id="8"/>
     </w:p>
     <w:p>
       <w:r>
@@ -4430,20 +3846,7 @@
         <w:t>índices</w:t>
       </w:r>
       <w:r>
-        <w:t>, nos dimos cu</w:t>
-      </w:r>
-      <w:bookmarkStart w:id="8" w:name="_GoBack"/>
-      <w:bookmarkEnd w:id="8"/>
-      <w:r>
-        <w:t xml:space="preserve">enta que bastaba con los generados propiamente por el motor de la base de datos cuando decidimos agregar la </w:t>
-      </w:r>
-      <w:proofErr w:type="spellStart"/>
-      <w:r>
-        <w:t>constraint</w:t>
-      </w:r>
-      <w:proofErr w:type="spellEnd"/>
-      <w:r>
-        <w:t xml:space="preserve"> de IDENTITY (identidad) a un determinado campo durante la </w:t>
+        <w:t xml:space="preserve">, nos dimos cuenta que bastaba con los generados propiamente por el motor de la base de datos cuando decidimos agregar la constraint de IDENTITY (identidad) a un determinado campo durante la </w:t>
       </w:r>
       <w:r>
         <w:t>creación</w:t>
@@ -4477,7 +3880,7 @@
 </file>
 
 <file path=word/endnotes.xml><?xml version="1.0" encoding="utf-8"?>
-<w:endnotes xmlns:ve="http://schemas.openxmlformats.org/markup-compatibility/2006" xmlns:o="urn:schemas-microsoft-com:office:office" xmlns:r="http://schemas.openxmlformats.org/officeDocument/2006/relationships" xmlns:m="http://schemas.openxmlformats.org/officeDocument/2006/math" xmlns:v="urn:schemas-microsoft-com:vml" xmlns:wp="http://schemas.openxmlformats.org/drawingml/2006/wordprocessingDrawing" xmlns:w10="urn:schemas-microsoft-com:office:word" xmlns:w="http://schemas.openxmlformats.org/wordprocessingml/2006/main" xmlns:wne="http://schemas.microsoft.com/office/word/2006/wordml">
+<w:endnotes xmlns:wpc="http://schemas.microsoft.com/office/word/2010/wordprocessingCanvas" xmlns:mo="http://schemas.microsoft.com/office/mac/office/2008/main" xmlns:mc="http://schemas.openxmlformats.org/markup-compatibility/2006" xmlns:mv="urn:schemas-microsoft-com:mac:vml" xmlns:o="urn:schemas-microsoft-com:office:office" xmlns:r="http://schemas.openxmlformats.org/officeDocument/2006/relationships" xmlns:m="http://schemas.openxmlformats.org/officeDocument/2006/math" xmlns:v="urn:schemas-microsoft-com:vml" xmlns:wp14="http://schemas.microsoft.com/office/word/2010/wordprocessingDrawing" xmlns:wp="http://schemas.openxmlformats.org/drawingml/2006/wordprocessingDrawing" xmlns:w10="urn:schemas-microsoft-com:office:word" xmlns:w="http://schemas.openxmlformats.org/wordprocessingml/2006/main" xmlns:w14="http://schemas.microsoft.com/office/word/2010/wordml" xmlns:wpg="http://schemas.microsoft.com/office/word/2010/wordprocessingGroup" xmlns:wpi="http://schemas.microsoft.com/office/word/2010/wordprocessingInk" xmlns:wne="http://schemas.microsoft.com/office/word/2006/wordml" xmlns:wps="http://schemas.microsoft.com/office/word/2010/wordprocessingShape" mc:Ignorable="w14 wp14 mv">
   <w:endnote w:type="separator" w:id="-1">
     <w:p>
       <w:r>
@@ -4496,7 +3899,7 @@
 </file>
 
 <file path=word/footnotes.xml><?xml version="1.0" encoding="utf-8"?>
-<w:footnotes xmlns:ve="http://schemas.openxmlformats.org/markup-compatibility/2006" xmlns:o="urn:schemas-microsoft-com:office:office" xmlns:r="http://schemas.openxmlformats.org/officeDocument/2006/relationships" xmlns:m="http://schemas.openxmlformats.org/officeDocument/2006/math" xmlns:v="urn:schemas-microsoft-com:vml" xmlns:wp="http://schemas.openxmlformats.org/drawingml/2006/wordprocessingDrawing" xmlns:w10="urn:schemas-microsoft-com:office:word" xmlns:w="http://schemas.openxmlformats.org/wordprocessingml/2006/main" xmlns:wne="http://schemas.microsoft.com/office/word/2006/wordml">
+<w:footnotes xmlns:wpc="http://schemas.microsoft.com/office/word/2010/wordprocessingCanvas" xmlns:mo="http://schemas.microsoft.com/office/mac/office/2008/main" xmlns:mc="http://schemas.openxmlformats.org/markup-compatibility/2006" xmlns:mv="urn:schemas-microsoft-com:mac:vml" xmlns:o="urn:schemas-microsoft-com:office:office" xmlns:r="http://schemas.openxmlformats.org/officeDocument/2006/relationships" xmlns:m="http://schemas.openxmlformats.org/officeDocument/2006/math" xmlns:v="urn:schemas-microsoft-com:vml" xmlns:wp14="http://schemas.microsoft.com/office/word/2010/wordprocessingDrawing" xmlns:wp="http://schemas.openxmlformats.org/drawingml/2006/wordprocessingDrawing" xmlns:w10="urn:schemas-microsoft-com:office:word" xmlns:w="http://schemas.openxmlformats.org/wordprocessingml/2006/main" xmlns:w14="http://schemas.microsoft.com/office/word/2010/wordml" xmlns:wpg="http://schemas.microsoft.com/office/word/2010/wordprocessingGroup" xmlns:wpi="http://schemas.microsoft.com/office/word/2010/wordprocessingInk" xmlns:wne="http://schemas.microsoft.com/office/word/2006/wordml" xmlns:wps="http://schemas.microsoft.com/office/word/2010/wordprocessingShape" mc:Ignorable="w14 wp14 mv">
   <w:footnote w:type="separator" w:id="-1">
     <w:p>
       <w:r>
@@ -4515,7 +3918,7 @@
 </file>
 
 <file path=word/numbering.xml><?xml version="1.0" encoding="utf-8"?>
-<w:numbering xmlns:ve="http://schemas.openxmlformats.org/markup-compatibility/2006" xmlns:o="urn:schemas-microsoft-com:office:office" xmlns:r="http://schemas.openxmlformats.org/officeDocument/2006/relationships" xmlns:m="http://schemas.openxmlformats.org/officeDocument/2006/math" xmlns:v="urn:schemas-microsoft-com:vml" xmlns:wp="http://schemas.openxmlformats.org/drawingml/2006/wordprocessingDrawing" xmlns:w10="urn:schemas-microsoft-com:office:word" xmlns:w="http://schemas.openxmlformats.org/wordprocessingml/2006/main" xmlns:wne="http://schemas.microsoft.com/office/word/2006/wordml">
+<w:numbering xmlns:wpc="http://schemas.microsoft.com/office/word/2010/wordprocessingCanvas" xmlns:mo="http://schemas.microsoft.com/office/mac/office/2008/main" xmlns:mc="http://schemas.openxmlformats.org/markup-compatibility/2006" xmlns:mv="urn:schemas-microsoft-com:mac:vml" xmlns:o="urn:schemas-microsoft-com:office:office" xmlns:r="http://schemas.openxmlformats.org/officeDocument/2006/relationships" xmlns:m="http://schemas.openxmlformats.org/officeDocument/2006/math" xmlns:v="urn:schemas-microsoft-com:vml" xmlns:wp14="http://schemas.microsoft.com/office/word/2010/wordprocessingDrawing" xmlns:wp="http://schemas.openxmlformats.org/drawingml/2006/wordprocessingDrawing" xmlns:w10="urn:schemas-microsoft-com:office:word" xmlns:w="http://schemas.openxmlformats.org/wordprocessingml/2006/main" xmlns:w14="http://schemas.microsoft.com/office/word/2010/wordml" xmlns:wpg="http://schemas.microsoft.com/office/word/2010/wordprocessingGroup" xmlns:wpi="http://schemas.microsoft.com/office/word/2010/wordprocessingInk" xmlns:wne="http://schemas.microsoft.com/office/word/2006/wordml" xmlns:wps="http://schemas.microsoft.com/office/word/2010/wordprocessingShape" mc:Ignorable="w14 wp14 mv">
   <w:abstractNum w:abstractNumId="0">
     <w:nsid w:val="00DD4F2A"/>
     <w:multiLevelType w:val="hybridMultilevel"/>
@@ -4984,7 +4387,7 @@
 </file>
 
 <file path=word/styles.xml><?xml version="1.0" encoding="utf-8"?>
-<w:styles xmlns:r="http://schemas.openxmlformats.org/officeDocument/2006/relationships" xmlns:w="http://schemas.openxmlformats.org/wordprocessingml/2006/main">
+<w:styles xmlns:mc="http://schemas.openxmlformats.org/markup-compatibility/2006" xmlns:r="http://schemas.openxmlformats.org/officeDocument/2006/relationships" xmlns:w="http://schemas.openxmlformats.org/wordprocessingml/2006/main" xmlns:w14="http://schemas.microsoft.com/office/word/2010/wordml" mc:Ignorable="w14">
   <w:docDefaults>
     <w:rPrDefault>
       <w:rPr>
@@ -4996,7 +4399,7 @@
     </w:rPrDefault>
     <w:pPrDefault/>
   </w:docDefaults>
-  <w:latentStyles w:defLockedState="0" w:defUIPriority="99" w:defSemiHidden="1" w:defUnhideWhenUsed="1" w:defQFormat="0" w:count="267">
+  <w:latentStyles w:defLockedState="0" w:defUIPriority="99" w:defSemiHidden="1" w:defUnhideWhenUsed="1" w:defQFormat="0" w:count="276">
     <w:lsdException w:name="Normal" w:semiHidden="0" w:uiPriority="0" w:unhideWhenUsed="0" w:qFormat="1"/>
     <w:lsdException w:name="heading 1" w:semiHidden="0" w:uiPriority="9" w:unhideWhenUsed="0" w:qFormat="1"/>
     <w:lsdException w:name="heading 2" w:uiPriority="9" w:qFormat="1"/>
@@ -5143,11 +4546,11 @@
       <w:lang w:val="es-AR"/>
     </w:rPr>
   </w:style>
-  <w:style w:type="paragraph" w:styleId="Ttulo1">
+  <w:style w:type="paragraph" w:styleId="Heading1">
     <w:name w:val="heading 1"/>
     <w:basedOn w:val="Normal"/>
     <w:next w:val="Normal"/>
-    <w:link w:val="Ttulo1Car"/>
+    <w:link w:val="Heading1Char"/>
     <w:uiPriority w:val="9"/>
     <w:qFormat/>
     <w:rsid w:val="00C11092"/>
@@ -5164,11 +4567,11 @@
       <w:szCs w:val="32"/>
     </w:rPr>
   </w:style>
-  <w:style w:type="paragraph" w:styleId="Ttulo2">
+  <w:style w:type="paragraph" w:styleId="Heading2">
     <w:name w:val="heading 2"/>
     <w:basedOn w:val="Normal"/>
     <w:next w:val="Normal"/>
-    <w:link w:val="Ttulo2Car"/>
+    <w:link w:val="Heading2Char"/>
     <w:uiPriority w:val="9"/>
     <w:unhideWhenUsed/>
     <w:qFormat/>
@@ -5188,18 +4591,17 @@
       <w:szCs w:val="26"/>
     </w:rPr>
   </w:style>
-  <w:style w:type="character" w:default="1" w:styleId="Fuentedeprrafopredeter">
+  <w:style w:type="character" w:default="1" w:styleId="DefaultParagraphFont">
     <w:name w:val="Default Paragraph Font"/>
     <w:uiPriority w:val="1"/>
     <w:semiHidden/>
     <w:unhideWhenUsed/>
   </w:style>
-  <w:style w:type="table" w:default="1" w:styleId="Tablanormal">
+  <w:style w:type="table" w:default="1" w:styleId="TableNormal">
     <w:name w:val="Normal Table"/>
     <w:uiPriority w:val="99"/>
     <w:semiHidden/>
     <w:unhideWhenUsed/>
-    <w:qFormat/>
     <w:tblPr>
       <w:tblInd w:w="0" w:type="dxa"/>
       <w:tblCellMar>
@@ -5210,15 +4612,15 @@
       </w:tblCellMar>
     </w:tblPr>
   </w:style>
-  <w:style w:type="numbering" w:default="1" w:styleId="Sinlista">
+  <w:style w:type="numbering" w:default="1" w:styleId="NoList">
     <w:name w:val="No List"/>
     <w:uiPriority w:val="99"/>
     <w:semiHidden/>
     <w:unhideWhenUsed/>
   </w:style>
-  <w:style w:type="character" w:styleId="nfasissutil">
+  <w:style w:type="character" w:styleId="SubtleEmphasis">
     <w:name w:val="Subtle Emphasis"/>
-    <w:basedOn w:val="Fuentedeprrafopredeter"/>
+    <w:basedOn w:val="DefaultParagraphFont"/>
     <w:uiPriority w:val="19"/>
     <w:qFormat/>
     <w:rsid w:val="00E13BC8"/>
@@ -5228,10 +4630,10 @@
       <w:color w:val="808080" w:themeColor="text1" w:themeTint="7F"/>
     </w:rPr>
   </w:style>
-  <w:style w:type="character" w:customStyle="1" w:styleId="Ttulo2Car">
-    <w:name w:val="Título 2 Car"/>
-    <w:basedOn w:val="Fuentedeprrafopredeter"/>
-    <w:link w:val="Ttulo2"/>
+  <w:style w:type="character" w:customStyle="1" w:styleId="Heading2Char">
+    <w:name w:val="Heading 2 Char"/>
+    <w:basedOn w:val="DefaultParagraphFont"/>
+    <w:link w:val="Heading2"/>
     <w:uiPriority w:val="9"/>
     <w:rsid w:val="00E13BC8"/>
     <w:rPr>
@@ -5243,7 +4645,7 @@
       <w:szCs w:val="26"/>
     </w:rPr>
   </w:style>
-  <w:style w:type="paragraph" w:styleId="Prrafodelista">
+  <w:style w:type="paragraph" w:styleId="ListParagraph">
     <w:name w:val="List Paragraph"/>
     <w:basedOn w:val="Normal"/>
     <w:uiPriority w:val="34"/>
@@ -5254,7 +4656,7 @@
       <w:contextualSpacing/>
     </w:pPr>
   </w:style>
-  <w:style w:type="paragraph" w:styleId="ndice1">
+  <w:style w:type="paragraph" w:styleId="Index1">
     <w:name w:val="index 1"/>
     <w:basedOn w:val="Normal"/>
     <w:next w:val="Normal"/>
@@ -5266,7 +4668,7 @@
       <w:ind w:left="240" w:hanging="240"/>
     </w:pPr>
   </w:style>
-  <w:style w:type="paragraph" w:styleId="ndice2">
+  <w:style w:type="paragraph" w:styleId="Index2">
     <w:name w:val="index 2"/>
     <w:basedOn w:val="Normal"/>
     <w:next w:val="Normal"/>
@@ -5278,7 +4680,7 @@
       <w:ind w:left="480" w:hanging="240"/>
     </w:pPr>
   </w:style>
-  <w:style w:type="paragraph" w:styleId="ndice3">
+  <w:style w:type="paragraph" w:styleId="Index3">
     <w:name w:val="index 3"/>
     <w:basedOn w:val="Normal"/>
     <w:next w:val="Normal"/>
@@ -5290,7 +4692,7 @@
       <w:ind w:left="720" w:hanging="240"/>
     </w:pPr>
   </w:style>
-  <w:style w:type="paragraph" w:styleId="ndice4">
+  <w:style w:type="paragraph" w:styleId="Index4">
     <w:name w:val="index 4"/>
     <w:basedOn w:val="Normal"/>
     <w:next w:val="Normal"/>
@@ -5302,7 +4704,7 @@
       <w:ind w:left="960" w:hanging="240"/>
     </w:pPr>
   </w:style>
-  <w:style w:type="paragraph" w:styleId="ndice5">
+  <w:style w:type="paragraph" w:styleId="Index5">
     <w:name w:val="index 5"/>
     <w:basedOn w:val="Normal"/>
     <w:next w:val="Normal"/>
@@ -5314,7 +4716,7 @@
       <w:ind w:left="1200" w:hanging="240"/>
     </w:pPr>
   </w:style>
-  <w:style w:type="paragraph" w:styleId="ndice6">
+  <w:style w:type="paragraph" w:styleId="Index6">
     <w:name w:val="index 6"/>
     <w:basedOn w:val="Normal"/>
     <w:next w:val="Normal"/>
@@ -5326,7 +4728,7 @@
       <w:ind w:left="1440" w:hanging="240"/>
     </w:pPr>
   </w:style>
-  <w:style w:type="paragraph" w:styleId="ndice7">
+  <w:style w:type="paragraph" w:styleId="Index7">
     <w:name w:val="index 7"/>
     <w:basedOn w:val="Normal"/>
     <w:next w:val="Normal"/>
@@ -5338,7 +4740,7 @@
       <w:ind w:left="1680" w:hanging="240"/>
     </w:pPr>
   </w:style>
-  <w:style w:type="paragraph" w:styleId="ndice8">
+  <w:style w:type="paragraph" w:styleId="Index8">
     <w:name w:val="index 8"/>
     <w:basedOn w:val="Normal"/>
     <w:next w:val="Normal"/>
@@ -5350,7 +4752,7 @@
       <w:ind w:left="1920" w:hanging="240"/>
     </w:pPr>
   </w:style>
-  <w:style w:type="paragraph" w:styleId="ndice9">
+  <w:style w:type="paragraph" w:styleId="Index9">
     <w:name w:val="index 9"/>
     <w:basedOn w:val="Normal"/>
     <w:next w:val="Normal"/>
@@ -5362,18 +4764,18 @@
       <w:ind w:left="2160" w:hanging="240"/>
     </w:pPr>
   </w:style>
-  <w:style w:type="paragraph" w:styleId="Ttulodendice">
+  <w:style w:type="paragraph" w:styleId="IndexHeading">
     <w:name w:val="index heading"/>
     <w:basedOn w:val="Normal"/>
-    <w:next w:val="ndice1"/>
+    <w:next w:val="Index1"/>
     <w:uiPriority w:val="99"/>
     <w:unhideWhenUsed/>
     <w:rsid w:val="00FF4056"/>
   </w:style>
-  <w:style w:type="paragraph" w:styleId="Encabezado">
+  <w:style w:type="paragraph" w:styleId="Header">
     <w:name w:val="header"/>
     <w:basedOn w:val="Normal"/>
-    <w:link w:val="EncabezadoCar"/>
+    <w:link w:val="HeaderChar"/>
     <w:uiPriority w:val="99"/>
     <w:unhideWhenUsed/>
     <w:rsid w:val="00877B3E"/>
@@ -5384,17 +4786,17 @@
       </w:tabs>
     </w:pPr>
   </w:style>
-  <w:style w:type="character" w:customStyle="1" w:styleId="EncabezadoCar">
-    <w:name w:val="Encabezado Car"/>
-    <w:basedOn w:val="Fuentedeprrafopredeter"/>
-    <w:link w:val="Encabezado"/>
+  <w:style w:type="character" w:customStyle="1" w:styleId="HeaderChar">
+    <w:name w:val="Header Char"/>
+    <w:basedOn w:val="DefaultParagraphFont"/>
+    <w:link w:val="Header"/>
     <w:uiPriority w:val="99"/>
     <w:rsid w:val="00877B3E"/>
   </w:style>
-  <w:style w:type="paragraph" w:styleId="Piedepgina">
+  <w:style w:type="paragraph" w:styleId="Footer">
     <w:name w:val="footer"/>
     <w:basedOn w:val="Normal"/>
-    <w:link w:val="PiedepginaCar"/>
+    <w:link w:val="FooterChar"/>
     <w:uiPriority w:val="99"/>
     <w:unhideWhenUsed/>
     <w:rsid w:val="00877B3E"/>
@@ -5405,17 +4807,17 @@
       </w:tabs>
     </w:pPr>
   </w:style>
-  <w:style w:type="character" w:customStyle="1" w:styleId="PiedepginaCar">
-    <w:name w:val="Pie de página Car"/>
-    <w:basedOn w:val="Fuentedeprrafopredeter"/>
-    <w:link w:val="Piedepgina"/>
+  <w:style w:type="character" w:customStyle="1" w:styleId="FooterChar">
+    <w:name w:val="Footer Char"/>
+    <w:basedOn w:val="DefaultParagraphFont"/>
+    <w:link w:val="Footer"/>
     <w:uiPriority w:val="99"/>
     <w:rsid w:val="00877B3E"/>
   </w:style>
-  <w:style w:type="paragraph" w:styleId="Textodeglobo">
+  <w:style w:type="paragraph" w:styleId="BalloonText">
     <w:name w:val="Balloon Text"/>
     <w:basedOn w:val="Normal"/>
-    <w:link w:val="TextodegloboCar"/>
+    <w:link w:val="BalloonTextChar"/>
     <w:uiPriority w:val="99"/>
     <w:semiHidden/>
     <w:unhideWhenUsed/>
@@ -5426,10 +4828,10 @@
       <w:szCs w:val="18"/>
     </w:rPr>
   </w:style>
-  <w:style w:type="character" w:customStyle="1" w:styleId="TextodegloboCar">
-    <w:name w:val="Texto de globo Car"/>
-    <w:basedOn w:val="Fuentedeprrafopredeter"/>
-    <w:link w:val="Textodeglobo"/>
+  <w:style w:type="character" w:customStyle="1" w:styleId="BalloonTextChar">
+    <w:name w:val="Balloon Text Char"/>
+    <w:basedOn w:val="DefaultParagraphFont"/>
+    <w:link w:val="BalloonText"/>
     <w:uiPriority w:val="99"/>
     <w:semiHidden/>
     <w:rsid w:val="00FC3D73"/>
@@ -5439,9 +4841,9 @@
       <w:szCs w:val="18"/>
     </w:rPr>
   </w:style>
-  <w:style w:type="paragraph" w:styleId="Sinespaciado">
+  <w:style w:type="paragraph" w:styleId="NoSpacing">
     <w:name w:val="No Spacing"/>
-    <w:link w:val="SinespaciadoCar"/>
+    <w:link w:val="NoSpacingChar"/>
     <w:uiPriority w:val="1"/>
     <w:qFormat/>
     <w:rsid w:val="002F753B"/>
@@ -5451,10 +4853,10 @@
       <w:lang w:eastAsia="en-US"/>
     </w:rPr>
   </w:style>
-  <w:style w:type="character" w:customStyle="1" w:styleId="SinespaciadoCar">
-    <w:name w:val="Sin espaciado Car"/>
-    <w:basedOn w:val="Fuentedeprrafopredeter"/>
-    <w:link w:val="Sinespaciado"/>
+  <w:style w:type="character" w:customStyle="1" w:styleId="NoSpacingChar">
+    <w:name w:val="No Spacing Char"/>
+    <w:basedOn w:val="DefaultParagraphFont"/>
+    <w:link w:val="NoSpacing"/>
     <w:uiPriority w:val="1"/>
     <w:rsid w:val="002F753B"/>
     <w:rPr>
@@ -5463,10 +4865,10 @@
       <w:lang w:eastAsia="en-US"/>
     </w:rPr>
   </w:style>
-  <w:style w:type="character" w:customStyle="1" w:styleId="Ttulo1Car">
-    <w:name w:val="Título 1 Car"/>
-    <w:basedOn w:val="Fuentedeprrafopredeter"/>
-    <w:link w:val="Ttulo1"/>
+  <w:style w:type="character" w:customStyle="1" w:styleId="Heading1Char">
+    <w:name w:val="Heading 1 Char"/>
+    <w:basedOn w:val="DefaultParagraphFont"/>
+    <w:link w:val="Heading1"/>
     <w:uiPriority w:val="9"/>
     <w:rsid w:val="00C11092"/>
     <w:rPr>
@@ -5477,9 +4879,9 @@
       <w:lang w:val="es-AR"/>
     </w:rPr>
   </w:style>
-  <w:style w:type="paragraph" w:styleId="TtulodeTDC">
+  <w:style w:type="paragraph" w:styleId="TOCHeading">
     <w:name w:val="TOC Heading"/>
-    <w:basedOn w:val="Ttulo1"/>
+    <w:basedOn w:val="Heading1"/>
     <w:next w:val="Normal"/>
     <w:uiPriority w:val="39"/>
     <w:unhideWhenUsed/>
@@ -5493,7 +4895,7 @@
       <w:lang w:val="en-US" w:eastAsia="en-US"/>
     </w:rPr>
   </w:style>
-  <w:style w:type="paragraph" w:styleId="TDC2">
+  <w:style w:type="paragraph" w:styleId="TOC2">
     <w:name w:val="toc 2"/>
     <w:basedOn w:val="Normal"/>
     <w:next w:val="Normal"/>
@@ -5506,9 +4908,9 @@
       <w:ind w:left="240"/>
     </w:pPr>
   </w:style>
-  <w:style w:type="character" w:styleId="Hipervnculo">
+  <w:style w:type="character" w:styleId="Hyperlink">
     <w:name w:val="Hyperlink"/>
-    <w:basedOn w:val="Fuentedeprrafopredeter"/>
+    <w:basedOn w:val="DefaultParagraphFont"/>
     <w:uiPriority w:val="99"/>
     <w:unhideWhenUsed/>
     <w:rsid w:val="00C11092"/>
@@ -5521,7 +4923,7 @@
 </file>
 
 <file path=word/stylesWithEffects.xml><?xml version="1.0" encoding="utf-8"?>
-<w:styles xmlns:wpc="http://schemas.microsoft.com/office/word/2010/wordprocessingCanvas" xmlns:mc="http://schemas.openxmlformats.org/markup-compatibility/2006" xmlns:o="urn:schemas-microsoft-com:office:office" xmlns:r="http://schemas.openxmlformats.org/officeDocument/2006/relationships" xmlns:m="http://schemas.openxmlformats.org/officeDocument/2006/math" xmlns:v="urn:schemas-microsoft-com:vml" xmlns:wp14="http://schemas.microsoft.com/office/word/2010/wordprocessingDrawing" xmlns:wp="http://schemas.openxmlformats.org/drawingml/2006/wordprocessingDrawing" xmlns:w10="urn:schemas-microsoft-com:office:word" xmlns:w="http://schemas.openxmlformats.org/wordprocessingml/2006/main" xmlns:w14="http://schemas.microsoft.com/office/word/2010/wordml" xmlns:wpg="http://schemas.microsoft.com/office/word/2010/wordprocessingGroup" xmlns:wpi="http://schemas.microsoft.com/office/word/2010/wordprocessingInk" xmlns:wne="http://schemas.microsoft.com/office/word/2006/wordml" xmlns:wps="http://schemas.microsoft.com/office/word/2010/wordprocessingShape" mc:Ignorable="w14 wp14">
+<w:styles xmlns:wpc="http://schemas.microsoft.com/office/word/2010/wordprocessingCanvas" xmlns:mo="http://schemas.microsoft.com/office/mac/office/2008/main" xmlns:mc="http://schemas.openxmlformats.org/markup-compatibility/2006" xmlns:mv="urn:schemas-microsoft-com:mac:vml" xmlns:o="urn:schemas-microsoft-com:office:office" xmlns:r="http://schemas.openxmlformats.org/officeDocument/2006/relationships" xmlns:m="http://schemas.openxmlformats.org/officeDocument/2006/math" xmlns:v="urn:schemas-microsoft-com:vml" xmlns:wp14="http://schemas.microsoft.com/office/word/2010/wordprocessingDrawing" xmlns:wp="http://schemas.openxmlformats.org/drawingml/2006/wordprocessingDrawing" xmlns:w10="urn:schemas-microsoft-com:office:word" xmlns:w="http://schemas.openxmlformats.org/wordprocessingml/2006/main" xmlns:w14="http://schemas.microsoft.com/office/word/2010/wordml" xmlns:wpg="http://schemas.microsoft.com/office/word/2010/wordprocessingGroup" xmlns:wpi="http://schemas.microsoft.com/office/word/2010/wordprocessingInk" xmlns:wne="http://schemas.microsoft.com/office/word/2006/wordml" xmlns:wps="http://schemas.microsoft.com/office/word/2010/wordprocessingShape" mc:Ignorable="w14 wp14 mv">
   <w:docDefaults>
     <w:rPrDefault>
       <w:rPr>
@@ -5533,7 +4935,7 @@
     </w:rPrDefault>
     <w:pPrDefault/>
   </w:docDefaults>
-  <w:latentStyles w:defLockedState="0" w:defUIPriority="99" w:defSemiHidden="1" w:defUnhideWhenUsed="1" w:defQFormat="0" w:count="267">
+  <w:latentStyles w:defLockedState="0" w:defUIPriority="99" w:defSemiHidden="1" w:defUnhideWhenUsed="1" w:defQFormat="0" w:count="276">
     <w:lsdException w:name="Normal" w:semiHidden="0" w:uiPriority="0" w:unhideWhenUsed="0" w:qFormat="1"/>
     <w:lsdException w:name="heading 1" w:semiHidden="0" w:uiPriority="9" w:unhideWhenUsed="0" w:qFormat="1"/>
     <w:lsdException w:name="heading 2" w:uiPriority="9" w:qFormat="1"/>
@@ -6054,7 +5456,7 @@
 </file>
 
 <file path=customXml/itemProps2.xml><?xml version="1.0" encoding="utf-8"?>
-<ds:datastoreItem xmlns:ds="http://schemas.openxmlformats.org/officeDocument/2006/customXml" ds:itemID="{E8344BA1-8452-4302-8D43-EA4151AB7EB7}">
+<ds:datastoreItem xmlns:ds="http://schemas.openxmlformats.org/officeDocument/2006/customXml" ds:itemID="{0F56761D-CF89-A347-8EDB-0A4C8FBBE722}">
   <ds:schemaRefs>
     <ds:schemaRef ds:uri="http://schemas.openxmlformats.org/officeDocument/2006/bibliography"/>
   </ds:schemaRefs>

</xml_diff>

<commit_message>
[Documentation] - Updated entity relation diagram
</commit_message>
<xml_diff>
--- a/Estrategia.docx
+++ b/Estrategia.docx
@@ -1,6 +1,6 @@
 
 <file path=word/document.xml><?xml version="1.0" encoding="utf-8"?>
-<w:document xmlns:wpc="http://schemas.microsoft.com/office/word/2010/wordprocessingCanvas" xmlns:mo="http://schemas.microsoft.com/office/mac/office/2008/main" xmlns:mc="http://schemas.openxmlformats.org/markup-compatibility/2006" xmlns:mv="urn:schemas-microsoft-com:mac:vml" xmlns:o="urn:schemas-microsoft-com:office:office" xmlns:r="http://schemas.openxmlformats.org/officeDocument/2006/relationships" xmlns:m="http://schemas.openxmlformats.org/officeDocument/2006/math" xmlns:v="urn:schemas-microsoft-com:vml" xmlns:wp14="http://schemas.microsoft.com/office/word/2010/wordprocessingDrawing" xmlns:wp="http://schemas.openxmlformats.org/drawingml/2006/wordprocessingDrawing" xmlns:w10="urn:schemas-microsoft-com:office:word" xmlns:w="http://schemas.openxmlformats.org/wordprocessingml/2006/main" xmlns:w14="http://schemas.microsoft.com/office/word/2010/wordml" xmlns:wpg="http://schemas.microsoft.com/office/word/2010/wordprocessingGroup" xmlns:wpi="http://schemas.microsoft.com/office/word/2010/wordprocessingInk" xmlns:wne="http://schemas.microsoft.com/office/word/2006/wordml" xmlns:wps="http://schemas.microsoft.com/office/word/2010/wordprocessingShape" mc:Ignorable="w14 wp14 mv">
+<w:document xmlns:wpc="http://schemas.microsoft.com/office/word/2010/wordprocessingCanvas" xmlns:mc="http://schemas.openxmlformats.org/markup-compatibility/2006" xmlns:o="urn:schemas-microsoft-com:office:office" xmlns:r="http://schemas.openxmlformats.org/officeDocument/2006/relationships" xmlns:m="http://schemas.openxmlformats.org/officeDocument/2006/math" xmlns:v="urn:schemas-microsoft-com:vml" xmlns:wp14="http://schemas.microsoft.com/office/word/2010/wordprocessingDrawing" xmlns:wp="http://schemas.openxmlformats.org/drawingml/2006/wordprocessingDrawing" xmlns:w10="urn:schemas-microsoft-com:office:word" xmlns:w="http://schemas.openxmlformats.org/wordprocessingml/2006/main" xmlns:w14="http://schemas.microsoft.com/office/word/2010/wordml" xmlns:wpg="http://schemas.microsoft.com/office/word/2010/wordprocessingGroup" xmlns:wpi="http://schemas.microsoft.com/office/word/2010/wordprocessingInk" xmlns:wne="http://schemas.microsoft.com/office/word/2006/wordml" xmlns:wps="http://schemas.microsoft.com/office/word/2010/wordprocessingShape" mc:Ignorable="w14 wp14">
   <w:body>
     <w:sdt>
       <w:sdtPr>
@@ -19,11 +19,11 @@
             </w:rPr>
             <w:pict w14:anchorId="61753C5C">
               <v:group id="Group 149" o:spid="_x0000_s1029" style="position:absolute;margin-left:0;margin-top:0;width:575.7pt;height:95.85pt;z-index:251662336;mso-width-percent:941;mso-height-percent:121;mso-top-percent:23;mso-position-horizontal:center;mso-position-horizontal-relative:page;mso-position-vertical-relative:page;mso-width-percent:941;mso-height-percent:121;mso-top-percent:23" coordsize="73152,12161" o:gfxdata="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">
-                <v:shape id="Rectangle 51" o:spid="_x0000_s1030" style="position:absolute;width:73152;height:11303;visibility:visible;mso-wrap-style:square;v-text-anchor:middle" coordsize="7312660,1129665" o:gfxdata="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" path="m0,0l7312660,,7312660,1129665,3619500,733425,,1091565,,0xe" fillcolor="#4f81bd [3204]" stroked="f" strokeweight="2pt">
+                <v:shape id="Rectangle 51" o:spid="_x0000_s1030" style="position:absolute;width:73152;height:11303;visibility:visible;mso-wrap-style:square;v-text-anchor:middle" coordsize="7312660,1129665" o:gfxdata="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" path="m,l7312660,r,1129665l3619500,733425,,1091565,,xe" fillcolor="#4f81bd [3204]" stroked="f" strokeweight="2pt">
                   <v:path arrowok="t" o:connecttype="custom" o:connectlocs="0,0;7315200,0;7315200,1130373;3620757,733885;0,1092249;0,0" o:connectangles="0,0,0,0,0,0"/>
                 </v:shape>
                 <v:rect id="Rectangle 151" o:spid="_x0000_s1031" style="position:absolute;width:73152;height:12161;visibility:visible;v-text-anchor:middle" o:gfxdata="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" stroked="f" strokeweight="2pt">
-                  <v:fill recolor="t" r:id="rId10" o:title="" rotate="t" type="frame"/>
+                  <v:fill r:id="rId10" o:title="" recolor="t" rotate="t" type="frame"/>
                 </v:rect>
                 <w10:wrap anchorx="page" anchory="page"/>
               </v:group>
@@ -46,7 +46,7 @@
               <w:noProof/>
             </w:rPr>
             <w:pict w14:anchorId="69998AE8">
-              <v:shapetype id="_x0000_t202" coordsize="21600,21600" o:spt="202" path="m0,0l0,21600,21600,21600,21600,0xe">
+              <v:shapetype id="_x0000_t202" coordsize="21600,21600" o:spt="202" path="m,l,21600r21600,l21600,xe">
                 <v:stroke joinstyle="miter"/>
                 <v:path gradientshapeok="t" o:connecttype="rect"/>
               </v:shapetype>
@@ -1789,12 +1789,7 @@
         <w:t>Administrador General</w:t>
       </w:r>
       <w:r>
-        <w:t>’. Lo que nos llamó la atención de este enunciado, es que no se habla de igual forma que se habla del r</w:t>
-      </w:r>
-      <w:bookmarkStart w:id="4" w:name="_GoBack"/>
-      <w:bookmarkEnd w:id="4"/>
-      <w:r>
-        <w:t>ol ‘</w:t>
+        <w:t>’. Lo que nos llamó la atención de este enunciado, es que no se habla de igual forma que se habla del rol ‘</w:t>
       </w:r>
       <w:r>
         <w:rPr>
@@ -3178,12 +3173,12 @@
       <w:pPr>
         <w:pStyle w:val="Heading2"/>
       </w:pPr>
-      <w:bookmarkStart w:id="5" w:name="_Toc390710129"/>
+      <w:bookmarkStart w:id="4" w:name="_Toc390710129"/>
       <w:r>
         <w:lastRenderedPageBreak/>
         <w:t>D</w:t>
       </w:r>
-      <w:bookmarkEnd w:id="5"/>
+      <w:bookmarkEnd w:id="4"/>
       <w:r>
         <w:t>ER (Diagrama Entidad Relacion)</w:t>
       </w:r>
@@ -3198,11 +3193,11 @@
         <w:rPr>
           <w:noProof/>
           <w:sz w:val="16"/>
-          <w:lang w:val="en-US" w:eastAsia="en-US"/>
+          <w:lang w:eastAsia="es-AR"/>
         </w:rPr>
         <w:drawing>
-          <wp:inline distT="0" distB="0" distL="0" distR="0" wp14:anchorId="7212888E" wp14:editId="4C0D9A82">
-            <wp:extent cx="5485255" cy="5646420"/>
+          <wp:inline distT="0" distB="0" distL="0" distR="0" wp14:anchorId="7212888E" wp14:editId="40391290">
+            <wp:extent cx="5395570" cy="5646420"/>
             <wp:effectExtent l="0" t="0" r="0" b="0"/>
             <wp:docPr id="1" name="Picture 1"/>
             <wp:cNvGraphicFramePr>
@@ -3230,7 +3225,7 @@
                   <pic:spPr>
                     <a:xfrm>
                       <a:off x="0" y="0"/>
-                      <a:ext cx="5485255" cy="5646420"/>
+                      <a:ext cx="5395570" cy="5646420"/>
                     </a:xfrm>
                     <a:prstGeom prst="rect">
                       <a:avLst/>
@@ -3259,17 +3254,19 @@
         <w:rPr>
           <w:sz w:val="16"/>
         </w:rPr>
-        <w:t>https://www.lucidchart.com/invitations/accept/7a881f7f-7fba-4b89-a99c-883ecc7ecc31</w:t>
+        <w:t>http://www.lucidchart.com/invitations/accept/c9aab643-d2f5-40e4-b6b7-be79d60598fa</w:t>
       </w:r>
     </w:p>
     <w:p>
       <w:pPr>
         <w:pStyle w:val="Heading2"/>
       </w:pPr>
-      <w:bookmarkStart w:id="6" w:name="_Toc390710130"/>
+      <w:bookmarkStart w:id="5" w:name="_Toc390710130"/>
       <w:r>
         <w:t>Consultas</w:t>
       </w:r>
+      <w:bookmarkStart w:id="6" w:name="_GoBack"/>
+      <w:bookmarkEnd w:id="5"/>
       <w:bookmarkEnd w:id="6"/>
     </w:p>
     <w:p>
@@ -3880,7 +3877,7 @@
 </file>
 
 <file path=word/endnotes.xml><?xml version="1.0" encoding="utf-8"?>
-<w:endnotes xmlns:wpc="http://schemas.microsoft.com/office/word/2010/wordprocessingCanvas" xmlns:mo="http://schemas.microsoft.com/office/mac/office/2008/main" xmlns:mc="http://schemas.openxmlformats.org/markup-compatibility/2006" xmlns:mv="urn:schemas-microsoft-com:mac:vml" xmlns:o="urn:schemas-microsoft-com:office:office" xmlns:r="http://schemas.openxmlformats.org/officeDocument/2006/relationships" xmlns:m="http://schemas.openxmlformats.org/officeDocument/2006/math" xmlns:v="urn:schemas-microsoft-com:vml" xmlns:wp14="http://schemas.microsoft.com/office/word/2010/wordprocessingDrawing" xmlns:wp="http://schemas.openxmlformats.org/drawingml/2006/wordprocessingDrawing" xmlns:w10="urn:schemas-microsoft-com:office:word" xmlns:w="http://schemas.openxmlformats.org/wordprocessingml/2006/main" xmlns:w14="http://schemas.microsoft.com/office/word/2010/wordml" xmlns:wpg="http://schemas.microsoft.com/office/word/2010/wordprocessingGroup" xmlns:wpi="http://schemas.microsoft.com/office/word/2010/wordprocessingInk" xmlns:wne="http://schemas.microsoft.com/office/word/2006/wordml" xmlns:wps="http://schemas.microsoft.com/office/word/2010/wordprocessingShape" mc:Ignorable="w14 wp14 mv">
+<w:endnotes xmlns:wpc="http://schemas.microsoft.com/office/word/2010/wordprocessingCanvas" xmlns:mc="http://schemas.openxmlformats.org/markup-compatibility/2006" xmlns:o="urn:schemas-microsoft-com:office:office" xmlns:r="http://schemas.openxmlformats.org/officeDocument/2006/relationships" xmlns:m="http://schemas.openxmlformats.org/officeDocument/2006/math" xmlns:v="urn:schemas-microsoft-com:vml" xmlns:wp14="http://schemas.microsoft.com/office/word/2010/wordprocessingDrawing" xmlns:wp="http://schemas.openxmlformats.org/drawingml/2006/wordprocessingDrawing" xmlns:w10="urn:schemas-microsoft-com:office:word" xmlns:w="http://schemas.openxmlformats.org/wordprocessingml/2006/main" xmlns:w14="http://schemas.microsoft.com/office/word/2010/wordml" xmlns:wpg="http://schemas.microsoft.com/office/word/2010/wordprocessingGroup" xmlns:wpi="http://schemas.microsoft.com/office/word/2010/wordprocessingInk" xmlns:wne="http://schemas.microsoft.com/office/word/2006/wordml" xmlns:wps="http://schemas.microsoft.com/office/word/2010/wordprocessingShape" mc:Ignorable="w14 wp14">
   <w:endnote w:type="separator" w:id="-1">
     <w:p>
       <w:r>
@@ -3899,7 +3896,7 @@
 </file>
 
 <file path=word/footnotes.xml><?xml version="1.0" encoding="utf-8"?>
-<w:footnotes xmlns:wpc="http://schemas.microsoft.com/office/word/2010/wordprocessingCanvas" xmlns:mo="http://schemas.microsoft.com/office/mac/office/2008/main" xmlns:mc="http://schemas.openxmlformats.org/markup-compatibility/2006" xmlns:mv="urn:schemas-microsoft-com:mac:vml" xmlns:o="urn:schemas-microsoft-com:office:office" xmlns:r="http://schemas.openxmlformats.org/officeDocument/2006/relationships" xmlns:m="http://schemas.openxmlformats.org/officeDocument/2006/math" xmlns:v="urn:schemas-microsoft-com:vml" xmlns:wp14="http://schemas.microsoft.com/office/word/2010/wordprocessingDrawing" xmlns:wp="http://schemas.openxmlformats.org/drawingml/2006/wordprocessingDrawing" xmlns:w10="urn:schemas-microsoft-com:office:word" xmlns:w="http://schemas.openxmlformats.org/wordprocessingml/2006/main" xmlns:w14="http://schemas.microsoft.com/office/word/2010/wordml" xmlns:wpg="http://schemas.microsoft.com/office/word/2010/wordprocessingGroup" xmlns:wpi="http://schemas.microsoft.com/office/word/2010/wordprocessingInk" xmlns:wne="http://schemas.microsoft.com/office/word/2006/wordml" xmlns:wps="http://schemas.microsoft.com/office/word/2010/wordprocessingShape" mc:Ignorable="w14 wp14 mv">
+<w:footnotes xmlns:wpc="http://schemas.microsoft.com/office/word/2010/wordprocessingCanvas" xmlns:mc="http://schemas.openxmlformats.org/markup-compatibility/2006" xmlns:o="urn:schemas-microsoft-com:office:office" xmlns:r="http://schemas.openxmlformats.org/officeDocument/2006/relationships" xmlns:m="http://schemas.openxmlformats.org/officeDocument/2006/math" xmlns:v="urn:schemas-microsoft-com:vml" xmlns:wp14="http://schemas.microsoft.com/office/word/2010/wordprocessingDrawing" xmlns:wp="http://schemas.openxmlformats.org/drawingml/2006/wordprocessingDrawing" xmlns:w10="urn:schemas-microsoft-com:office:word" xmlns:w="http://schemas.openxmlformats.org/wordprocessingml/2006/main" xmlns:w14="http://schemas.microsoft.com/office/word/2010/wordml" xmlns:wpg="http://schemas.microsoft.com/office/word/2010/wordprocessingGroup" xmlns:wpi="http://schemas.microsoft.com/office/word/2010/wordprocessingInk" xmlns:wne="http://schemas.microsoft.com/office/word/2006/wordml" xmlns:wps="http://schemas.microsoft.com/office/word/2010/wordprocessingShape" mc:Ignorable="w14 wp14">
   <w:footnote w:type="separator" w:id="-1">
     <w:p>
       <w:r>
@@ -3918,7 +3915,7 @@
 </file>
 
 <file path=word/numbering.xml><?xml version="1.0" encoding="utf-8"?>
-<w:numbering xmlns:wpc="http://schemas.microsoft.com/office/word/2010/wordprocessingCanvas" xmlns:mo="http://schemas.microsoft.com/office/mac/office/2008/main" xmlns:mc="http://schemas.openxmlformats.org/markup-compatibility/2006" xmlns:mv="urn:schemas-microsoft-com:mac:vml" xmlns:o="urn:schemas-microsoft-com:office:office" xmlns:r="http://schemas.openxmlformats.org/officeDocument/2006/relationships" xmlns:m="http://schemas.openxmlformats.org/officeDocument/2006/math" xmlns:v="urn:schemas-microsoft-com:vml" xmlns:wp14="http://schemas.microsoft.com/office/word/2010/wordprocessingDrawing" xmlns:wp="http://schemas.openxmlformats.org/drawingml/2006/wordprocessingDrawing" xmlns:w10="urn:schemas-microsoft-com:office:word" xmlns:w="http://schemas.openxmlformats.org/wordprocessingml/2006/main" xmlns:w14="http://schemas.microsoft.com/office/word/2010/wordml" xmlns:wpg="http://schemas.microsoft.com/office/word/2010/wordprocessingGroup" xmlns:wpi="http://schemas.microsoft.com/office/word/2010/wordprocessingInk" xmlns:wne="http://schemas.microsoft.com/office/word/2006/wordml" xmlns:wps="http://schemas.microsoft.com/office/word/2010/wordprocessingShape" mc:Ignorable="w14 wp14 mv">
+<w:numbering xmlns:wpc="http://schemas.microsoft.com/office/word/2010/wordprocessingCanvas" xmlns:mc="http://schemas.openxmlformats.org/markup-compatibility/2006" xmlns:o="urn:schemas-microsoft-com:office:office" xmlns:r="http://schemas.openxmlformats.org/officeDocument/2006/relationships" xmlns:m="http://schemas.openxmlformats.org/officeDocument/2006/math" xmlns:v="urn:schemas-microsoft-com:vml" xmlns:wp14="http://schemas.microsoft.com/office/word/2010/wordprocessingDrawing" xmlns:wp="http://schemas.openxmlformats.org/drawingml/2006/wordprocessingDrawing" xmlns:w10="urn:schemas-microsoft-com:office:word" xmlns:w="http://schemas.openxmlformats.org/wordprocessingml/2006/main" xmlns:w14="http://schemas.microsoft.com/office/word/2010/wordml" xmlns:wpg="http://schemas.microsoft.com/office/word/2010/wordprocessingGroup" xmlns:wpi="http://schemas.microsoft.com/office/word/2010/wordprocessingInk" xmlns:wne="http://schemas.microsoft.com/office/word/2006/wordml" xmlns:wps="http://schemas.microsoft.com/office/word/2010/wordprocessingShape" mc:Ignorable="w14 wp14">
   <w:abstractNum w:abstractNumId="0">
     <w:nsid w:val="00DD4F2A"/>
     <w:multiLevelType w:val="hybridMultilevel"/>
@@ -4399,7 +4396,7 @@
     </w:rPrDefault>
     <w:pPrDefault/>
   </w:docDefaults>
-  <w:latentStyles w:defLockedState="0" w:defUIPriority="99" w:defSemiHidden="1" w:defUnhideWhenUsed="1" w:defQFormat="0" w:count="276">
+  <w:latentStyles w:defLockedState="0" w:defUIPriority="99" w:defSemiHidden="1" w:defUnhideWhenUsed="1" w:defQFormat="0" w:count="267">
     <w:lsdException w:name="Normal" w:semiHidden="0" w:uiPriority="0" w:unhideWhenUsed="0" w:qFormat="1"/>
     <w:lsdException w:name="heading 1" w:semiHidden="0" w:uiPriority="9" w:unhideWhenUsed="0" w:qFormat="1"/>
     <w:lsdException w:name="heading 2" w:uiPriority="9" w:qFormat="1"/>
@@ -4923,7 +4920,7 @@
 </file>
 
 <file path=word/stylesWithEffects.xml><?xml version="1.0" encoding="utf-8"?>
-<w:styles xmlns:wpc="http://schemas.microsoft.com/office/word/2010/wordprocessingCanvas" xmlns:mo="http://schemas.microsoft.com/office/mac/office/2008/main" xmlns:mc="http://schemas.openxmlformats.org/markup-compatibility/2006" xmlns:mv="urn:schemas-microsoft-com:mac:vml" xmlns:o="urn:schemas-microsoft-com:office:office" xmlns:r="http://schemas.openxmlformats.org/officeDocument/2006/relationships" xmlns:m="http://schemas.openxmlformats.org/officeDocument/2006/math" xmlns:v="urn:schemas-microsoft-com:vml" xmlns:wp14="http://schemas.microsoft.com/office/word/2010/wordprocessingDrawing" xmlns:wp="http://schemas.openxmlformats.org/drawingml/2006/wordprocessingDrawing" xmlns:w10="urn:schemas-microsoft-com:office:word" xmlns:w="http://schemas.openxmlformats.org/wordprocessingml/2006/main" xmlns:w14="http://schemas.microsoft.com/office/word/2010/wordml" xmlns:wpg="http://schemas.microsoft.com/office/word/2010/wordprocessingGroup" xmlns:wpi="http://schemas.microsoft.com/office/word/2010/wordprocessingInk" xmlns:wne="http://schemas.microsoft.com/office/word/2006/wordml" xmlns:wps="http://schemas.microsoft.com/office/word/2010/wordprocessingShape" mc:Ignorable="w14 wp14 mv">
+<w:styles xmlns:wpc="http://schemas.microsoft.com/office/word/2010/wordprocessingCanvas" xmlns:mc="http://schemas.openxmlformats.org/markup-compatibility/2006" xmlns:o="urn:schemas-microsoft-com:office:office" xmlns:r="http://schemas.openxmlformats.org/officeDocument/2006/relationships" xmlns:m="http://schemas.openxmlformats.org/officeDocument/2006/math" xmlns:v="urn:schemas-microsoft-com:vml" xmlns:wp14="http://schemas.microsoft.com/office/word/2010/wordprocessingDrawing" xmlns:wp="http://schemas.openxmlformats.org/drawingml/2006/wordprocessingDrawing" xmlns:w10="urn:schemas-microsoft-com:office:word" xmlns:w="http://schemas.openxmlformats.org/wordprocessingml/2006/main" xmlns:w14="http://schemas.microsoft.com/office/word/2010/wordml" xmlns:wpg="http://schemas.microsoft.com/office/word/2010/wordprocessingGroup" xmlns:wpi="http://schemas.microsoft.com/office/word/2010/wordprocessingInk" xmlns:wne="http://schemas.microsoft.com/office/word/2006/wordml" xmlns:wps="http://schemas.microsoft.com/office/word/2010/wordprocessingShape" mc:Ignorable="w14 wp14">
   <w:docDefaults>
     <w:rPrDefault>
       <w:rPr>
@@ -4935,7 +4932,7 @@
     </w:rPrDefault>
     <w:pPrDefault/>
   </w:docDefaults>
-  <w:latentStyles w:defLockedState="0" w:defUIPriority="99" w:defSemiHidden="1" w:defUnhideWhenUsed="1" w:defQFormat="0" w:count="276">
+  <w:latentStyles w:defLockedState="0" w:defUIPriority="99" w:defSemiHidden="1" w:defUnhideWhenUsed="1" w:defQFormat="0" w:count="267">
     <w:lsdException w:name="Normal" w:semiHidden="0" w:uiPriority="0" w:unhideWhenUsed="0" w:qFormat="1"/>
     <w:lsdException w:name="heading 1" w:semiHidden="0" w:uiPriority="9" w:unhideWhenUsed="0" w:qFormat="1"/>
     <w:lsdException w:name="heading 2" w:uiPriority="9" w:qFormat="1"/>
@@ -5456,7 +5453,7 @@
 </file>
 
 <file path=customXml/itemProps2.xml><?xml version="1.0" encoding="utf-8"?>
-<ds:datastoreItem xmlns:ds="http://schemas.openxmlformats.org/officeDocument/2006/customXml" ds:itemID="{0F56761D-CF89-A347-8EDB-0A4C8FBBE722}">
+<ds:datastoreItem xmlns:ds="http://schemas.openxmlformats.org/officeDocument/2006/customXml" ds:itemID="{D41FB599-6ABE-4CFF-8452-C7B9CE12BCEA}">
   <ds:schemaRefs>
     <ds:schemaRef ds:uri="http://schemas.openxmlformats.org/officeDocument/2006/bibliography"/>
   </ds:schemaRefs>

</xml_diff>

<commit_message>
[DER] - Added relation between 'Usuario' and 'Calificacion'
</commit_message>
<xml_diff>
--- a/Estrategia.docx
+++ b/Estrategia.docx
@@ -3196,8 +3196,8 @@
           <w:lang w:eastAsia="es-AR"/>
         </w:rPr>
         <w:drawing>
-          <wp:inline distT="0" distB="0" distL="0" distR="0" wp14:anchorId="7212888E" wp14:editId="40391290">
-            <wp:extent cx="5395570" cy="5646420"/>
+          <wp:inline distT="0" distB="0" distL="0" distR="0" wp14:anchorId="7212888E" wp14:editId="1605CAE2">
+            <wp:extent cx="5395570" cy="5646419"/>
             <wp:effectExtent l="0" t="0" r="0" b="0"/>
             <wp:docPr id="1" name="Picture 1"/>
             <wp:cNvGraphicFramePr>
@@ -3225,7 +3225,7 @@
                   <pic:spPr>
                     <a:xfrm>
                       <a:off x="0" y="0"/>
-                      <a:ext cx="5395570" cy="5646420"/>
+                      <a:ext cx="5395570" cy="5646419"/>
                     </a:xfrm>
                     <a:prstGeom prst="rect">
                       <a:avLst/>
@@ -3254,7 +3254,7 @@
         <w:rPr>
           <w:sz w:val="16"/>
         </w:rPr>
-        <w:t>http://www.lucidchart.com/invitations/accept/c9aab643-d2f5-40e4-b6b7-be79d60598fa</w:t>
+        <w:t>http://www.lucidchart.com/invitations/accept/8da7149f-d108-47b2-acaa-82859ea25d3f</w:t>
       </w:r>
     </w:p>
     <w:p>
@@ -3265,9 +3265,7 @@
       <w:r>
         <w:t>Consultas</w:t>
       </w:r>
-      <w:bookmarkStart w:id="6" w:name="_GoBack"/>
       <w:bookmarkEnd w:id="5"/>
-      <w:bookmarkEnd w:id="6"/>
     </w:p>
     <w:p>
       <w:r>
@@ -3348,6 +3346,8 @@
       <w:r>
         <w:t xml:space="preserve"> que se encargue de preparar todo el entorno de la base de datos (tablas, consultas, disparadores), decidimos volcarnos hacia el lado de las consultas almacenadas en la base de datos. </w:t>
       </w:r>
+      <w:bookmarkStart w:id="6" w:name="_GoBack"/>
+      <w:bookmarkEnd w:id="6"/>
     </w:p>
     <w:p>
       <w:r>
@@ -5453,7 +5453,7 @@
 </file>
 
 <file path=customXml/itemProps2.xml><?xml version="1.0" encoding="utf-8"?>
-<ds:datastoreItem xmlns:ds="http://schemas.openxmlformats.org/officeDocument/2006/customXml" ds:itemID="{D41FB599-6ABE-4CFF-8452-C7B9CE12BCEA}">
+<ds:datastoreItem xmlns:ds="http://schemas.openxmlformats.org/officeDocument/2006/customXml" ds:itemID="{FF9CE77A-DB8C-444C-AE78-E06CCD060475}">
   <ds:schemaRefs>
     <ds:schemaRef ds:uri="http://schemas.openxmlformats.org/officeDocument/2006/bibliography"/>
   </ds:schemaRefs>

</xml_diff>

<commit_message>
Buy generating cron for finished auctions
</commit_message>
<xml_diff>
--- a/Estrategia.docx
+++ b/Estrategia.docx
@@ -1,6 +1,6 @@
 
 <file path=word/document.xml><?xml version="1.0" encoding="utf-8"?>
-<w:document xmlns:wpc="http://schemas.microsoft.com/office/word/2010/wordprocessingCanvas" xmlns:mc="http://schemas.openxmlformats.org/markup-compatibility/2006" xmlns:o="urn:schemas-microsoft-com:office:office" xmlns:r="http://schemas.openxmlformats.org/officeDocument/2006/relationships" xmlns:m="http://schemas.openxmlformats.org/officeDocument/2006/math" xmlns:v="urn:schemas-microsoft-com:vml" xmlns:wp14="http://schemas.microsoft.com/office/word/2010/wordprocessingDrawing" xmlns:wp="http://schemas.openxmlformats.org/drawingml/2006/wordprocessingDrawing" xmlns:w10="urn:schemas-microsoft-com:office:word" xmlns:w="http://schemas.openxmlformats.org/wordprocessingml/2006/main" xmlns:w14="http://schemas.microsoft.com/office/word/2010/wordml" xmlns:wpg="http://schemas.microsoft.com/office/word/2010/wordprocessingGroup" xmlns:wpi="http://schemas.microsoft.com/office/word/2010/wordprocessingInk" xmlns:wne="http://schemas.microsoft.com/office/word/2006/wordml" xmlns:wps="http://schemas.microsoft.com/office/word/2010/wordprocessingShape" mc:Ignorable="w14 wp14">
+<w:document xmlns:ve="http://schemas.openxmlformats.org/markup-compatibility/2006" xmlns:o="urn:schemas-microsoft-com:office:office" xmlns:r="http://schemas.openxmlformats.org/officeDocument/2006/relationships" xmlns:m="http://schemas.openxmlformats.org/officeDocument/2006/math" xmlns:v="urn:schemas-microsoft-com:vml" xmlns:wp="http://schemas.openxmlformats.org/drawingml/2006/wordprocessingDrawing" xmlns:w10="urn:schemas-microsoft-com:office:word" xmlns:w="http://schemas.openxmlformats.org/wordprocessingml/2006/main" xmlns:wne="http://schemas.microsoft.com/office/word/2006/wordml">
   <w:body>
     <w:sdt>
       <w:sdtPr>
@@ -10,20 +10,19 @@
           <w:docPartUnique/>
         </w:docPartObj>
       </w:sdtPr>
-      <w:sdtEndPr/>
       <w:sdtContent>
         <w:p>
           <w:r>
             <w:rPr>
               <w:noProof/>
             </w:rPr>
-            <w:pict w14:anchorId="61753C5C">
+            <w:pict>
               <v:group id="Group 149" o:spid="_x0000_s1029" style="position:absolute;margin-left:0;margin-top:0;width:575.7pt;height:95.85pt;z-index:251662336;mso-width-percent:941;mso-height-percent:121;mso-top-percent:23;mso-position-horizontal:center;mso-position-horizontal-relative:page;mso-position-vertical-relative:page;mso-width-percent:941;mso-height-percent:121;mso-top-percent:23" coordsize="73152,12161" o:gfxdata="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">
                 <v:shape id="Rectangle 51" o:spid="_x0000_s1030" style="position:absolute;width:73152;height:11303;visibility:visible;mso-wrap-style:square;v-text-anchor:middle" coordsize="7312660,1129665" o:gfxdata="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" path="m,l7312660,r,1129665l3619500,733425,,1091565,,xe" fillcolor="#4f81bd [3204]" stroked="f" strokeweight="2pt">
                   <v:path arrowok="t" o:connecttype="custom" o:connectlocs="0,0;7315200,0;7315200,1130373;3620757,733885;0,1092249;0,0" o:connectangles="0,0,0,0,0,0"/>
                 </v:shape>
                 <v:rect id="Rectangle 151" o:spid="_x0000_s1031" style="position:absolute;width:73152;height:12161;visibility:visible;v-text-anchor:middle" o:gfxdata="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" stroked="f" strokeweight="2pt">
-                  <v:fill r:id="rId10" o:title="" recolor="t" rotate="t" type="frame"/>
+                  <v:fill r:id="rId9" o:title="" recolor="t" rotate="t" type="frame"/>
                 </v:rect>
                 <w10:wrap anchorx="page" anchory="page"/>
               </v:group>
@@ -45,7 +44,7 @@
             <w:rPr>
               <w:noProof/>
             </w:rPr>
-            <w:pict w14:anchorId="69998AE8">
+            <w:pict>
               <v:shapetype id="_x0000_t202" coordsize="21600,21600" o:spt="202" path="m,l,21600r21600,l21600,xe">
                 <v:stroke joinstyle="miter"/>
                 <v:path gradientshapeok="t" o:connecttype="rect"/>
@@ -60,11 +59,33 @@
                           <w:sz w:val="22"/>
                         </w:rPr>
                       </w:pPr>
+                      <w:proofErr w:type="spellStart"/>
                       <w:r>
                         <w:rPr>
                           <w:sz w:val="22"/>
                         </w:rPr>
-                        <w:t>Nicolas Orchow (</w:t>
+                        <w:t>Nicolas</w:t>
+                      </w:r>
+                      <w:proofErr w:type="spellEnd"/>
+                      <w:r>
+                        <w:rPr>
+                          <w:sz w:val="22"/>
+                        </w:rPr>
+                        <w:t xml:space="preserve"> </w:t>
+                      </w:r>
+                      <w:proofErr w:type="spellStart"/>
+                      <w:r>
+                        <w:rPr>
+                          <w:sz w:val="22"/>
+                        </w:rPr>
+                        <w:t>Orchow</w:t>
+                      </w:r>
+                      <w:proofErr w:type="spellEnd"/>
+                      <w:r>
+                        <w:rPr>
+                          <w:sz w:val="22"/>
+                        </w:rPr>
+                        <w:t xml:space="preserve"> (</w:t>
                       </w:r>
                       <w:r>
                         <w:rPr>
@@ -101,8 +122,16 @@
                           <w:sz w:val="22"/>
                         </w:rPr>
                         <w:br/>
-                        <w:t>Axel Suvalski</w:t>
+                        <w:t xml:space="preserve">Axel </w:t>
                       </w:r>
+                      <w:proofErr w:type="spellStart"/>
+                      <w:r>
+                        <w:rPr>
+                          <w:sz w:val="22"/>
+                        </w:rPr>
+                        <w:t>Suvalski</w:t>
+                      </w:r>
+                      <w:proofErr w:type="spellEnd"/>
                       <w:r>
                         <w:rPr>
                           <w:sz w:val="22"/>
@@ -117,11 +146,33 @@
                           <w:sz w:val="22"/>
                         </w:rPr>
                       </w:pPr>
+                      <w:proofErr w:type="spellStart"/>
                       <w:r>
                         <w:rPr>
                           <w:sz w:val="22"/>
                         </w:rPr>
-                        <w:t>Julian Fuks -</w:t>
+                        <w:t>Julian</w:t>
+                      </w:r>
+                      <w:proofErr w:type="spellEnd"/>
+                      <w:r>
+                        <w:rPr>
+                          <w:sz w:val="22"/>
+                        </w:rPr>
+                        <w:t xml:space="preserve"> </w:t>
+                      </w:r>
+                      <w:proofErr w:type="spellStart"/>
+                      <w:r>
+                        <w:rPr>
+                          <w:sz w:val="22"/>
+                        </w:rPr>
+                        <w:t>Fuks</w:t>
+                      </w:r>
+                      <w:proofErr w:type="spellEnd"/>
+                      <w:r>
+                        <w:rPr>
+                          <w:sz w:val="22"/>
+                        </w:rPr>
+                        <w:t xml:space="preserve"> -</w:t>
                       </w:r>
                       <w:r>
                         <w:rPr>
@@ -143,7 +194,23 @@
                           <w:sz w:val="22"/>
                           <w:lang w:val="en-US"/>
                         </w:rPr>
-                        <w:t>Eric Lifszyc – 1466550</w:t>
+                        <w:t xml:space="preserve">Eric </w:t>
+                      </w:r>
+                      <w:proofErr w:type="spellStart"/>
+                      <w:r>
+                        <w:rPr>
+                          <w:sz w:val="22"/>
+                          <w:lang w:val="en-US"/>
+                        </w:rPr>
+                        <w:t>Lifszyc</w:t>
+                      </w:r>
+                      <w:proofErr w:type="spellEnd"/>
+                      <w:r>
+                        <w:rPr>
+                          <w:sz w:val="22"/>
+                          <w:lang w:val="en-US"/>
+                        </w:rPr>
+                        <w:t xml:space="preserve"> – 1466550</w:t>
                       </w:r>
                     </w:p>
                   </w:txbxContent>
@@ -156,7 +223,7 @@
             <w:rPr>
               <w:noProof/>
             </w:rPr>
-            <w:pict w14:anchorId="4272DF4A">
+            <w:pict>
               <v:shape id="Text Box 152" o:spid="_x0000_s1028" type="#_x0000_t202" style="position:absolute;margin-left:21.05pt;margin-top:538.35pt;width:575.6pt;height:72.2pt;z-index:251660288;visibility:visible;mso-width-percent:941;mso-height-percent:92;mso-position-horizontal-relative:page;mso-position-vertical-relative:page;mso-width-percent:941;mso-height-percent:92;v-text-anchor:bottom" o:gfxdata="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" filled="f" stroked="f" strokeweight=".5pt">
                 <v:textbox style="mso-next-textbox:#Text Box 152" inset="126pt,0,54pt,0">
                   <w:txbxContent>
@@ -173,11 +240,10 @@
                         <w:dataBinding w:prefixMappings="xmlns:ns0='http://purl.org/dc/elements/1.1/' xmlns:ns1='http://schemas.openxmlformats.org/package/2006/metadata/core-properties' " w:xpath="/ns1:coreProperties[1]/ns0:creator[1]" w:storeItemID="{6C3C8BC8-F283-45AE-878A-BAB7291924A1}"/>
                         <w:text/>
                       </w:sdtPr>
-                      <w:sdtEndPr/>
                       <w:sdtContent>
                         <w:p>
                           <w:pPr>
-                            <w:pStyle w:val="NoSpacing"/>
+                            <w:pStyle w:val="Sinespaciado"/>
                             <w:jc w:val="right"/>
                             <w:rPr>
                               <w:color w:val="595959" w:themeColor="text1" w:themeTint="A6"/>
@@ -185,6 +251,7 @@
                               <w:szCs w:val="28"/>
                             </w:rPr>
                           </w:pPr>
+                          <w:proofErr w:type="spellStart"/>
                           <w:r>
                             <w:rPr>
                               <w:color w:val="595959" w:themeColor="text1" w:themeTint="A6"/>
@@ -193,12 +260,13 @@
                             </w:rPr>
                             <w:t>Integrantes</w:t>
                           </w:r>
+                          <w:proofErr w:type="spellEnd"/>
                         </w:p>
                       </w:sdtContent>
                     </w:sdt>
                     <w:p>
                       <w:pPr>
-                        <w:pStyle w:val="NoSpacing"/>
+                        <w:pStyle w:val="Sinespaciado"/>
                         <w:jc w:val="right"/>
                         <w:rPr>
                           <w:color w:val="595959" w:themeColor="text1" w:themeTint="A6"/>
@@ -220,7 +288,6 @@
                           <w:dataBinding w:prefixMappings="xmlns:ns0='http://schemas.microsoft.com/office/2006/coverPageProps' " w:xpath="/ns0:CoverPageProperties[1]/ns0:CompanyEmail[1]" w:storeItemID="{55AF091B-3C7A-41E3-B477-F2FDAA23CFDA}"/>
                           <w:text/>
                         </w:sdtPr>
-                        <w:sdtEndPr/>
                         <w:sdtContent>
                           <w:r>
                             <w:rPr>
@@ -243,13 +310,13 @@
             <w:rPr>
               <w:noProof/>
             </w:rPr>
-            <w:pict w14:anchorId="4BED0122">
+            <w:pict>
               <v:shape id="Text Box 153" o:spid="_x0000_s1027" type="#_x0000_t202" style="position:absolute;margin-left:18.05pt;margin-top:468.15pt;width:575.6pt;height:75.05pt;z-index:251661312;visibility:visible;mso-width-percent:941;mso-height-percent:100;mso-position-horizontal-relative:page;mso-position-vertical-relative:page;mso-width-percent:941;mso-height-percent:100" o:gfxdata="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" filled="f" stroked="f" strokeweight=".5pt">
                 <v:textbox style="mso-next-textbox:#Text Box 153;mso-fit-shape-to-text:t" inset="126pt,0,54pt,0">
                   <w:txbxContent>
                     <w:p>
                       <w:pPr>
-                        <w:pStyle w:val="NoSpacing"/>
+                        <w:pStyle w:val="Sinespaciado"/>
                         <w:jc w:val="right"/>
                         <w:rPr>
                           <w:color w:val="4F81BD" w:themeColor="accent1"/>
@@ -282,11 +349,10 @@
                         <w:dataBinding w:prefixMappings="xmlns:ns0='http://schemas.microsoft.com/office/2006/coverPageProps' " w:xpath="/ns0:CoverPageProperties[1]/ns0:Abstract[1]" w:storeItemID="{55AF091B-3C7A-41E3-B477-F2FDAA23CFDA}"/>
                         <w:text w:multiLine="1"/>
                       </w:sdtPr>
-                      <w:sdtEndPr/>
                       <w:sdtContent>
                         <w:p>
                           <w:pPr>
-                            <w:pStyle w:val="NoSpacing"/>
+                            <w:pStyle w:val="Sinespaciado"/>
                             <w:jc w:val="right"/>
                             <w:rPr>
                               <w:color w:val="595959" w:themeColor="text1" w:themeTint="A6"/>
@@ -322,7 +388,27 @@
                               <w:lang w:val="es-AR"/>
                             </w:rPr>
                             <w:br/>
-                            <w:t xml:space="preserve">Profesor: Marcelo Moscuzza </w:t>
+                            <w:t xml:space="preserve">Profesor: Marcelo </w:t>
+                          </w:r>
+                          <w:proofErr w:type="spellStart"/>
+                          <w:r>
+                            <w:rPr>
+                              <w:color w:val="595959" w:themeColor="text1" w:themeTint="A6"/>
+                              <w:sz w:val="20"/>
+                              <w:szCs w:val="20"/>
+                              <w:lang w:val="es-AR"/>
+                            </w:rPr>
+                            <w:t>Moscuzza</w:t>
+                          </w:r>
+                          <w:proofErr w:type="spellEnd"/>
+                          <w:r>
+                            <w:rPr>
+                              <w:color w:val="595959" w:themeColor="text1" w:themeTint="A6"/>
+                              <w:sz w:val="20"/>
+                              <w:szCs w:val="20"/>
+                              <w:lang w:val="es-AR"/>
+                            </w:rPr>
+                            <w:t xml:space="preserve"> </w:t>
                           </w:r>
                           <w:r>
                             <w:rPr>
@@ -356,7 +442,7 @@
             <w:rPr>
               <w:noProof/>
             </w:rPr>
-            <w:pict w14:anchorId="5E515ABA">
+            <w:pict>
               <v:shape id="Text Box 154" o:spid="_x0000_s1026" type="#_x0000_t202" style="position:absolute;margin-left:18.05pt;margin-top:150.6pt;width:575.6pt;height:287.5pt;z-index:251659264;visibility:visible;mso-width-percent:941;mso-height-percent:363;mso-position-horizontal-relative:page;mso-position-vertical-relative:page;mso-width-percent:941;mso-height-percent:363;v-text-anchor:bottom" o:gfxdata="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" filled="f" stroked="f" strokeweight=".5pt">
                 <v:textbox style="mso-next-textbox:#Text Box 154" inset="126pt,0,54pt,0">
                   <w:txbxContent>
@@ -414,7 +500,6 @@
                         <w:dataBinding w:prefixMappings="xmlns:ns0='http://purl.org/dc/elements/1.1/' xmlns:ns1='http://schemas.openxmlformats.org/package/2006/metadata/core-properties' " w:xpath="/ns1:coreProperties[1]/ns0:subject[1]" w:storeItemID="{6C3C8BC8-F283-45AE-878A-BAB7291924A1}"/>
                         <w:text/>
                       </w:sdtPr>
-                      <w:sdtEndPr/>
                       <w:sdtContent>
                         <w:p>
                           <w:pPr>
@@ -474,7 +559,7 @@
       <w:sdtContent>
         <w:p>
           <w:pPr>
-            <w:pStyle w:val="Heading2"/>
+            <w:pStyle w:val="Ttulo2"/>
           </w:pPr>
           <w:r>
             <w:t>Índice</w:t>
@@ -493,7 +578,7 @@
         </w:p>
         <w:p>
           <w:pPr>
-            <w:pStyle w:val="TOC2"/>
+            <w:pStyle w:val="TDC2"/>
             <w:tabs>
               <w:tab w:val="right" w:leader="dot" w:pos="8630"/>
             </w:tabs>
@@ -507,7 +592,7 @@
           <w:hyperlink w:anchor="_Toc390710126" w:history="1">
             <w:r>
               <w:rPr>
-                <w:rStyle w:val="Hyperlink"/>
+                <w:rStyle w:val="Hipervnculo"/>
                 <w:noProof/>
               </w:rPr>
               <w:t>Estrategia</w:t>
@@ -564,7 +649,7 @@
         </w:p>
         <w:p>
           <w:pPr>
-            <w:pStyle w:val="TOC2"/>
+            <w:pStyle w:val="TDC2"/>
             <w:tabs>
               <w:tab w:val="right" w:leader="dot" w:pos="8630"/>
             </w:tabs>
@@ -578,7 +663,7 @@
           <w:hyperlink w:anchor="_Toc390710127" w:history="1">
             <w:r>
               <w:rPr>
-                <w:rStyle w:val="Hyperlink"/>
+                <w:rStyle w:val="Hipervnculo"/>
                 <w:noProof/>
               </w:rPr>
               <w:t>Estructura general del proyecto</w:t>
@@ -635,7 +720,7 @@
         </w:p>
         <w:p>
           <w:pPr>
-            <w:pStyle w:val="TOC2"/>
+            <w:pStyle w:val="TDC2"/>
             <w:tabs>
               <w:tab w:val="right" w:leader="dot" w:pos="8630"/>
             </w:tabs>
@@ -649,7 +734,7 @@
           <w:hyperlink w:anchor="_Toc390710128" w:history="1">
             <w:r>
               <w:rPr>
-                <w:rStyle w:val="Hyperlink"/>
+                <w:rStyle w:val="Hipervnculo"/>
                 <w:noProof/>
               </w:rPr>
               <w:t>Consideraciones generales</w:t>
@@ -706,7 +791,7 @@
         </w:p>
         <w:p>
           <w:pPr>
-            <w:pStyle w:val="TOC2"/>
+            <w:pStyle w:val="TDC2"/>
             <w:tabs>
               <w:tab w:val="right" w:leader="dot" w:pos="8630"/>
             </w:tabs>
@@ -720,7 +805,7 @@
           <w:hyperlink w:anchor="_Toc390710129" w:history="1">
             <w:r>
               <w:rPr>
-                <w:rStyle w:val="Hyperlink"/>
+                <w:rStyle w:val="Hipervnculo"/>
                 <w:noProof/>
               </w:rPr>
               <w:t>Der</w:t>
@@ -777,7 +862,7 @@
         </w:p>
         <w:p>
           <w:pPr>
-            <w:pStyle w:val="TOC2"/>
+            <w:pStyle w:val="TDC2"/>
             <w:tabs>
               <w:tab w:val="right" w:leader="dot" w:pos="8630"/>
             </w:tabs>
@@ -791,7 +876,7 @@
           <w:hyperlink w:anchor="_Toc390710130" w:history="1">
             <w:r>
               <w:rPr>
-                <w:rStyle w:val="Hyperlink"/>
+                <w:rStyle w:val="Hipervnculo"/>
                 <w:noProof/>
               </w:rPr>
               <w:t>Consultas</w:t>
@@ -848,7 +933,7 @@
         </w:p>
         <w:p>
           <w:pPr>
-            <w:pStyle w:val="TOC2"/>
+            <w:pStyle w:val="TDC2"/>
             <w:tabs>
               <w:tab w:val="right" w:leader="dot" w:pos="8630"/>
             </w:tabs>
@@ -862,7 +947,7 @@
           <w:hyperlink w:anchor="_Toc390710131" w:history="1">
             <w:r>
               <w:rPr>
-                <w:rStyle w:val="Hyperlink"/>
+                <w:rStyle w:val="Hipervnculo"/>
                 <w:noProof/>
               </w:rPr>
               <w:t>Triggers</w:t>
@@ -919,7 +1004,7 @@
         </w:p>
         <w:p>
           <w:pPr>
-            <w:pStyle w:val="TOC2"/>
+            <w:pStyle w:val="TDC2"/>
             <w:tabs>
               <w:tab w:val="right" w:leader="dot" w:pos="8630"/>
             </w:tabs>
@@ -933,7 +1018,7 @@
           <w:hyperlink w:anchor="_Toc390710132" w:history="1">
             <w:r>
               <w:rPr>
-                <w:rStyle w:val="Hyperlink"/>
+                <w:rStyle w:val="Hipervnculo"/>
                 <w:noProof/>
               </w:rPr>
               <w:t>Índices</w:t>
@@ -1018,7 +1103,7 @@
     </w:p>
     <w:p>
       <w:pPr>
-        <w:pStyle w:val="Heading2"/>
+        <w:pStyle w:val="Ttulo2"/>
       </w:pPr>
       <w:bookmarkStart w:id="1" w:name="_Toc390710126"/>
       <w:r>
@@ -1035,7 +1120,15 @@
         <w:t>práctico</w:t>
       </w:r>
       <w:r>
-        <w:t xml:space="preserve">, obviamente tuvimos que definir por donde </w:t>
+        <w:t xml:space="preserve">, obviamente tuvimos que definir por </w:t>
+      </w:r>
+      <w:proofErr w:type="spellStart"/>
+      <w:r>
+        <w:t>donde</w:t>
+      </w:r>
+      <w:proofErr w:type="spellEnd"/>
+      <w:r>
+        <w:t xml:space="preserve"> </w:t>
       </w:r>
       <w:r>
         <w:t>íbamos</w:t>
@@ -1163,6 +1256,7 @@
       <w:r>
         <w:t>obtener datos e insertar datos en la misma. Para esto, realizamos tres clases para poder realizar esto. Dichas clases son: ‘</w:t>
       </w:r>
+      <w:proofErr w:type="spellStart"/>
       <w:r>
         <w:rPr>
           <w:b/>
@@ -1170,6 +1264,7 @@
         </w:rPr>
         <w:t>DatabaseManager</w:t>
       </w:r>
+      <w:proofErr w:type="spellEnd"/>
       <w:r>
         <w:t>’</w:t>
       </w:r>
@@ -1189,7 +1284,15 @@
         <w:t>patrón</w:t>
       </w:r>
       <w:r>
-        <w:t xml:space="preserve"> Singleton para que exista una </w:t>
+        <w:t xml:space="preserve"> </w:t>
+      </w:r>
+      <w:proofErr w:type="spellStart"/>
+      <w:r>
+        <w:t>Singleton</w:t>
+      </w:r>
+      <w:proofErr w:type="spellEnd"/>
+      <w:r>
+        <w:t xml:space="preserve"> para que exista una </w:t>
       </w:r>
       <w:r>
         <w:t>única</w:t>
@@ -1209,6 +1312,7 @@
       <w:r>
         <w:t>, ‘</w:t>
       </w:r>
+      <w:proofErr w:type="spellStart"/>
       <w:r>
         <w:rPr>
           <w:b/>
@@ -1216,6 +1320,7 @@
         </w:rPr>
         <w:t>DatabaseQueries</w:t>
       </w:r>
+      <w:proofErr w:type="spellEnd"/>
       <w:r>
         <w:t>’</w:t>
       </w:r>
@@ -1228,6 +1333,7 @@
       <w:r>
         <w:t>), ‘</w:t>
       </w:r>
+      <w:proofErr w:type="spellStart"/>
       <w:r>
         <w:rPr>
           <w:b/>
@@ -1242,6 +1348,7 @@
         </w:rPr>
         <w:t>toreProcedure</w:t>
       </w:r>
+      <w:proofErr w:type="spellEnd"/>
       <w:r>
         <w:t>’</w:t>
       </w:r>
@@ -1252,11 +1359,36 @@
         <w:t>métodos</w:t>
       </w:r>
       <w:r>
-        <w:t xml:space="preserve"> de ExecuteNonQuery, ExecuteScalar y ExecuteReader)</w:t>
+        <w:t xml:space="preserve"> de </w:t>
+      </w:r>
+      <w:proofErr w:type="spellStart"/>
+      <w:r>
+        <w:t>ExecuteNonQuery</w:t>
+      </w:r>
+      <w:proofErr w:type="spellEnd"/>
+      <w:r>
+        <w:t xml:space="preserve">, </w:t>
+      </w:r>
+      <w:proofErr w:type="spellStart"/>
+      <w:r>
+        <w:t>ExecuteScalar</w:t>
+      </w:r>
+      <w:proofErr w:type="spellEnd"/>
+      <w:r>
+        <w:t xml:space="preserve"> y </w:t>
+      </w:r>
+      <w:proofErr w:type="spellStart"/>
+      <w:r>
+        <w:t>ExecuteReader</w:t>
+      </w:r>
+      <w:proofErr w:type="spellEnd"/>
+      <w:r>
+        <w:t>)</w:t>
       </w:r>
       <w:r>
         <w:t xml:space="preserve"> y ‘</w:t>
       </w:r>
+      <w:proofErr w:type="spellStart"/>
       <w:r>
         <w:rPr>
           <w:b/>
@@ -1264,6 +1396,7 @@
         </w:rPr>
         <w:t>SPParameter</w:t>
       </w:r>
+      <w:proofErr w:type="spellEnd"/>
       <w:r>
         <w:t>’</w:t>
       </w:r>
@@ -1313,10 +1446,18 @@
         <w:t xml:space="preserve"> fue </w:t>
       </w:r>
       <w:r>
-        <w:t>el L</w:t>
-      </w:r>
-      <w:r>
-        <w:t>ogin, que creemos que es uno de los puntos</w:t>
+        <w:t xml:space="preserve">el </w:t>
+      </w:r>
+      <w:proofErr w:type="spellStart"/>
+      <w:r>
+        <w:t>L</w:t>
+      </w:r>
+      <w:r>
+        <w:t>ogin</w:t>
+      </w:r>
+      <w:proofErr w:type="spellEnd"/>
+      <w:r>
+        <w:t>, que creemos que es uno de los puntos</w:t>
       </w:r>
       <w:r>
         <w:t xml:space="preserve"> </w:t>
@@ -1354,7 +1495,7 @@
     </w:p>
     <w:p>
       <w:pPr>
-        <w:pStyle w:val="Heading2"/>
+        <w:pStyle w:val="Ttulo2"/>
       </w:pPr>
       <w:bookmarkStart w:id="2" w:name="_Toc390710127"/>
       <w:r>
@@ -1375,15 +1516,17 @@
     </w:p>
     <w:p>
       <w:pPr>
-        <w:pStyle w:val="ListParagraph"/>
+        <w:pStyle w:val="Prrafodelista"/>
         <w:numPr>
           <w:ilvl w:val="0"/>
           <w:numId w:val="3"/>
         </w:numPr>
       </w:pPr>
+      <w:proofErr w:type="spellStart"/>
       <w:r>
         <w:t>Configuration</w:t>
       </w:r>
+      <w:proofErr w:type="spellEnd"/>
       <w:r>
         <w:t>: es el proyecto encargado de manejar las distintas configuraciones</w:t>
       </w:r>
@@ -1406,10 +1549,18 @@
         <w:t>,</w:t>
       </w:r>
       <w:r>
-        <w:t xml:space="preserve"> la connec</w:t>
-      </w:r>
-      <w:r>
-        <w:t xml:space="preserve">tion string de la base de datos y </w:t>
+        <w:t xml:space="preserve"> la </w:t>
+      </w:r>
+      <w:proofErr w:type="spellStart"/>
+      <w:r>
+        <w:t>connec</w:t>
+      </w:r>
+      <w:r>
+        <w:t>tion</w:t>
+      </w:r>
+      <w:proofErr w:type="spellEnd"/>
+      <w:r>
+        <w:t xml:space="preserve"> string de la base de datos y </w:t>
       </w:r>
       <w:r>
         <w:t xml:space="preserve">la </w:t>
@@ -1423,15 +1574,17 @@
     </w:p>
     <w:p>
       <w:pPr>
-        <w:pStyle w:val="ListParagraph"/>
+        <w:pStyle w:val="Prrafodelista"/>
         <w:numPr>
           <w:ilvl w:val="0"/>
           <w:numId w:val="3"/>
         </w:numPr>
       </w:pPr>
+      <w:proofErr w:type="spellStart"/>
       <w:r>
         <w:t>Filters</w:t>
       </w:r>
+      <w:proofErr w:type="spellEnd"/>
       <w:r>
         <w:t xml:space="preserve">: es el proyecto </w:t>
       </w:r>
@@ -1485,16 +1638,18 @@
     </w:p>
     <w:p>
       <w:pPr>
-        <w:pStyle w:val="ListParagraph"/>
+        <w:pStyle w:val="Prrafodelista"/>
         <w:numPr>
           <w:ilvl w:val="0"/>
           <w:numId w:val="3"/>
         </w:numPr>
       </w:pPr>
+      <w:proofErr w:type="spellStart"/>
       <w:r>
         <w:lastRenderedPageBreak/>
         <w:t>FrbaCommerce</w:t>
       </w:r>
+      <w:proofErr w:type="spellEnd"/>
       <w:r>
         <w:t xml:space="preserve">: es el proyecto que almacena todos los formularios necesarios para </w:t>
       </w:r>
@@ -1528,6 +1683,7 @@
       <w:r>
         <w:t xml:space="preserve"> del sistema (‘</w:t>
       </w:r>
+      <w:proofErr w:type="spellStart"/>
       <w:r>
         <w:rPr>
           <w:b/>
@@ -1535,21 +1691,24 @@
         </w:rPr>
         <w:t>app.config</w:t>
       </w:r>
+      <w:proofErr w:type="spellEnd"/>
       <w:r>
         <w:t>’).</w:t>
       </w:r>
     </w:p>
     <w:p>
       <w:pPr>
-        <w:pStyle w:val="ListParagraph"/>
+        <w:pStyle w:val="Prrafodelista"/>
         <w:numPr>
           <w:ilvl w:val="0"/>
           <w:numId w:val="3"/>
         </w:numPr>
       </w:pPr>
+      <w:proofErr w:type="spellStart"/>
       <w:r>
         <w:t>Persistance</w:t>
       </w:r>
+      <w:proofErr w:type="spellEnd"/>
       <w:r>
         <w:t>: es el encargado</w:t>
       </w:r>
@@ -1604,15 +1763,17 @@
     </w:p>
     <w:p>
       <w:pPr>
-        <w:pStyle w:val="ListParagraph"/>
+        <w:pStyle w:val="Prrafodelista"/>
         <w:numPr>
           <w:ilvl w:val="0"/>
           <w:numId w:val="3"/>
         </w:numPr>
       </w:pPr>
+      <w:proofErr w:type="spellStart"/>
       <w:r>
         <w:t>Session</w:t>
       </w:r>
+      <w:proofErr w:type="spellEnd"/>
       <w:r>
         <w:t xml:space="preserve">: es el proyecto encargado de manejar </w:t>
       </w:r>
@@ -1620,7 +1781,15 @@
         <w:t>información</w:t>
       </w:r>
       <w:r>
-        <w:t xml:space="preserve"> del usuario logueado que </w:t>
+        <w:t xml:space="preserve"> del usuario </w:t>
+      </w:r>
+      <w:proofErr w:type="spellStart"/>
+      <w:r>
+        <w:t>logueado</w:t>
+      </w:r>
+      <w:proofErr w:type="spellEnd"/>
+      <w:r>
+        <w:t xml:space="preserve"> que </w:t>
       </w:r>
       <w:r>
         <w:t>está</w:t>
@@ -1632,24 +1801,48 @@
         <w:t>información</w:t>
       </w:r>
       <w:r>
-        <w:t xml:space="preserve"> del usuario logueado, el rol con el que </w:t>
+        <w:t xml:space="preserve"> del usuario </w:t>
+      </w:r>
+      <w:proofErr w:type="spellStart"/>
+      <w:r>
+        <w:t>logueado</w:t>
+      </w:r>
+      <w:proofErr w:type="spellEnd"/>
+      <w:r>
+        <w:t xml:space="preserve">, el rol con el que </w:t>
       </w:r>
       <w:r>
         <w:t>eligió</w:t>
       </w:r>
       <w:r>
-        <w:t xml:space="preserve"> loguearse (en caso de tener </w:t>
+        <w:t xml:space="preserve"> </w:t>
+      </w:r>
+      <w:proofErr w:type="spellStart"/>
+      <w:r>
+        <w:t>loguearse</w:t>
+      </w:r>
+      <w:proofErr w:type="spellEnd"/>
+      <w:r>
+        <w:t xml:space="preserve"> (en caso de tener </w:t>
       </w:r>
       <w:r>
         <w:t>más</w:t>
       </w:r>
       <w:r>
-        <w:t xml:space="preserve"> de uno logueado) y el momento de acceso.</w:t>
+        <w:t xml:space="preserve"> de uno </w:t>
+      </w:r>
+      <w:proofErr w:type="spellStart"/>
+      <w:r>
+        <w:t>logueado</w:t>
+      </w:r>
+      <w:proofErr w:type="spellEnd"/>
+      <w:r>
+        <w:t>) y el momento de acceso.</w:t>
       </w:r>
     </w:p>
     <w:p>
       <w:pPr>
-        <w:pStyle w:val="ListParagraph"/>
+        <w:pStyle w:val="Prrafodelista"/>
         <w:numPr>
           <w:ilvl w:val="0"/>
           <w:numId w:val="3"/>
@@ -1674,7 +1867,15 @@
         <w:t>también</w:t>
       </w:r>
       <w:r>
-        <w:t xml:space="preserve"> encriptar la </w:t>
+        <w:t xml:space="preserve"> </w:t>
+      </w:r>
+      <w:proofErr w:type="spellStart"/>
+      <w:r>
+        <w:t>encriptar</w:t>
+      </w:r>
+      <w:proofErr w:type="spellEnd"/>
+      <w:r>
+        <w:t xml:space="preserve"> la </w:t>
       </w:r>
       <w:r>
         <w:t>contraseña</w:t>
@@ -1685,7 +1886,7 @@
     </w:p>
     <w:p>
       <w:pPr>
-        <w:pStyle w:val="Heading2"/>
+        <w:pStyle w:val="Ttulo2"/>
       </w:pPr>
       <w:bookmarkStart w:id="3" w:name="_Toc390710128"/>
       <w:r>
@@ -1766,7 +1967,7 @@
     </w:p>
     <w:p>
       <w:pPr>
-        <w:pStyle w:val="ListParagraph"/>
+        <w:pStyle w:val="Prrafodelista"/>
         <w:numPr>
           <w:ilvl w:val="0"/>
           <w:numId w:val="2"/>
@@ -1779,7 +1980,15 @@
         <w:t xml:space="preserve">un momento, </w:t>
       </w:r>
       <w:r>
-        <w:t>la consigna (donde se habla de las condiciones de entrega de la solución encontrada) menciona que se debe generar un usuario hardcodeado que posea el rol ‘</w:t>
+        <w:t xml:space="preserve">la consigna (donde se habla de las condiciones de entrega de la solución encontrada) menciona que se debe generar un usuario </w:t>
+      </w:r>
+      <w:proofErr w:type="spellStart"/>
+      <w:r>
+        <w:t>hardcodeado</w:t>
+      </w:r>
+      <w:proofErr w:type="spellEnd"/>
+      <w:r>
+        <w:t xml:space="preserve"> que posea el rol ‘</w:t>
       </w:r>
       <w:r>
         <w:rPr>
@@ -1819,6 +2028,7 @@
       <w:r>
         <w:t>decidimos crear un rol distinto en la tabla ‘</w:t>
       </w:r>
+      <w:proofErr w:type="spellStart"/>
       <w:r>
         <w:rPr>
           <w:b/>
@@ -1826,13 +2036,14 @@
         </w:rPr>
         <w:t>TL_Rol</w:t>
       </w:r>
+      <w:proofErr w:type="spellEnd"/>
       <w:r>
         <w:t>’.</w:t>
       </w:r>
     </w:p>
     <w:p>
       <w:pPr>
-        <w:pStyle w:val="ListParagraph"/>
+        <w:pStyle w:val="Prrafodelista"/>
         <w:numPr>
           <w:ilvl w:val="0"/>
           <w:numId w:val="2"/>
@@ -1841,6 +2052,7 @@
       <w:r>
         <w:t>En nuestro modelo relacional de datos, planteamos una tabla ‘</w:t>
       </w:r>
+      <w:proofErr w:type="spellStart"/>
       <w:r>
         <w:rPr>
           <w:b/>
@@ -1848,6 +2060,7 @@
         </w:rPr>
         <w:t>TL_Usuario</w:t>
       </w:r>
+      <w:proofErr w:type="spellEnd"/>
       <w:r>
         <w:t xml:space="preserve">’, que </w:t>
       </w:r>
@@ -1964,7 +2177,7 @@
     </w:p>
     <w:p>
       <w:pPr>
-        <w:pStyle w:val="ListParagraph"/>
+        <w:pStyle w:val="Prrafodelista"/>
         <w:numPr>
           <w:ilvl w:val="0"/>
           <w:numId w:val="2"/>
@@ -2040,15 +2253,36 @@
       <w:r>
         <w:t xml:space="preserve"> permanecer guardada en la base de datos </w:t>
       </w:r>
+      <w:proofErr w:type="spellStart"/>
       <w:r>
         <w:lastRenderedPageBreak/>
-        <w:t>encriptada con el algoritmo SHA256, decidimos buscar un encriptador online en internet y le aplicamos el algoritmo de encripci</w:t>
+        <w:t>encriptada</w:t>
+      </w:r>
+      <w:proofErr w:type="spellEnd"/>
+      <w:r>
+        <w:t xml:space="preserve"> con el algoritmo SHA256, decidimos buscar un </w:t>
+      </w:r>
+      <w:proofErr w:type="spellStart"/>
+      <w:r>
+        <w:t>encriptador</w:t>
+      </w:r>
+      <w:proofErr w:type="spellEnd"/>
+      <w:r>
+        <w:t xml:space="preserve"> online en internet y le aplicamos el algoritmo de </w:t>
+      </w:r>
+      <w:proofErr w:type="spellStart"/>
+      <w:r>
+        <w:t>encripci</w:t>
       </w:r>
       <w:r>
         <w:t>ó</w:t>
       </w:r>
       <w:r>
-        <w:t xml:space="preserve">n a la cadena </w:t>
+        <w:t>n</w:t>
+      </w:r>
+      <w:proofErr w:type="spellEnd"/>
+      <w:r>
+        <w:t xml:space="preserve"> a la cadena </w:t>
       </w:r>
       <w:r>
         <w:t>“</w:t>
@@ -2069,7 +2303,23 @@
         <w:t>teníamos</w:t>
       </w:r>
       <w:r>
-        <w:t xml:space="preserve"> la cadena encriptada, colocamos dicho valor “hardcodeado” en la consulta que genera la </w:t>
+        <w:t xml:space="preserve"> la cadena </w:t>
+      </w:r>
+      <w:proofErr w:type="spellStart"/>
+      <w:r>
+        <w:t>encriptada</w:t>
+      </w:r>
+      <w:proofErr w:type="spellEnd"/>
+      <w:r>
+        <w:t>, colocamos dicho valor “</w:t>
+      </w:r>
+      <w:proofErr w:type="spellStart"/>
+      <w:r>
+        <w:t>hardcodeado</w:t>
+      </w:r>
+      <w:proofErr w:type="spellEnd"/>
+      <w:r>
+        <w:t xml:space="preserve">” en la consulta que genera la </w:t>
       </w:r>
       <w:r>
         <w:t>migración</w:t>
@@ -2096,7 +2346,7 @@
     </w:p>
     <w:p>
       <w:pPr>
-        <w:pStyle w:val="ListParagraph"/>
+        <w:pStyle w:val="Prrafodelista"/>
         <w:numPr>
           <w:ilvl w:val="0"/>
           <w:numId w:val="2"/>
@@ -2157,6 +2407,7 @@
       <w:r>
         <w:t xml:space="preserve"> iba a arrojar resultados decimales, por lo que nuestro campo ‘</w:t>
       </w:r>
+      <w:proofErr w:type="spellStart"/>
       <w:r>
         <w:rPr>
           <w:b/>
@@ -2164,6 +2415,7 @@
         </w:rPr>
         <w:t>Cantidad_Estrellas</w:t>
       </w:r>
+      <w:proofErr w:type="spellEnd"/>
       <w:r>
         <w:rPr>
           <w:b/>
@@ -2180,6 +2432,7 @@
       <w:r>
         <w:t>de la tabla ‘</w:t>
       </w:r>
+      <w:proofErr w:type="spellStart"/>
       <w:r>
         <w:rPr>
           <w:b/>
@@ -2187,6 +2440,7 @@
         </w:rPr>
         <w:t>TL_Calificacion</w:t>
       </w:r>
+      <w:proofErr w:type="spellEnd"/>
       <w:r>
         <w:t xml:space="preserve">’ </w:t>
       </w:r>
@@ -2211,7 +2465,7 @@
     </w:p>
     <w:p>
       <w:pPr>
-        <w:pStyle w:val="ListParagraph"/>
+        <w:pStyle w:val="Prrafodelista"/>
         <w:numPr>
           <w:ilvl w:val="0"/>
           <w:numId w:val="2"/>
@@ -2308,7 +2562,15 @@
         <w:t>último</w:t>
       </w:r>
       <w:r>
-        <w:t xml:space="preserve"> lugar volver a setearle la </w:t>
+        <w:t xml:space="preserve"> lugar volver a </w:t>
+      </w:r>
+      <w:proofErr w:type="spellStart"/>
+      <w:r>
+        <w:t>setearle</w:t>
+      </w:r>
+      <w:proofErr w:type="spellEnd"/>
+      <w:r>
+        <w:t xml:space="preserve"> la </w:t>
       </w:r>
       <w:r>
         <w:t>última</w:t>
@@ -2337,14 +2599,30 @@
     </w:p>
     <w:p>
       <w:pPr>
-        <w:pStyle w:val="ListParagraph"/>
+        <w:pStyle w:val="Prrafodelista"/>
         <w:numPr>
           <w:ilvl w:val="0"/>
           <w:numId w:val="2"/>
         </w:numPr>
       </w:pPr>
       <w:r>
-        <w:t>Para el manejo del usuario logueado, en vez de instanciar un objeto Usuario en el momento que se loguea el usuario</w:t>
+        <w:t xml:space="preserve">Para el manejo del usuario </w:t>
+      </w:r>
+      <w:proofErr w:type="spellStart"/>
+      <w:r>
+        <w:t>logueado</w:t>
+      </w:r>
+      <w:proofErr w:type="spellEnd"/>
+      <w:r>
+        <w:t xml:space="preserve">, en vez de instanciar un objeto Usuario en el momento que se </w:t>
+      </w:r>
+      <w:proofErr w:type="spellStart"/>
+      <w:r>
+        <w:t>loguea</w:t>
+      </w:r>
+      <w:proofErr w:type="spellEnd"/>
+      <w:r>
+        <w:t xml:space="preserve"> el usuario</w:t>
       </w:r>
       <w:r>
         <w:t xml:space="preserve"> e ir pasando dicho objeto entre las distintas </w:t>
@@ -2352,6 +2630,7 @@
       <w:r>
         <w:t>pantallas que lo necesiten, decidimos crear una clase global ‘</w:t>
       </w:r>
+      <w:proofErr w:type="spellStart"/>
       <w:r>
         <w:rPr>
           <w:b/>
@@ -2359,6 +2638,7 @@
         </w:rPr>
         <w:t>SessionManager</w:t>
       </w:r>
+      <w:proofErr w:type="spellEnd"/>
       <w:r>
         <w:t xml:space="preserve">’, encargada de contener la </w:t>
       </w:r>
@@ -2366,12 +2646,36 @@
         <w:t>información</w:t>
       </w:r>
       <w:r>
-        <w:t xml:space="preserve"> del usuario logueado, el rol con el que se logueo y el momento de login. </w:t>
+        <w:t xml:space="preserve"> del usuario </w:t>
+      </w:r>
+      <w:proofErr w:type="spellStart"/>
+      <w:r>
+        <w:t>logueado</w:t>
+      </w:r>
+      <w:proofErr w:type="spellEnd"/>
+      <w:r>
+        <w:t xml:space="preserve">, el rol con el que se </w:t>
+      </w:r>
+      <w:proofErr w:type="spellStart"/>
+      <w:r>
+        <w:t>logueo</w:t>
+      </w:r>
+      <w:proofErr w:type="spellEnd"/>
+      <w:r>
+        <w:t xml:space="preserve"> y el momento de </w:t>
+      </w:r>
+      <w:proofErr w:type="spellStart"/>
+      <w:r>
+        <w:t>login</w:t>
+      </w:r>
+      <w:proofErr w:type="spellEnd"/>
+      <w:r>
+        <w:t xml:space="preserve">. </w:t>
       </w:r>
     </w:p>
     <w:p>
       <w:pPr>
-        <w:pStyle w:val="ListParagraph"/>
+        <w:pStyle w:val="Prrafodelista"/>
         <w:numPr>
           <w:ilvl w:val="0"/>
           <w:numId w:val="2"/>
@@ -2485,14 +2789,22 @@
     </w:p>
     <w:p>
       <w:pPr>
-        <w:pStyle w:val="ListParagraph"/>
+        <w:pStyle w:val="Prrafodelista"/>
         <w:numPr>
           <w:ilvl w:val="0"/>
           <w:numId w:val="2"/>
         </w:numPr>
       </w:pPr>
       <w:r>
-        <w:t>Se pedía en la consigna que todas las bajas realizadas (en los distintos ABM’s) en el sistema fueran lógicas</w:t>
+        <w:t xml:space="preserve">Se pedía en la consigna que todas las bajas realizadas (en los distintos </w:t>
+      </w:r>
+      <w:proofErr w:type="spellStart"/>
+      <w:r>
+        <w:t>ABM’s</w:t>
+      </w:r>
+      <w:proofErr w:type="spellEnd"/>
+      <w:r>
+        <w:t>) en el sistema fueran lógicas</w:t>
       </w:r>
       <w:r>
         <w:t>. Para esto, fue necesario agregar una columna ‘</w:t>
@@ -2549,7 +2861,15 @@
         <w:t>único</w:t>
       </w:r>
       <w:r>
-        <w:t xml:space="preserve"> que realizaba era setearle el valor “</w:t>
+        <w:t xml:space="preserve"> que realizaba era </w:t>
+      </w:r>
+      <w:proofErr w:type="spellStart"/>
+      <w:r>
+        <w:t>setearle</w:t>
+      </w:r>
+      <w:proofErr w:type="spellEnd"/>
+      <w:r>
+        <w:t xml:space="preserve"> el valor “</w:t>
       </w:r>
       <w:r>
         <w:rPr>
@@ -2573,7 +2893,7 @@
     </w:p>
     <w:p>
       <w:pPr>
-        <w:pStyle w:val="ListParagraph"/>
+        <w:pStyle w:val="Prrafodelista"/>
         <w:numPr>
           <w:ilvl w:val="0"/>
           <w:numId w:val="2"/>
@@ -2600,6 +2920,7 @@
       <w:r>
         <w:t xml:space="preserve"> eliminar dicho rol a los usuarios que lo posean asignado. Para poder realizar esto, en primer instancia, debimos crear una tabla ‘</w:t>
       </w:r>
+      <w:proofErr w:type="spellStart"/>
       <w:r>
         <w:rPr>
           <w:b/>
@@ -2607,6 +2928,7 @@
         </w:rPr>
         <w:t>TL_Usuario_Rol</w:t>
       </w:r>
+      <w:proofErr w:type="spellEnd"/>
       <w:r>
         <w:t xml:space="preserve">’ que efectivamente relacione a los usuarios con sus roles asignados. Para poder realizarle la baja del rol a los usuarios que lo </w:t>
       </w:r>
@@ -2616,15 +2938,18 @@
       <w:r>
         <w:t xml:space="preserve"> asignado, decidimos crear un </w:t>
       </w:r>
+      <w:proofErr w:type="spellStart"/>
       <w:r>
         <w:rPr>
           <w:b/>
         </w:rPr>
         <w:t>trigger</w:t>
       </w:r>
+      <w:proofErr w:type="spellEnd"/>
       <w:r>
         <w:t xml:space="preserve"> (disparador) que se iba a ejecutar siempre luego que se modifique (AFTER UPDATE) la tabla ‘</w:t>
       </w:r>
+      <w:proofErr w:type="spellStart"/>
       <w:r>
         <w:rPr>
           <w:b/>
@@ -2632,6 +2957,7 @@
         </w:rPr>
         <w:t>TL_Rol</w:t>
       </w:r>
+      <w:proofErr w:type="spellEnd"/>
       <w:r>
         <w:t>’. Este disparador se fijara si el nuevo valor del campo ‘</w:t>
       </w:r>
@@ -2643,7 +2969,15 @@
         <w:t>Activo</w:t>
       </w:r>
       <w:r>
-        <w:t xml:space="preserve">’ del rol modificado fue seteado en </w:t>
+        <w:t xml:space="preserve">’ del rol modificado fue </w:t>
+      </w:r>
+      <w:proofErr w:type="spellStart"/>
+      <w:r>
+        <w:t>seteado</w:t>
+      </w:r>
+      <w:proofErr w:type="spellEnd"/>
+      <w:r>
+        <w:t xml:space="preserve"> en </w:t>
       </w:r>
       <w:r>
         <w:t>“</w:t>
@@ -2678,6 +3012,7 @@
       <w:r>
         <w:t xml:space="preserve"> en todo el sistema) de todos los registros de la tabla ‘</w:t>
       </w:r>
+      <w:proofErr w:type="spellStart"/>
       <w:r>
         <w:rPr>
           <w:b/>
@@ -2685,9 +3020,11 @@
         </w:rPr>
         <w:t>TL_Usuario_Rol</w:t>
       </w:r>
+      <w:proofErr w:type="spellEnd"/>
       <w:r>
         <w:t>’ cuyo campo ‘</w:t>
       </w:r>
+      <w:proofErr w:type="spellStart"/>
       <w:r>
         <w:rPr>
           <w:b/>
@@ -2695,6 +3032,7 @@
         </w:rPr>
         <w:t>ID_Rol</w:t>
       </w:r>
+      <w:proofErr w:type="spellEnd"/>
       <w:r>
         <w:t xml:space="preserve">’ coincida con el del rol modificado. La </w:t>
       </w:r>
@@ -2755,7 +3093,7 @@
     </w:p>
     <w:p>
       <w:pPr>
-        <w:pStyle w:val="ListParagraph"/>
+        <w:pStyle w:val="Prrafodelista"/>
         <w:numPr>
           <w:ilvl w:val="0"/>
           <w:numId w:val="2"/>
@@ -2827,7 +3165,7 @@
     </w:p>
     <w:p>
       <w:pPr>
-        <w:pStyle w:val="ListParagraph"/>
+        <w:pStyle w:val="Prrafodelista"/>
         <w:numPr>
           <w:ilvl w:val="0"/>
           <w:numId w:val="2"/>
@@ -2915,7 +3253,7 @@
     </w:p>
     <w:p>
       <w:pPr>
-        <w:pStyle w:val="ListParagraph"/>
+        <w:pStyle w:val="Prrafodelista"/>
         <w:numPr>
           <w:ilvl w:val="0"/>
           <w:numId w:val="2"/>
@@ -2949,6 +3287,7 @@
       <w:r>
         <w:t xml:space="preserve"> todos los valores para modificar todos los campos de la tabla ‘</w:t>
       </w:r>
+      <w:proofErr w:type="spellStart"/>
       <w:r>
         <w:rPr>
           <w:b/>
@@ -2956,6 +3295,7 @@
         </w:rPr>
         <w:t>TL_Publicacion</w:t>
       </w:r>
+      <w:proofErr w:type="spellEnd"/>
       <w:r>
         <w:t>’, hecho que sí</w:t>
       </w:r>
@@ -3022,20 +3362,54 @@
       <w:r>
         <w:t xml:space="preserve"> son: ‘</w:t>
       </w:r>
+      <w:proofErr w:type="spellStart"/>
       <w:r>
         <w:rPr>
           <w:b/>
           <w:sz w:val="22"/>
         </w:rPr>
-        <w:t>ID_Usuario’, ‘Fecha_Inicio’, ‘Fecha_Vencimiento</w:t>
-      </w:r>
+        <w:t>ID_Usuario</w:t>
+      </w:r>
+      <w:proofErr w:type="spellEnd"/>
+      <w:r>
+        <w:rPr>
+          <w:b/>
+          <w:sz w:val="22"/>
+        </w:rPr>
+        <w:t>’, ‘</w:t>
+      </w:r>
+      <w:proofErr w:type="spellStart"/>
+      <w:r>
+        <w:rPr>
+          <w:b/>
+          <w:sz w:val="22"/>
+        </w:rPr>
+        <w:t>Fecha_Inicio</w:t>
+      </w:r>
+      <w:proofErr w:type="spellEnd"/>
+      <w:r>
+        <w:rPr>
+          <w:b/>
+          <w:sz w:val="22"/>
+        </w:rPr>
+        <w:t>’, ‘</w:t>
+      </w:r>
+      <w:proofErr w:type="spellStart"/>
+      <w:r>
+        <w:rPr>
+          <w:b/>
+          <w:sz w:val="22"/>
+        </w:rPr>
+        <w:t>Fecha_Vencimiento</w:t>
+      </w:r>
+      <w:proofErr w:type="spellEnd"/>
       <w:r>
         <w:t>’.</w:t>
       </w:r>
     </w:p>
     <w:p>
       <w:pPr>
-        <w:pStyle w:val="ListParagraph"/>
+        <w:pStyle w:val="Prrafodelista"/>
         <w:numPr>
           <w:ilvl w:val="0"/>
           <w:numId w:val="2"/>
@@ -3044,6 +3418,7 @@
       <w:r>
         <w:t>Como se puede observar en el modelo relacional de datos, la tabla ‘</w:t>
       </w:r>
+      <w:proofErr w:type="spellStart"/>
       <w:r>
         <w:rPr>
           <w:b/>
@@ -3051,6 +3426,7 @@
         </w:rPr>
         <w:t>TL_Usuario</w:t>
       </w:r>
+      <w:proofErr w:type="spellEnd"/>
       <w:r>
         <w:t>’ cuenta con dos campos ‘</w:t>
       </w:r>
@@ -3132,7 +3508,15 @@
         <w:t>ABM de Usuarios</w:t>
       </w:r>
       <w:r>
-        <w:t>’, seleccionar el usuario que se encuentra inactivo y resetearle dicho valor. El campo ‘</w:t>
+        <w:t xml:space="preserve">’, seleccionar el usuario que se encuentra inactivo y </w:t>
+      </w:r>
+      <w:proofErr w:type="spellStart"/>
+      <w:r>
+        <w:t>resetearle</w:t>
+      </w:r>
+      <w:proofErr w:type="spellEnd"/>
+      <w:r>
+        <w:t xml:space="preserve"> dicho valor. El campo ‘</w:t>
       </w:r>
       <w:r>
         <w:rPr>
@@ -3159,19 +3543,67 @@
     </w:p>
     <w:p>
       <w:pPr>
-        <w:pStyle w:val="ListParagraph"/>
+        <w:pStyle w:val="Prrafodelista"/>
         <w:numPr>
           <w:ilvl w:val="0"/>
           <w:numId w:val="2"/>
         </w:numPr>
       </w:pPr>
       <w:r>
-        <w:t>En los ABM’s tanto de Cliente como de Empresa, decidimos utilizar un mismo formulario para la alta y para la modificación ya que compartían todos los campos. La única variación que hay es si pre cargamos los datos o no y la query a realizar al confirmar la operación. Para ello tomamos el siguiente criterio: si al instanciar el formulario le pasábamos un cliente/empresa, lo tomamos como una modificación, en cambio si recibía null, la operación es una alta.</w:t>
+        <w:t xml:space="preserve">En los </w:t>
+      </w:r>
+      <w:proofErr w:type="spellStart"/>
+      <w:r>
+        <w:t>ABM’s</w:t>
+      </w:r>
+      <w:proofErr w:type="spellEnd"/>
+      <w:r>
+        <w:t xml:space="preserve"> tanto de Cliente como de Empresa, decidimos utilizar un mismo formulario para la alta y para la modificación ya que compartían todos los campos. La única variación que hay es si pre cargamos los datos o no y la </w:t>
+      </w:r>
+      <w:proofErr w:type="spellStart"/>
+      <w:r>
+        <w:t>query</w:t>
+      </w:r>
+      <w:proofErr w:type="spellEnd"/>
+      <w:r>
+        <w:t xml:space="preserve"> a realizar al confirmar la operación. Para ello tomamos el siguiente criterio: si al instanciar el formulario le pasábamos un cliente/empresa, lo tomamos como una modificación, en cambio si recibía </w:t>
+      </w:r>
+      <w:proofErr w:type="spellStart"/>
+      <w:r>
+        <w:t>null</w:t>
+      </w:r>
+      <w:proofErr w:type="spellEnd"/>
+      <w:r>
+        <w:t>, la operación es una alta.</w:t>
       </w:r>
     </w:p>
     <w:p>
       <w:pPr>
-        <w:pStyle w:val="Heading2"/>
+        <w:pStyle w:val="Prrafodelista"/>
+        <w:numPr>
+          <w:ilvl w:val="0"/>
+          <w:numId w:val="2"/>
+        </w:numPr>
+      </w:pPr>
+      <w:r>
+        <w:t xml:space="preserve">Por último, decidimos hacer en nuestro modelo que todas las subastas que hayan finalizado se les cargue una compra (se crea un registro en la tabla </w:t>
+      </w:r>
+      <w:proofErr w:type="spellStart"/>
+      <w:r>
+        <w:t>TL_Compra</w:t>
+      </w:r>
+      <w:proofErr w:type="spellEnd"/>
+      <w:r>
+        <w:t xml:space="preserve">) para unificar en esa tabla todas las transacciones reales de las publicaciones. Para esta implementación, migramos los datos pertenecientes a las ofertas de mayor monto que venían de la base del sistema anterior y también incluimos un proceso automático (al listar las publicaciones activas) que revisa las subastas que hayan vencido y las pone como finalizados y crea la compra correspondiente (si es que tiene ofertas). </w:t>
+      </w:r>
+      <w:r>
+        <w:br/>
+        <w:t>Esta solución nos benefició tanto en el orden y modelo como a la hora de buscar las transacciones en la facturación y en el listado estadístico.</w:t>
+      </w:r>
+    </w:p>
+    <w:p>
+      <w:pPr>
+        <w:pStyle w:val="Ttulo2"/>
       </w:pPr>
       <w:bookmarkStart w:id="4" w:name="_Toc390710129"/>
       <w:r>
@@ -3180,7 +3612,15 @@
       </w:r>
       <w:bookmarkEnd w:id="4"/>
       <w:r>
-        <w:t>ER (Diagrama Entidad Relacion)</w:t>
+        <w:t xml:space="preserve">ER (Diagrama Entidad </w:t>
+      </w:r>
+      <w:proofErr w:type="spellStart"/>
+      <w:r>
+        <w:t>Relacion</w:t>
+      </w:r>
+      <w:proofErr w:type="spellEnd"/>
+      <w:r>
+        <w:t>)</w:t>
       </w:r>
     </w:p>
     <w:p>
@@ -3196,7 +3636,7 @@
           <w:lang w:eastAsia="es-AR"/>
         </w:rPr>
         <w:drawing>
-          <wp:inline distT="0" distB="0" distL="0" distR="0" wp14:anchorId="7212888E" wp14:editId="1605CAE2">
+          <wp:inline distT="0" distB="0" distL="0" distR="0">
             <wp:extent cx="5395570" cy="5646419"/>
             <wp:effectExtent l="0" t="0" r="0" b="0"/>
             <wp:docPr id="1" name="Picture 1"/>
@@ -3211,10 +3651,10 @@
                     <pic:cNvPicPr/>
                   </pic:nvPicPr>
                   <pic:blipFill>
-                    <a:blip r:embed="rId11">
+                    <a:blip r:embed="rId10">
                       <a:extLst>
                         <a:ext uri="{28A0092B-C50C-407E-A947-70E740481C1C}">
-                          <a14:useLocalDpi xmlns:a14="http://schemas.microsoft.com/office/drawing/2010/main" val="0"/>
+                          <a14:useLocalDpi xmlns:a14="http://schemas.microsoft.com/office/drawing/2010/main" xmlns:wps="http://schemas.microsoft.com/office/word/2010/wordprocessingShape" xmlns:wpi="http://schemas.microsoft.com/office/word/2010/wordprocessingInk" xmlns:wpg="http://schemas.microsoft.com/office/word/2010/wordprocessingGroup" xmlns:w14="http://schemas.microsoft.com/office/word/2010/wordml" xmlns:w="http://schemas.openxmlformats.org/wordprocessingml/2006/main" xmlns:w10="urn:schemas-microsoft-com:office:word" xmlns:wp14="http://schemas.microsoft.com/office/word/2010/wordprocessingDrawing" xmlns:v="urn:schemas-microsoft-com:vml" xmlns:o="urn:schemas-microsoft-com:office:office" xmlns:mc="http://schemas.openxmlformats.org/markup-compatibility/2006" xmlns:wpc="http://schemas.microsoft.com/office/word/2010/wordprocessingCanvas" xmlns="" val="0"/>
                         </a:ext>
                       </a:extLst>
                     </a:blip>
@@ -3259,7 +3699,7 @@
     </w:p>
     <w:p>
       <w:pPr>
-        <w:pStyle w:val="Heading2"/>
+        <w:pStyle w:val="Ttulo2"/>
       </w:pPr>
       <w:bookmarkStart w:id="5" w:name="_Toc390710130"/>
       <w:r>
@@ -3284,7 +3724,39 @@
         <w:t>código</w:t>
       </w:r>
       <w:r>
-        <w:t xml:space="preserve"> (stored procedures/command type) o las que </w:t>
+        <w:t xml:space="preserve"> (</w:t>
+      </w:r>
+      <w:proofErr w:type="spellStart"/>
+      <w:r>
+        <w:t>stored</w:t>
+      </w:r>
+      <w:proofErr w:type="spellEnd"/>
+      <w:r>
+        <w:t xml:space="preserve"> </w:t>
+      </w:r>
+      <w:proofErr w:type="spellStart"/>
+      <w:r>
+        <w:t>procedures</w:t>
+      </w:r>
+      <w:proofErr w:type="spellEnd"/>
+      <w:r>
+        <w:t>/</w:t>
+      </w:r>
+      <w:proofErr w:type="spellStart"/>
+      <w:r>
+        <w:t>command</w:t>
+      </w:r>
+      <w:proofErr w:type="spellEnd"/>
+      <w:r>
+        <w:t xml:space="preserve"> </w:t>
+      </w:r>
+      <w:proofErr w:type="spellStart"/>
+      <w:r>
+        <w:t>type</w:t>
+      </w:r>
+      <w:proofErr w:type="spellEnd"/>
+      <w:r>
+        <w:t xml:space="preserve">) o las que </w:t>
       </w:r>
       <w:r>
         <w:t>están</w:t>
@@ -3302,7 +3774,23 @@
         <w:t>código</w:t>
       </w:r>
       <w:r>
-        <w:t xml:space="preserve"> (command type). </w:t>
+        <w:t xml:space="preserve"> (</w:t>
+      </w:r>
+      <w:proofErr w:type="spellStart"/>
+      <w:r>
+        <w:t>command</w:t>
+      </w:r>
+      <w:proofErr w:type="spellEnd"/>
+      <w:r>
+        <w:t xml:space="preserve"> </w:t>
+      </w:r>
+      <w:proofErr w:type="spellStart"/>
+      <w:r>
+        <w:t>type</w:t>
+      </w:r>
+      <w:proofErr w:type="spellEnd"/>
+      <w:r>
+        <w:t xml:space="preserve">). </w:t>
       </w:r>
       <w:r>
         <w:t>Aquí</w:t>
@@ -3382,7 +3870,15 @@
         <w:t>decisión</w:t>
       </w:r>
       <w:r>
-        <w:t xml:space="preserve"> particular para hacer esto (todas al principio, todas al final, etc.), sino que a medida que cada miembro del grupo encontraba que era necesario crear una nueva query, la agregaba al script inicial en su </w:t>
+        <w:t xml:space="preserve"> particular para hacer esto (todas al principio, todas al final, etc.), sino que a medida que cada miembro del grupo encontraba que era necesario crear una nueva </w:t>
+      </w:r>
+      <w:proofErr w:type="spellStart"/>
+      <w:r>
+        <w:t>query</w:t>
+      </w:r>
+      <w:proofErr w:type="spellEnd"/>
+      <w:r>
+        <w:t xml:space="preserve">, la agregaba al script inicial en su </w:t>
       </w:r>
       <w:r>
         <w:t>posición</w:t>
@@ -3408,42 +3904,78 @@
       <w:r>
         <w:t>: SELECT (las denominamos con el nombre: ‘</w:t>
       </w:r>
+      <w:proofErr w:type="spellStart"/>
       <w:r>
         <w:rPr>
           <w:b/>
           <w:sz w:val="22"/>
         </w:rPr>
-        <w:t>get…</w:t>
+        <w:t>get</w:t>
+      </w:r>
+      <w:proofErr w:type="spellEnd"/>
+      <w:r>
+        <w:rPr>
+          <w:b/>
+          <w:sz w:val="22"/>
+        </w:rPr>
+        <w:t>…</w:t>
       </w:r>
       <w:r>
         <w:t>’), INSERT (denominamos: ‘</w:t>
       </w:r>
+      <w:proofErr w:type="spellStart"/>
       <w:r>
         <w:rPr>
           <w:b/>
           <w:sz w:val="22"/>
         </w:rPr>
-        <w:t>insert…</w:t>
+        <w:t>insert</w:t>
+      </w:r>
+      <w:proofErr w:type="spellEnd"/>
+      <w:r>
+        <w:rPr>
+          <w:b/>
+          <w:sz w:val="22"/>
+        </w:rPr>
+        <w:t>…</w:t>
       </w:r>
       <w:r>
         <w:t>’), UPDATE (denominamos: ‘</w:t>
       </w:r>
+      <w:proofErr w:type="spellStart"/>
       <w:r>
         <w:rPr>
           <w:b/>
           <w:sz w:val="22"/>
         </w:rPr>
-        <w:t>update…</w:t>
+        <w:t>update</w:t>
+      </w:r>
+      <w:proofErr w:type="spellEnd"/>
+      <w:r>
+        <w:rPr>
+          <w:b/>
+          <w:sz w:val="22"/>
+        </w:rPr>
+        <w:t>…</w:t>
       </w:r>
       <w:r>
         <w:t>’) y DELETE (denominamos: ‘</w:t>
       </w:r>
+      <w:proofErr w:type="spellStart"/>
       <w:r>
         <w:rPr>
           <w:b/>
           <w:sz w:val="22"/>
         </w:rPr>
-        <w:t>delete…</w:t>
+        <w:t>delete</w:t>
+      </w:r>
+      <w:proofErr w:type="spellEnd"/>
+      <w:r>
+        <w:rPr>
+          <w:b/>
+          <w:sz w:val="22"/>
+        </w:rPr>
+        <w:t>…</w:t>
       </w:r>
       <w:r>
         <w:t xml:space="preserve">’). A su vez, las consultas </w:t>
@@ -3472,12 +4004,21 @@
       <w:r>
         <w:t>las denominamos: ‘</w:t>
       </w:r>
+      <w:proofErr w:type="spellStart"/>
       <w:r>
         <w:rPr>
           <w:b/>
           <w:sz w:val="22"/>
         </w:rPr>
-        <w:t>getBy…</w:t>
+        <w:t>getBy</w:t>
+      </w:r>
+      <w:proofErr w:type="spellEnd"/>
+      <w:r>
+        <w:rPr>
+          <w:b/>
+          <w:sz w:val="22"/>
+        </w:rPr>
+        <w:t>…</w:t>
       </w:r>
       <w:r>
         <w:t xml:space="preserve">’. </w:t>
@@ -3491,7 +4032,7 @@
     </w:p>
     <w:p>
       <w:pPr>
-        <w:pStyle w:val="ListParagraph"/>
+        <w:pStyle w:val="Prrafodelista"/>
         <w:numPr>
           <w:ilvl w:val="0"/>
           <w:numId w:val="4"/>
@@ -3515,6 +4056,7 @@
       <w:r>
         <w:t>‘</w:t>
       </w:r>
+      <w:proofErr w:type="spellStart"/>
       <w:r>
         <w:rPr>
           <w:b/>
@@ -3522,6 +4064,7 @@
         </w:rPr>
         <w:t>ExecuteNonQuery</w:t>
       </w:r>
+      <w:proofErr w:type="spellEnd"/>
       <w:r>
         <w:t>’</w:t>
       </w:r>
@@ -3531,7 +4074,7 @@
     </w:p>
     <w:p>
       <w:pPr>
-        <w:pStyle w:val="ListParagraph"/>
+        <w:pStyle w:val="Prrafodelista"/>
         <w:numPr>
           <w:ilvl w:val="0"/>
           <w:numId w:val="4"/>
@@ -3558,6 +4101,7 @@
       <w:r>
         <w:t>‘</w:t>
       </w:r>
+      <w:proofErr w:type="spellStart"/>
       <w:r>
         <w:rPr>
           <w:b/>
@@ -3565,6 +4109,7 @@
         </w:rPr>
         <w:t>ExecuteScalar</w:t>
       </w:r>
+      <w:proofErr w:type="spellEnd"/>
       <w:r>
         <w:t>’</w:t>
       </w:r>
@@ -3574,7 +4119,7 @@
     </w:p>
     <w:p>
       <w:pPr>
-        <w:pStyle w:val="ListParagraph"/>
+        <w:pStyle w:val="Prrafodelista"/>
         <w:numPr>
           <w:ilvl w:val="0"/>
           <w:numId w:val="4"/>
@@ -3592,6 +4137,7 @@
       <w:r>
         <w:t>‘</w:t>
       </w:r>
+      <w:proofErr w:type="spellStart"/>
       <w:r>
         <w:rPr>
           <w:b/>
@@ -3599,6 +4145,7 @@
         </w:rPr>
         <w:t>ExecuteReader</w:t>
       </w:r>
+      <w:proofErr w:type="spellEnd"/>
       <w:r>
         <w:t>’</w:t>
       </w:r>
@@ -3608,13 +4155,15 @@
     </w:p>
     <w:p>
       <w:pPr>
-        <w:pStyle w:val="Heading2"/>
+        <w:pStyle w:val="Ttulo2"/>
       </w:pPr>
       <w:bookmarkStart w:id="7" w:name="_Toc390710131"/>
+      <w:proofErr w:type="spellStart"/>
       <w:r>
         <w:t>Triggers</w:t>
       </w:r>
       <w:bookmarkEnd w:id="7"/>
+      <w:proofErr w:type="spellEnd"/>
     </w:p>
     <w:p>
       <w:r>
@@ -3631,11 +4180,20 @@
         <w:t>’, realizamo</w:t>
       </w:r>
       <w:r>
-        <w:t xml:space="preserve">s un trigger (disparador) </w:t>
+        <w:t xml:space="preserve">s un </w:t>
+      </w:r>
+      <w:proofErr w:type="spellStart"/>
+      <w:r>
+        <w:t>trigger</w:t>
+      </w:r>
+      <w:proofErr w:type="spellEnd"/>
+      <w:r>
+        <w:t xml:space="preserve"> (disparador) </w:t>
       </w:r>
       <w:r>
         <w:t>‘</w:t>
       </w:r>
+      <w:proofErr w:type="spellStart"/>
       <w:r>
         <w:rPr>
           <w:b/>
@@ -3643,6 +4201,7 @@
         </w:rPr>
         <w:t>TL_Rol_After_Update</w:t>
       </w:r>
+      <w:proofErr w:type="spellEnd"/>
       <w:r>
         <w:t xml:space="preserve">’ </w:t>
       </w:r>
@@ -3653,7 +4212,15 @@
         <w:t>modificación</w:t>
       </w:r>
       <w:r>
-        <w:t xml:space="preserve"> (AFTER UPDATE) de la tabla TL_Rol. Como planteaba la consigna, cuando se realizaba la baja </w:t>
+        <w:t xml:space="preserve"> (AFTER UPDATE) de la tabla </w:t>
+      </w:r>
+      <w:proofErr w:type="spellStart"/>
+      <w:r>
+        <w:t>TL_Rol</w:t>
+      </w:r>
+      <w:proofErr w:type="spellEnd"/>
+      <w:r>
+        <w:t xml:space="preserve">. Como planteaba la consigna, cuando se realizaba la baja </w:t>
       </w:r>
       <w:r>
         <w:t>(</w:t>
@@ -3688,6 +4255,7 @@
       <w:r>
         <w:t>, la poseemos en una tabla ‘</w:t>
       </w:r>
+      <w:proofErr w:type="spellStart"/>
       <w:r>
         <w:rPr>
           <w:b/>
@@ -3695,6 +4263,7 @@
         </w:rPr>
         <w:t>TL_Usuario_Rol</w:t>
       </w:r>
+      <w:proofErr w:type="spellEnd"/>
       <w:r>
         <w:t xml:space="preserve">’ donde se relacionan a los usuarios con los roles asignados (a </w:t>
       </w:r>
@@ -3721,7 +4290,15 @@
         <w:t>Activo</w:t>
       </w:r>
       <w:r>
-        <w:t xml:space="preserve">’ del rol modificado fue seteado en false. En dicho caso, realizara la baja </w:t>
+        <w:t xml:space="preserve">’ del rol modificado fue </w:t>
+      </w:r>
+      <w:proofErr w:type="spellStart"/>
+      <w:r>
+        <w:t>seteado</w:t>
+      </w:r>
+      <w:proofErr w:type="spellEnd"/>
+      <w:r>
+        <w:t xml:space="preserve"> en false. En dicho caso, realizara la baja </w:t>
       </w:r>
       <w:r>
         <w:t>física</w:t>
@@ -3729,6 +4306,7 @@
       <w:r>
         <w:t xml:space="preserve"> de todos los registros de la tabla ‘</w:t>
       </w:r>
+      <w:proofErr w:type="spellStart"/>
       <w:r>
         <w:rPr>
           <w:b/>
@@ -3736,9 +4314,11 @@
         </w:rPr>
         <w:t>TL_Usuario_Rol</w:t>
       </w:r>
+      <w:proofErr w:type="spellEnd"/>
       <w:r>
         <w:t>’ cuyo campo ‘</w:t>
       </w:r>
+      <w:proofErr w:type="spellStart"/>
       <w:r>
         <w:rPr>
           <w:b/>
@@ -3746,6 +4326,7 @@
         </w:rPr>
         <w:t>ID_Rol</w:t>
       </w:r>
+      <w:proofErr w:type="spellEnd"/>
       <w:r>
         <w:t xml:space="preserve">’ coincida con el del rol modificado. </w:t>
       </w:r>
@@ -3756,7 +4337,15 @@
         <w:t xml:space="preserve">Por otro lado, en la consigna se planteaba como requisito funcional, que a medida que un usuario decida realizar una compra de una publicación (de cualquier tipo) y califique a dicho vendedor (tanto empresa como cliente), la puntuación que dicho usuario otorgó afecte a la reputación del vendedor. Para esto, </w:t>
       </w:r>
       <w:r>
-        <w:t xml:space="preserve">en primer instancia </w:t>
+        <w:t xml:space="preserve">en </w:t>
+      </w:r>
+      <w:proofErr w:type="gramStart"/>
+      <w:r>
+        <w:t>primer</w:t>
+      </w:r>
+      <w:proofErr w:type="gramEnd"/>
+      <w:r>
+        <w:t xml:space="preserve"> instancia </w:t>
       </w:r>
       <w:r>
         <w:t xml:space="preserve">decidimos crear </w:t>
@@ -3774,6 +4363,7 @@
       <w:r>
         <w:t>’ en la tabla ‘</w:t>
       </w:r>
+      <w:proofErr w:type="spellStart"/>
       <w:r>
         <w:rPr>
           <w:b/>
@@ -3781,9 +4371,19 @@
         </w:rPr>
         <w:t>TL_Usuario</w:t>
       </w:r>
-      <w:r>
-        <w:t>’, cuyo valor por defecto es 0. Y luego, tuvimos que crear un trigger (disparador) que se ejecute luego de la inserción (AFTER INSERT) de un registro en la tabla ‘</w:t>
-      </w:r>
+      <w:proofErr w:type="spellEnd"/>
+      <w:r>
+        <w:t xml:space="preserve">’, cuyo valor por defecto es 0. Y luego, tuvimos que crear un </w:t>
+      </w:r>
+      <w:proofErr w:type="spellStart"/>
+      <w:r>
+        <w:t>trigger</w:t>
+      </w:r>
+      <w:proofErr w:type="spellEnd"/>
+      <w:r>
+        <w:t xml:space="preserve"> (disparador) que se ejecute luego de la inserción (AFTER INSERT) de un registro en la tabla ‘</w:t>
+      </w:r>
+      <w:proofErr w:type="spellStart"/>
       <w:r>
         <w:rPr>
           <w:b/>
@@ -3791,6 +4391,7 @@
         </w:rPr>
         <w:t>TL_Calificacion</w:t>
       </w:r>
+      <w:proofErr w:type="spellEnd"/>
       <w:r>
         <w:t>’. Al producirse este evento, se actualiza el campo ‘</w:t>
       </w:r>
@@ -3802,8 +4403,17 @@
         <w:t>Reputación</w:t>
       </w:r>
       <w:r>
-        <w:t>’ del registro del vendedor en la tabal ‘</w:t>
-      </w:r>
+        <w:t xml:space="preserve">’ del registro del vendedor en </w:t>
+      </w:r>
+      <w:proofErr w:type="gramStart"/>
+      <w:r>
+        <w:t>la</w:t>
+      </w:r>
+      <w:proofErr w:type="gramEnd"/>
+      <w:r>
+        <w:t xml:space="preserve"> tabal ‘</w:t>
+      </w:r>
+      <w:proofErr w:type="spellStart"/>
       <w:r>
         <w:rPr>
           <w:b/>
@@ -3811,13 +4421,22 @@
         </w:rPr>
         <w:t>TL_Usuario</w:t>
       </w:r>
-      <w:r>
-        <w:t>’, seteandole el promedio (AVG) de las distintas calificaciones recibidas debido a las compras de sus publicaciones.</w:t>
+      <w:proofErr w:type="spellEnd"/>
+      <w:r>
+        <w:t xml:space="preserve">’, </w:t>
+      </w:r>
+      <w:proofErr w:type="spellStart"/>
+      <w:r>
+        <w:t>seteandole</w:t>
+      </w:r>
+      <w:proofErr w:type="spellEnd"/>
+      <w:r>
+        <w:t xml:space="preserve"> el promedio (AVG) de las distintas calificaciones recibidas debido a las compras de sus publicaciones.</w:t>
       </w:r>
     </w:p>
     <w:p>
       <w:pPr>
-        <w:pStyle w:val="Heading2"/>
+        <w:pStyle w:val="Ttulo2"/>
       </w:pPr>
       <w:bookmarkStart w:id="8" w:name="_Toc390710132"/>
       <w:r>
@@ -3843,7 +4462,15 @@
         <w:t>índices</w:t>
       </w:r>
       <w:r>
-        <w:t xml:space="preserve">, nos dimos cuenta que bastaba con los generados propiamente por el motor de la base de datos cuando decidimos agregar la constraint de IDENTITY (identidad) a un determinado campo durante la </w:t>
+        <w:t xml:space="preserve">, nos dimos cuenta que bastaba con los generados propiamente por el motor de la base de datos cuando decidimos agregar la </w:t>
+      </w:r>
+      <w:proofErr w:type="spellStart"/>
+      <w:r>
+        <w:t>constraint</w:t>
+      </w:r>
+      <w:proofErr w:type="spellEnd"/>
+      <w:r>
+        <w:t xml:space="preserve"> de IDENTITY (identidad) a un determinado campo durante la </w:t>
       </w:r>
       <w:r>
         <w:t>creación</w:t>
@@ -3877,7 +4504,7 @@
 </file>
 
 <file path=word/endnotes.xml><?xml version="1.0" encoding="utf-8"?>
-<w:endnotes xmlns:wpc="http://schemas.microsoft.com/office/word/2010/wordprocessingCanvas" xmlns:mc="http://schemas.openxmlformats.org/markup-compatibility/2006" xmlns:o="urn:schemas-microsoft-com:office:office" xmlns:r="http://schemas.openxmlformats.org/officeDocument/2006/relationships" xmlns:m="http://schemas.openxmlformats.org/officeDocument/2006/math" xmlns:v="urn:schemas-microsoft-com:vml" xmlns:wp14="http://schemas.microsoft.com/office/word/2010/wordprocessingDrawing" xmlns:wp="http://schemas.openxmlformats.org/drawingml/2006/wordprocessingDrawing" xmlns:w10="urn:schemas-microsoft-com:office:word" xmlns:w="http://schemas.openxmlformats.org/wordprocessingml/2006/main" xmlns:w14="http://schemas.microsoft.com/office/word/2010/wordml" xmlns:wpg="http://schemas.microsoft.com/office/word/2010/wordprocessingGroup" xmlns:wpi="http://schemas.microsoft.com/office/word/2010/wordprocessingInk" xmlns:wne="http://schemas.microsoft.com/office/word/2006/wordml" xmlns:wps="http://schemas.microsoft.com/office/word/2010/wordprocessingShape" mc:Ignorable="w14 wp14">
+<w:endnotes xmlns:ve="http://schemas.openxmlformats.org/markup-compatibility/2006" xmlns:o="urn:schemas-microsoft-com:office:office" xmlns:r="http://schemas.openxmlformats.org/officeDocument/2006/relationships" xmlns:m="http://schemas.openxmlformats.org/officeDocument/2006/math" xmlns:v="urn:schemas-microsoft-com:vml" xmlns:wp="http://schemas.openxmlformats.org/drawingml/2006/wordprocessingDrawing" xmlns:w10="urn:schemas-microsoft-com:office:word" xmlns:w="http://schemas.openxmlformats.org/wordprocessingml/2006/main" xmlns:wne="http://schemas.microsoft.com/office/word/2006/wordml">
   <w:endnote w:type="separator" w:id="-1">
     <w:p>
       <w:r>
@@ -3896,7 +4523,7 @@
 </file>
 
 <file path=word/footnotes.xml><?xml version="1.0" encoding="utf-8"?>
-<w:footnotes xmlns:wpc="http://schemas.microsoft.com/office/word/2010/wordprocessingCanvas" xmlns:mc="http://schemas.openxmlformats.org/markup-compatibility/2006" xmlns:o="urn:schemas-microsoft-com:office:office" xmlns:r="http://schemas.openxmlformats.org/officeDocument/2006/relationships" xmlns:m="http://schemas.openxmlformats.org/officeDocument/2006/math" xmlns:v="urn:schemas-microsoft-com:vml" xmlns:wp14="http://schemas.microsoft.com/office/word/2010/wordprocessingDrawing" xmlns:wp="http://schemas.openxmlformats.org/drawingml/2006/wordprocessingDrawing" xmlns:w10="urn:schemas-microsoft-com:office:word" xmlns:w="http://schemas.openxmlformats.org/wordprocessingml/2006/main" xmlns:w14="http://schemas.microsoft.com/office/word/2010/wordml" xmlns:wpg="http://schemas.microsoft.com/office/word/2010/wordprocessingGroup" xmlns:wpi="http://schemas.microsoft.com/office/word/2010/wordprocessingInk" xmlns:wne="http://schemas.microsoft.com/office/word/2006/wordml" xmlns:wps="http://schemas.microsoft.com/office/word/2010/wordprocessingShape" mc:Ignorable="w14 wp14">
+<w:footnotes xmlns:ve="http://schemas.openxmlformats.org/markup-compatibility/2006" xmlns:o="urn:schemas-microsoft-com:office:office" xmlns:r="http://schemas.openxmlformats.org/officeDocument/2006/relationships" xmlns:m="http://schemas.openxmlformats.org/officeDocument/2006/math" xmlns:v="urn:schemas-microsoft-com:vml" xmlns:wp="http://schemas.openxmlformats.org/drawingml/2006/wordprocessingDrawing" xmlns:w10="urn:schemas-microsoft-com:office:word" xmlns:w="http://schemas.openxmlformats.org/wordprocessingml/2006/main" xmlns:wne="http://schemas.microsoft.com/office/word/2006/wordml">
   <w:footnote w:type="separator" w:id="-1">
     <w:p>
       <w:r>
@@ -3915,7 +4542,7 @@
 </file>
 
 <file path=word/numbering.xml><?xml version="1.0" encoding="utf-8"?>
-<w:numbering xmlns:wpc="http://schemas.microsoft.com/office/word/2010/wordprocessingCanvas" xmlns:mc="http://schemas.openxmlformats.org/markup-compatibility/2006" xmlns:o="urn:schemas-microsoft-com:office:office" xmlns:r="http://schemas.openxmlformats.org/officeDocument/2006/relationships" xmlns:m="http://schemas.openxmlformats.org/officeDocument/2006/math" xmlns:v="urn:schemas-microsoft-com:vml" xmlns:wp14="http://schemas.microsoft.com/office/word/2010/wordprocessingDrawing" xmlns:wp="http://schemas.openxmlformats.org/drawingml/2006/wordprocessingDrawing" xmlns:w10="urn:schemas-microsoft-com:office:word" xmlns:w="http://schemas.openxmlformats.org/wordprocessingml/2006/main" xmlns:w14="http://schemas.microsoft.com/office/word/2010/wordml" xmlns:wpg="http://schemas.microsoft.com/office/word/2010/wordprocessingGroup" xmlns:wpi="http://schemas.microsoft.com/office/word/2010/wordprocessingInk" xmlns:wne="http://schemas.microsoft.com/office/word/2006/wordml" xmlns:wps="http://schemas.microsoft.com/office/word/2010/wordprocessingShape" mc:Ignorable="w14 wp14">
+<w:numbering xmlns:ve="http://schemas.openxmlformats.org/markup-compatibility/2006" xmlns:o="urn:schemas-microsoft-com:office:office" xmlns:r="http://schemas.openxmlformats.org/officeDocument/2006/relationships" xmlns:m="http://schemas.openxmlformats.org/officeDocument/2006/math" xmlns:v="urn:schemas-microsoft-com:vml" xmlns:wp="http://schemas.openxmlformats.org/drawingml/2006/wordprocessingDrawing" xmlns:w10="urn:schemas-microsoft-com:office:word" xmlns:w="http://schemas.openxmlformats.org/wordprocessingml/2006/main" xmlns:wne="http://schemas.microsoft.com/office/word/2006/wordml">
   <w:abstractNum w:abstractNumId="0">
     <w:nsid w:val="00DD4F2A"/>
     <w:multiLevelType w:val="hybridMultilevel"/>
@@ -4384,7 +5011,7 @@
 </file>
 
 <file path=word/styles.xml><?xml version="1.0" encoding="utf-8"?>
-<w:styles xmlns:mc="http://schemas.openxmlformats.org/markup-compatibility/2006" xmlns:r="http://schemas.openxmlformats.org/officeDocument/2006/relationships" xmlns:w="http://schemas.openxmlformats.org/wordprocessingml/2006/main" xmlns:w14="http://schemas.microsoft.com/office/word/2010/wordml" mc:Ignorable="w14">
+<w:styles xmlns:r="http://schemas.openxmlformats.org/officeDocument/2006/relationships" xmlns:w="http://schemas.openxmlformats.org/wordprocessingml/2006/main">
   <w:docDefaults>
     <w:rPrDefault>
       <w:rPr>
@@ -4543,11 +5170,11 @@
       <w:lang w:val="es-AR"/>
     </w:rPr>
   </w:style>
-  <w:style w:type="paragraph" w:styleId="Heading1">
+  <w:style w:type="paragraph" w:styleId="Ttulo1">
     <w:name w:val="heading 1"/>
     <w:basedOn w:val="Normal"/>
     <w:next w:val="Normal"/>
-    <w:link w:val="Heading1Char"/>
+    <w:link w:val="Ttulo1Car"/>
     <w:uiPriority w:val="9"/>
     <w:qFormat/>
     <w:rsid w:val="00C11092"/>
@@ -4564,11 +5191,11 @@
       <w:szCs w:val="32"/>
     </w:rPr>
   </w:style>
-  <w:style w:type="paragraph" w:styleId="Heading2">
+  <w:style w:type="paragraph" w:styleId="Ttulo2">
     <w:name w:val="heading 2"/>
     <w:basedOn w:val="Normal"/>
     <w:next w:val="Normal"/>
-    <w:link w:val="Heading2Char"/>
+    <w:link w:val="Ttulo2Car"/>
     <w:uiPriority w:val="9"/>
     <w:unhideWhenUsed/>
     <w:qFormat/>
@@ -4588,17 +5215,18 @@
       <w:szCs w:val="26"/>
     </w:rPr>
   </w:style>
-  <w:style w:type="character" w:default="1" w:styleId="DefaultParagraphFont">
+  <w:style w:type="character" w:default="1" w:styleId="Fuentedeprrafopredeter">
     <w:name w:val="Default Paragraph Font"/>
     <w:uiPriority w:val="1"/>
     <w:semiHidden/>
     <w:unhideWhenUsed/>
   </w:style>
-  <w:style w:type="table" w:default="1" w:styleId="TableNormal">
+  <w:style w:type="table" w:default="1" w:styleId="Tablanormal">
     <w:name w:val="Normal Table"/>
     <w:uiPriority w:val="99"/>
     <w:semiHidden/>
     <w:unhideWhenUsed/>
+    <w:qFormat/>
     <w:tblPr>
       <w:tblInd w:w="0" w:type="dxa"/>
       <w:tblCellMar>
@@ -4609,15 +5237,15 @@
       </w:tblCellMar>
     </w:tblPr>
   </w:style>
-  <w:style w:type="numbering" w:default="1" w:styleId="NoList">
+  <w:style w:type="numbering" w:default="1" w:styleId="Sinlista">
     <w:name w:val="No List"/>
     <w:uiPriority w:val="99"/>
     <w:semiHidden/>
     <w:unhideWhenUsed/>
   </w:style>
-  <w:style w:type="character" w:styleId="SubtleEmphasis">
+  <w:style w:type="character" w:styleId="nfasissutil">
     <w:name w:val="Subtle Emphasis"/>
-    <w:basedOn w:val="DefaultParagraphFont"/>
+    <w:basedOn w:val="Fuentedeprrafopredeter"/>
     <w:uiPriority w:val="19"/>
     <w:qFormat/>
     <w:rsid w:val="00E13BC8"/>
@@ -4627,10 +5255,10 @@
       <w:color w:val="808080" w:themeColor="text1" w:themeTint="7F"/>
     </w:rPr>
   </w:style>
-  <w:style w:type="character" w:customStyle="1" w:styleId="Heading2Char">
-    <w:name w:val="Heading 2 Char"/>
-    <w:basedOn w:val="DefaultParagraphFont"/>
-    <w:link w:val="Heading2"/>
+  <w:style w:type="character" w:customStyle="1" w:styleId="Ttulo2Car">
+    <w:name w:val="Título 2 Car"/>
+    <w:basedOn w:val="Fuentedeprrafopredeter"/>
+    <w:link w:val="Ttulo2"/>
     <w:uiPriority w:val="9"/>
     <w:rsid w:val="00E13BC8"/>
     <w:rPr>
@@ -4642,7 +5270,7 @@
       <w:szCs w:val="26"/>
     </w:rPr>
   </w:style>
-  <w:style w:type="paragraph" w:styleId="ListParagraph">
+  <w:style w:type="paragraph" w:styleId="Prrafodelista">
     <w:name w:val="List Paragraph"/>
     <w:basedOn w:val="Normal"/>
     <w:uiPriority w:val="34"/>
@@ -4653,7 +5281,7 @@
       <w:contextualSpacing/>
     </w:pPr>
   </w:style>
-  <w:style w:type="paragraph" w:styleId="Index1">
+  <w:style w:type="paragraph" w:styleId="ndice1">
     <w:name w:val="index 1"/>
     <w:basedOn w:val="Normal"/>
     <w:next w:val="Normal"/>
@@ -4665,7 +5293,7 @@
       <w:ind w:left="240" w:hanging="240"/>
     </w:pPr>
   </w:style>
-  <w:style w:type="paragraph" w:styleId="Index2">
+  <w:style w:type="paragraph" w:styleId="ndice2">
     <w:name w:val="index 2"/>
     <w:basedOn w:val="Normal"/>
     <w:next w:val="Normal"/>
@@ -4677,7 +5305,7 @@
       <w:ind w:left="480" w:hanging="240"/>
     </w:pPr>
   </w:style>
-  <w:style w:type="paragraph" w:styleId="Index3">
+  <w:style w:type="paragraph" w:styleId="ndice3">
     <w:name w:val="index 3"/>
     <w:basedOn w:val="Normal"/>
     <w:next w:val="Normal"/>
@@ -4689,7 +5317,7 @@
       <w:ind w:left="720" w:hanging="240"/>
     </w:pPr>
   </w:style>
-  <w:style w:type="paragraph" w:styleId="Index4">
+  <w:style w:type="paragraph" w:styleId="ndice4">
     <w:name w:val="index 4"/>
     <w:basedOn w:val="Normal"/>
     <w:next w:val="Normal"/>
@@ -4701,7 +5329,7 @@
       <w:ind w:left="960" w:hanging="240"/>
     </w:pPr>
   </w:style>
-  <w:style w:type="paragraph" w:styleId="Index5">
+  <w:style w:type="paragraph" w:styleId="ndice5">
     <w:name w:val="index 5"/>
     <w:basedOn w:val="Normal"/>
     <w:next w:val="Normal"/>
@@ -4713,7 +5341,7 @@
       <w:ind w:left="1200" w:hanging="240"/>
     </w:pPr>
   </w:style>
-  <w:style w:type="paragraph" w:styleId="Index6">
+  <w:style w:type="paragraph" w:styleId="ndice6">
     <w:name w:val="index 6"/>
     <w:basedOn w:val="Normal"/>
     <w:next w:val="Normal"/>
@@ -4725,7 +5353,7 @@
       <w:ind w:left="1440" w:hanging="240"/>
     </w:pPr>
   </w:style>
-  <w:style w:type="paragraph" w:styleId="Index7">
+  <w:style w:type="paragraph" w:styleId="ndice7">
     <w:name w:val="index 7"/>
     <w:basedOn w:val="Normal"/>
     <w:next w:val="Normal"/>
@@ -4737,7 +5365,7 @@
       <w:ind w:left="1680" w:hanging="240"/>
     </w:pPr>
   </w:style>
-  <w:style w:type="paragraph" w:styleId="Index8">
+  <w:style w:type="paragraph" w:styleId="ndice8">
     <w:name w:val="index 8"/>
     <w:basedOn w:val="Normal"/>
     <w:next w:val="Normal"/>
@@ -4749,7 +5377,7 @@
       <w:ind w:left="1920" w:hanging="240"/>
     </w:pPr>
   </w:style>
-  <w:style w:type="paragraph" w:styleId="Index9">
+  <w:style w:type="paragraph" w:styleId="ndice9">
     <w:name w:val="index 9"/>
     <w:basedOn w:val="Normal"/>
     <w:next w:val="Normal"/>
@@ -4761,18 +5389,18 @@
       <w:ind w:left="2160" w:hanging="240"/>
     </w:pPr>
   </w:style>
-  <w:style w:type="paragraph" w:styleId="IndexHeading">
+  <w:style w:type="paragraph" w:styleId="Ttulodendice">
     <w:name w:val="index heading"/>
     <w:basedOn w:val="Normal"/>
-    <w:next w:val="Index1"/>
+    <w:next w:val="ndice1"/>
     <w:uiPriority w:val="99"/>
     <w:unhideWhenUsed/>
     <w:rsid w:val="00FF4056"/>
   </w:style>
-  <w:style w:type="paragraph" w:styleId="Header">
+  <w:style w:type="paragraph" w:styleId="Encabezado">
     <w:name w:val="header"/>
     <w:basedOn w:val="Normal"/>
-    <w:link w:val="HeaderChar"/>
+    <w:link w:val="EncabezadoCar"/>
     <w:uiPriority w:val="99"/>
     <w:unhideWhenUsed/>
     <w:rsid w:val="00877B3E"/>
@@ -4783,17 +5411,17 @@
       </w:tabs>
     </w:pPr>
   </w:style>
-  <w:style w:type="character" w:customStyle="1" w:styleId="HeaderChar">
-    <w:name w:val="Header Char"/>
-    <w:basedOn w:val="DefaultParagraphFont"/>
-    <w:link w:val="Header"/>
+  <w:style w:type="character" w:customStyle="1" w:styleId="EncabezadoCar">
+    <w:name w:val="Encabezado Car"/>
+    <w:basedOn w:val="Fuentedeprrafopredeter"/>
+    <w:link w:val="Encabezado"/>
     <w:uiPriority w:val="99"/>
     <w:rsid w:val="00877B3E"/>
   </w:style>
-  <w:style w:type="paragraph" w:styleId="Footer">
+  <w:style w:type="paragraph" w:styleId="Piedepgina">
     <w:name w:val="footer"/>
     <w:basedOn w:val="Normal"/>
-    <w:link w:val="FooterChar"/>
+    <w:link w:val="PiedepginaCar"/>
     <w:uiPriority w:val="99"/>
     <w:unhideWhenUsed/>
     <w:rsid w:val="00877B3E"/>
@@ -4804,17 +5432,17 @@
       </w:tabs>
     </w:pPr>
   </w:style>
-  <w:style w:type="character" w:customStyle="1" w:styleId="FooterChar">
-    <w:name w:val="Footer Char"/>
-    <w:basedOn w:val="DefaultParagraphFont"/>
-    <w:link w:val="Footer"/>
+  <w:style w:type="character" w:customStyle="1" w:styleId="PiedepginaCar">
+    <w:name w:val="Pie de página Car"/>
+    <w:basedOn w:val="Fuentedeprrafopredeter"/>
+    <w:link w:val="Piedepgina"/>
     <w:uiPriority w:val="99"/>
     <w:rsid w:val="00877B3E"/>
   </w:style>
-  <w:style w:type="paragraph" w:styleId="BalloonText">
+  <w:style w:type="paragraph" w:styleId="Textodeglobo">
     <w:name w:val="Balloon Text"/>
     <w:basedOn w:val="Normal"/>
-    <w:link w:val="BalloonTextChar"/>
+    <w:link w:val="TextodegloboCar"/>
     <w:uiPriority w:val="99"/>
     <w:semiHidden/>
     <w:unhideWhenUsed/>
@@ -4825,10 +5453,10 @@
       <w:szCs w:val="18"/>
     </w:rPr>
   </w:style>
-  <w:style w:type="character" w:customStyle="1" w:styleId="BalloonTextChar">
-    <w:name w:val="Balloon Text Char"/>
-    <w:basedOn w:val="DefaultParagraphFont"/>
-    <w:link w:val="BalloonText"/>
+  <w:style w:type="character" w:customStyle="1" w:styleId="TextodegloboCar">
+    <w:name w:val="Texto de globo Car"/>
+    <w:basedOn w:val="Fuentedeprrafopredeter"/>
+    <w:link w:val="Textodeglobo"/>
     <w:uiPriority w:val="99"/>
     <w:semiHidden/>
     <w:rsid w:val="00FC3D73"/>
@@ -4838,9 +5466,9 @@
       <w:szCs w:val="18"/>
     </w:rPr>
   </w:style>
-  <w:style w:type="paragraph" w:styleId="NoSpacing">
+  <w:style w:type="paragraph" w:styleId="Sinespaciado">
     <w:name w:val="No Spacing"/>
-    <w:link w:val="NoSpacingChar"/>
+    <w:link w:val="SinespaciadoCar"/>
     <w:uiPriority w:val="1"/>
     <w:qFormat/>
     <w:rsid w:val="002F753B"/>
@@ -4850,10 +5478,10 @@
       <w:lang w:eastAsia="en-US"/>
     </w:rPr>
   </w:style>
-  <w:style w:type="character" w:customStyle="1" w:styleId="NoSpacingChar">
-    <w:name w:val="No Spacing Char"/>
-    <w:basedOn w:val="DefaultParagraphFont"/>
-    <w:link w:val="NoSpacing"/>
+  <w:style w:type="character" w:customStyle="1" w:styleId="SinespaciadoCar">
+    <w:name w:val="Sin espaciado Car"/>
+    <w:basedOn w:val="Fuentedeprrafopredeter"/>
+    <w:link w:val="Sinespaciado"/>
     <w:uiPriority w:val="1"/>
     <w:rsid w:val="002F753B"/>
     <w:rPr>
@@ -4862,10 +5490,10 @@
       <w:lang w:eastAsia="en-US"/>
     </w:rPr>
   </w:style>
-  <w:style w:type="character" w:customStyle="1" w:styleId="Heading1Char">
-    <w:name w:val="Heading 1 Char"/>
-    <w:basedOn w:val="DefaultParagraphFont"/>
-    <w:link w:val="Heading1"/>
+  <w:style w:type="character" w:customStyle="1" w:styleId="Ttulo1Car">
+    <w:name w:val="Título 1 Car"/>
+    <w:basedOn w:val="Fuentedeprrafopredeter"/>
+    <w:link w:val="Ttulo1"/>
     <w:uiPriority w:val="9"/>
     <w:rsid w:val="00C11092"/>
     <w:rPr>
@@ -4876,9 +5504,9 @@
       <w:lang w:val="es-AR"/>
     </w:rPr>
   </w:style>
-  <w:style w:type="paragraph" w:styleId="TOCHeading">
+  <w:style w:type="paragraph" w:styleId="TtulodeTDC">
     <w:name w:val="TOC Heading"/>
-    <w:basedOn w:val="Heading1"/>
+    <w:basedOn w:val="Ttulo1"/>
     <w:next w:val="Normal"/>
     <w:uiPriority w:val="39"/>
     <w:unhideWhenUsed/>
@@ -4892,7 +5520,7 @@
       <w:lang w:val="en-US" w:eastAsia="en-US"/>
     </w:rPr>
   </w:style>
-  <w:style w:type="paragraph" w:styleId="TOC2">
+  <w:style w:type="paragraph" w:styleId="TDC2">
     <w:name w:val="toc 2"/>
     <w:basedOn w:val="Normal"/>
     <w:next w:val="Normal"/>
@@ -4905,9 +5533,9 @@
       <w:ind w:left="240"/>
     </w:pPr>
   </w:style>
-  <w:style w:type="character" w:styleId="Hyperlink">
+  <w:style w:type="character" w:styleId="Hipervnculo">
     <w:name w:val="Hyperlink"/>
-    <w:basedOn w:val="DefaultParagraphFont"/>
+    <w:basedOn w:val="Fuentedeprrafopredeter"/>
     <w:uiPriority w:val="99"/>
     <w:unhideWhenUsed/>
     <w:rsid w:val="00C11092"/>
@@ -5453,7 +6081,7 @@
 </file>
 
 <file path=customXml/itemProps2.xml><?xml version="1.0" encoding="utf-8"?>
-<ds:datastoreItem xmlns:ds="http://schemas.openxmlformats.org/officeDocument/2006/customXml" ds:itemID="{FF9CE77A-DB8C-444C-AE78-E06CCD060475}">
+<ds:datastoreItem xmlns:ds="http://schemas.openxmlformats.org/officeDocument/2006/customXml" ds:itemID="{D958E1D2-47CD-490C-99C2-D90597E77766}">
   <ds:schemaRefs>
     <ds:schemaRef ds:uri="http://schemas.openxmlformats.org/officeDocument/2006/bibliography"/>
   </ds:schemaRefs>

</xml_diff>

<commit_message>
Add Statistic listing stuff to strategy
</commit_message>
<xml_diff>
--- a/Estrategia.docx
+++ b/Estrategia.docx
@@ -3586,28 +3586,42 @@
         </w:numPr>
       </w:pPr>
       <w:r>
-        <w:t xml:space="preserve">Por último, decidimos hacer en nuestro modelo que todas las subastas que hayan finalizado se les cargue una compra (se crea un registro en la tabla </w:t>
-      </w:r>
-      <w:proofErr w:type="spellStart"/>
-      <w:r>
-        <w:t>TL_Compra</w:t>
-      </w:r>
-      <w:proofErr w:type="spellEnd"/>
-      <w:r>
-        <w:t xml:space="preserve">) para unificar en esa tabla todas las transacciones reales de las publicaciones. Para esta implementación, migramos los datos pertenecientes a las ofertas de mayor monto que venían de la base del sistema anterior y también incluimos un proceso automático (al listar las publicaciones activas) que revisa las subastas que hayan vencido y las pone como finalizados y crea la compra correspondiente (si es que tiene ofertas). </w:t>
-      </w:r>
-      <w:r>
-        <w:br/>
-        <w:t>Esta solución nos benefició tanto en el orden y modelo como a la hora de buscar las transacciones en la facturación y en el listado estadístico.</w:t>
+        <w:t xml:space="preserve">En los listados estadísticos tuvimos discusiones sobre cómo resolver que el primer listado pueda filtrar tanto por visibilidad como por mes y lo que decidimos fue colocar dos listas desplegables, una de visibilidades y una de meses, desde la cual el administrador podía elegir qué visibilidad y qué mes ver (incluyendo la opción Todos en ambos) y según esos parámetros se filtra el listado. </w:t>
       </w:r>
     </w:p>
     <w:p>
       <w:pPr>
+        <w:pStyle w:val="Prrafodelista"/>
+        <w:numPr>
+          <w:ilvl w:val="0"/>
+          <w:numId w:val="2"/>
+        </w:numPr>
+      </w:pPr>
+      <w:r>
+        <w:t xml:space="preserve">Por último, decidimos hacer en nuestro modelo que todas las subastas que hayan finalizado se les cargue una compra (se crea un registro en la tabla </w:t>
+      </w:r>
+      <w:proofErr w:type="spellStart"/>
+      <w:r>
+        <w:t>TL_Compra</w:t>
+      </w:r>
+      <w:proofErr w:type="spellEnd"/>
+      <w:r>
+        <w:t xml:space="preserve">) para unificar en esa tabla todas las transacciones reales de las publicaciones. Para esta implementación, migramos los datos pertenecientes a las ofertas de mayor monto que venían de la base del sistema anterior y también incluimos un proceso automático (al listar las publicaciones activas) que revisa las subastas que hayan vencido y las pone como finalizados y crea la compra correspondiente (si es que tiene ofertas). </w:t>
+      </w:r>
+      <w:r>
+        <w:br/>
+      </w:r>
+      <w:r>
+        <w:lastRenderedPageBreak/>
+        <w:t>Esta solución nos benefició tanto en el orden y modelo como a la hora de buscar las transacciones en la facturación y en el listado estadístico.</w:t>
+      </w:r>
+    </w:p>
+    <w:p>
+      <w:pPr>
         <w:pStyle w:val="Ttulo2"/>
       </w:pPr>
       <w:bookmarkStart w:id="4" w:name="_Toc390710129"/>
       <w:r>
-        <w:lastRenderedPageBreak/>
         <w:t>D</w:t>
       </w:r>
       <w:bookmarkEnd w:id="4"/>
@@ -3654,7 +3668,7 @@
                     <a:blip r:embed="rId10">
                       <a:extLst>
                         <a:ext uri="{28A0092B-C50C-407E-A947-70E740481C1C}">
-                          <a14:useLocalDpi xmlns:a14="http://schemas.microsoft.com/office/drawing/2010/main" xmlns:wps="http://schemas.microsoft.com/office/word/2010/wordprocessingShape" xmlns:wpi="http://schemas.microsoft.com/office/word/2010/wordprocessingInk" xmlns:wpg="http://schemas.microsoft.com/office/word/2010/wordprocessingGroup" xmlns:w14="http://schemas.microsoft.com/office/word/2010/wordml" xmlns:w="http://schemas.openxmlformats.org/wordprocessingml/2006/main" xmlns:w10="urn:schemas-microsoft-com:office:word" xmlns:wp14="http://schemas.microsoft.com/office/word/2010/wordprocessingDrawing" xmlns:v="urn:schemas-microsoft-com:vml" xmlns:o="urn:schemas-microsoft-com:office:office" xmlns:mc="http://schemas.openxmlformats.org/markup-compatibility/2006" xmlns:wpc="http://schemas.microsoft.com/office/word/2010/wordprocessingCanvas" xmlns="" val="0"/>
+                          <a14:useLocalDpi xmlns="" xmlns:wpc="http://schemas.microsoft.com/office/word/2010/wordprocessingCanvas" xmlns:mc="http://schemas.openxmlformats.org/markup-compatibility/2006" xmlns:o="urn:schemas-microsoft-com:office:office" xmlns:v="urn:schemas-microsoft-com:vml" xmlns:wp14="http://schemas.microsoft.com/office/word/2010/wordprocessingDrawing" xmlns:w10="urn:schemas-microsoft-com:office:word" xmlns:w="http://schemas.openxmlformats.org/wordprocessingml/2006/main" xmlns:w14="http://schemas.microsoft.com/office/word/2010/wordml" xmlns:wpg="http://schemas.microsoft.com/office/word/2010/wordprocessingGroup" xmlns:wpi="http://schemas.microsoft.com/office/word/2010/wordprocessingInk" xmlns:wps="http://schemas.microsoft.com/office/word/2010/wordprocessingShape" xmlns:a14="http://schemas.microsoft.com/office/drawing/2010/main" val="0"/>
                         </a:ext>
                       </a:extLst>
                     </a:blip>
@@ -3832,14 +3846,17 @@
         <w:t>SQL</w:t>
       </w:r>
       <w:r>
-        <w:t xml:space="preserve"> que se encargue de preparar todo el entorno de la base de datos (tablas, consultas, disparadores), decidimos volcarnos hacia el lado de las consultas almacenadas en la base de datos. </w:t>
+        <w:t xml:space="preserve"> que se encargue de preparar todo el entorno de la base de datos (tablas, </w:t>
+      </w:r>
+      <w:r>
+        <w:lastRenderedPageBreak/>
+        <w:t xml:space="preserve">consultas, disparadores), decidimos volcarnos hacia el lado de las consultas almacenadas en la base de datos. </w:t>
       </w:r>
       <w:bookmarkStart w:id="6" w:name="_GoBack"/>
       <w:bookmarkEnd w:id="6"/>
     </w:p>
     <w:p>
       <w:r>
-        <w:lastRenderedPageBreak/>
         <w:t xml:space="preserve">Una vez que ya </w:t>
       </w:r>
       <w:r>
@@ -4403,7 +4420,11 @@
         <w:t>Reputación</w:t>
       </w:r>
       <w:r>
-        <w:t xml:space="preserve">’ del registro del vendedor en </w:t>
+        <w:t xml:space="preserve">’ del registro del vendedor </w:t>
+      </w:r>
+      <w:r>
+        <w:lastRenderedPageBreak/>
+        <w:t xml:space="preserve">en </w:t>
       </w:r>
       <w:proofErr w:type="gramStart"/>
       <w:r>
@@ -4440,7 +4461,6 @@
       </w:pPr>
       <w:bookmarkStart w:id="8" w:name="_Toc390710132"/>
       <w:r>
-        <w:lastRenderedPageBreak/>
         <w:t>Índices</w:t>
       </w:r>
       <w:bookmarkEnd w:id="8"/>
@@ -6081,7 +6101,7 @@
 </file>
 
 <file path=customXml/itemProps2.xml><?xml version="1.0" encoding="utf-8"?>
-<ds:datastoreItem xmlns:ds="http://schemas.openxmlformats.org/officeDocument/2006/customXml" ds:itemID="{D958E1D2-47CD-490C-99C2-D90597E77766}">
+<ds:datastoreItem xmlns:ds="http://schemas.openxmlformats.org/officeDocument/2006/customXml" ds:itemID="{BF18506B-351C-4407-A57A-47B83381CF75}">
   <ds:schemaRefs>
     <ds:schemaRef ds:uri="http://schemas.openxmlformats.org/officeDocument/2006/bibliography"/>
   </ds:schemaRefs>

</xml_diff>